<commit_message>
part3: api designs for books, users, and genres added, issues dissolved and tested with postman and DBeaver
</commit_message>
<xml_diff>
--- a/report.docx
+++ b/report.docx
@@ -542,6 +542,12 @@
         <w:t xml:space="preserve">Part 1 commit SHA: </w:t>
       </w:r>
       <w:r>
+        <w:rPr>
+          <w:rFonts w:ascii="Consolas" w:hAnsi="Consolas"/>
+          <w:color w:val="0070C0"/>
+          <w:sz w:val="22"/>
+          <w:szCs w:val="22"/>
+        </w:rPr>
         <w:t>5b44f3d74bb80aaa24a22ae1f9c5f9032b0a9d37</w:t>
       </w:r>
     </w:p>
@@ -605,108 +611,15 @@
           </wp:inline>
         </w:drawing>
       </w:r>
+      <w:bookmarkStart w:id="0" w:name="_GoBack"/>
+      <w:bookmarkEnd w:id="0"/>
       <w:r>
         <w:rPr>
           <w:noProof/>
           <w:lang w:bidi="ar-SA"/>
         </w:rPr>
         <w:drawing>
-          <wp:inline distT="0" distB="0" distL="0" distR="0" wp14:anchorId="7FFCC80B" wp14:editId="1F883593">
-            <wp:extent cx="4780915" cy="1795093"/>
-            <wp:effectExtent l="0" t="0" r="635" b="0"/>
-            <wp:docPr id="6" name="Picture 6"/>
-            <wp:cNvGraphicFramePr>
-              <a:graphicFrameLocks xmlns:a="http://schemas.openxmlformats.org/drawingml/2006/main" noChangeAspect="1"/>
-            </wp:cNvGraphicFramePr>
-            <a:graphic xmlns:a="http://schemas.openxmlformats.org/drawingml/2006/main">
-              <a:graphicData uri="http://schemas.openxmlformats.org/drawingml/2006/picture">
-                <pic:pic xmlns:pic="http://schemas.openxmlformats.org/drawingml/2006/picture">
-                  <pic:nvPicPr>
-                    <pic:cNvPr id="6" name="10.JPG"/>
-                    <pic:cNvPicPr/>
-                  </pic:nvPicPr>
-                  <pic:blipFill>
-                    <a:blip r:embed="rId13" cstate="print">
-                      <a:extLst>
-                        <a:ext uri="{28A0092B-C50C-407E-A947-70E740481C1C}">
-                          <a14:useLocalDpi xmlns:a14="http://schemas.microsoft.com/office/drawing/2010/main" val="0"/>
-                        </a:ext>
-                      </a:extLst>
-                    </a:blip>
-                    <a:stretch>
-                      <a:fillRect/>
-                    </a:stretch>
-                  </pic:blipFill>
-                  <pic:spPr>
-                    <a:xfrm>
-                      <a:off x="0" y="0"/>
-                      <a:ext cx="4789486" cy="1798311"/>
-                    </a:xfrm>
-                    <a:prstGeom prst="rect">
-                      <a:avLst/>
-                    </a:prstGeom>
-                  </pic:spPr>
-                </pic:pic>
-              </a:graphicData>
-            </a:graphic>
-          </wp:inline>
-        </w:drawing>
-      </w:r>
-      <w:r>
-        <w:rPr>
-          <w:noProof/>
-          <w:lang w:bidi="ar-SA"/>
-        </w:rPr>
-        <w:lastRenderedPageBreak/>
-        <w:drawing>
-          <wp:inline distT="0" distB="0" distL="0" distR="0" wp14:anchorId="6C4C6DE1" wp14:editId="363B9201">
-            <wp:extent cx="4965099" cy="1737360"/>
-            <wp:effectExtent l="0" t="0" r="6985" b="0"/>
-            <wp:docPr id="7" name="Picture 7"/>
-            <wp:cNvGraphicFramePr>
-              <a:graphicFrameLocks xmlns:a="http://schemas.openxmlformats.org/drawingml/2006/main" noChangeAspect="1"/>
-            </wp:cNvGraphicFramePr>
-            <a:graphic xmlns:a="http://schemas.openxmlformats.org/drawingml/2006/main">
-              <a:graphicData uri="http://schemas.openxmlformats.org/drawingml/2006/picture">
-                <pic:pic xmlns:pic="http://schemas.openxmlformats.org/drawingml/2006/picture">
-                  <pic:nvPicPr>
-                    <pic:cNvPr id="7" name="11.JPG"/>
-                    <pic:cNvPicPr/>
-                  </pic:nvPicPr>
-                  <pic:blipFill>
-                    <a:blip r:embed="rId14" cstate="print">
-                      <a:extLst>
-                        <a:ext uri="{28A0092B-C50C-407E-A947-70E740481C1C}">
-                          <a14:useLocalDpi xmlns:a14="http://schemas.microsoft.com/office/drawing/2010/main" val="0"/>
-                        </a:ext>
-                      </a:extLst>
-                    </a:blip>
-                    <a:stretch>
-                      <a:fillRect/>
-                    </a:stretch>
-                  </pic:blipFill>
-                  <pic:spPr>
-                    <a:xfrm>
-                      <a:off x="0" y="0"/>
-                      <a:ext cx="4978053" cy="1741893"/>
-                    </a:xfrm>
-                    <a:prstGeom prst="rect">
-                      <a:avLst/>
-                    </a:prstGeom>
-                  </pic:spPr>
-                </pic:pic>
-              </a:graphicData>
-            </a:graphic>
-          </wp:inline>
-        </w:drawing>
-      </w:r>
-      <w:r>
-        <w:rPr>
-          <w:noProof/>
-          <w:lang w:bidi="ar-SA"/>
-        </w:rPr>
-        <w:drawing>
-          <wp:inline distT="0" distB="0" distL="0" distR="0" wp14:anchorId="4E229617" wp14:editId="169791FF">
+          <wp:inline distT="0" distB="0" distL="0" distR="0" wp14:anchorId="4E229617" wp14:editId="6AA4F231">
             <wp:extent cx="5055235" cy="2296051"/>
             <wp:effectExtent l="0" t="0" r="0" b="9525"/>
             <wp:docPr id="8" name="Picture 8"/>
@@ -721,7 +634,7 @@
                     <pic:cNvPicPr/>
                   </pic:nvPicPr>
                   <pic:blipFill>
-                    <a:blip r:embed="rId15" cstate="print">
+                    <a:blip r:embed="rId13" cstate="print">
                       <a:extLst>
                         <a:ext uri="{28A0092B-C50C-407E-A947-70E740481C1C}">
                           <a14:useLocalDpi xmlns:a14="http://schemas.microsoft.com/office/drawing/2010/main" val="0"/>
@@ -1254,6 +1167,7 @@
           <w:rFonts w:hint="cs"/>
           <w:rtl/>
         </w:rPr>
+        <w:lastRenderedPageBreak/>
         <w:t xml:space="preserve">۱. </w:t>
       </w:r>
       <w:r>
@@ -1963,7 +1877,6 @@
                 <w:sz w:val="22"/>
                 <w:szCs w:val="24"/>
               </w:rPr>
-              <w:lastRenderedPageBreak/>
               <w:t>invalid input</w:t>
             </w:r>
           </w:p>
@@ -1989,7 +1902,6 @@
                 <w:sz w:val="22"/>
                 <w:szCs w:val="24"/>
               </w:rPr>
-              <w:lastRenderedPageBreak/>
               <w:t>Freelancer*</w:t>
             </w:r>
           </w:p>
@@ -2097,7 +2009,6 @@
                 <w:sz w:val="22"/>
                 <w:szCs w:val="24"/>
               </w:rPr>
-              <w:lastRenderedPageBreak/>
               <w:t>200 Freelancer*/</w:t>
             </w:r>
           </w:p>
@@ -3008,6 +2919,7 @@
                 <w:sz w:val="22"/>
                 <w:szCs w:val="24"/>
               </w:rPr>
+              <w:lastRenderedPageBreak/>
               <w:t>404 Freelancer not found</w:t>
             </w:r>
           </w:p>
@@ -3033,6 +2945,7 @@
                 <w:sz w:val="22"/>
                 <w:szCs w:val="24"/>
               </w:rPr>
+              <w:lastRenderedPageBreak/>
               <w:t>Freelancer Id</w:t>
             </w:r>
           </w:p>
@@ -3182,6 +3095,7 @@
                 <w:sz w:val="22"/>
                 <w:szCs w:val="24"/>
               </w:rPr>
+              <w:lastRenderedPageBreak/>
               <w:t xml:space="preserve">200 successful/ </w:t>
             </w:r>
           </w:p>
@@ -3453,7 +3367,6 @@
                 <w:sz w:val="22"/>
                 <w:szCs w:val="24"/>
               </w:rPr>
-              <w:lastRenderedPageBreak/>
               <w:t xml:space="preserve">200 successful/ </w:t>
             </w:r>
           </w:p>
@@ -4412,6 +4325,7 @@
                 <w:sz w:val="22"/>
                 <w:szCs w:val="24"/>
               </w:rPr>
+              <w:lastRenderedPageBreak/>
               <w:t>Employer or order not found</w:t>
             </w:r>
           </w:p>
@@ -4437,6 +4351,7 @@
                 <w:sz w:val="22"/>
                 <w:szCs w:val="24"/>
               </w:rPr>
+              <w:lastRenderedPageBreak/>
               <w:t>Employer Id, Order Id</w:t>
             </w:r>
           </w:p>
@@ -4587,6 +4502,7 @@
                 <w:sz w:val="22"/>
                 <w:szCs w:val="24"/>
               </w:rPr>
+              <w:lastRenderedPageBreak/>
               <w:t xml:space="preserve">200 successful/ </w:t>
             </w:r>
           </w:p>
@@ -4846,7 +4762,6 @@
                 <w:sz w:val="22"/>
                 <w:szCs w:val="24"/>
               </w:rPr>
-              <w:lastRenderedPageBreak/>
               <w:t xml:space="preserve">404 </w:t>
             </w:r>
             <w:r>
@@ -4890,7 +4805,6 @@
                 <w:sz w:val="22"/>
                 <w:szCs w:val="24"/>
               </w:rPr>
-              <w:lastRenderedPageBreak/>
               <w:t>Employer Id, Ticket Id</w:t>
             </w:r>
           </w:p>
@@ -5032,7 +4946,6 @@
                 <w:sz w:val="22"/>
                 <w:szCs w:val="24"/>
               </w:rPr>
-              <w:lastRenderedPageBreak/>
               <w:t xml:space="preserve">200 successful/ </w:t>
             </w:r>
           </w:p>
@@ -5784,6 +5697,7 @@
                 <w:sz w:val="22"/>
                 <w:szCs w:val="24"/>
               </w:rPr>
+              <w:lastRenderedPageBreak/>
               <w:t>}</w:t>
             </w:r>
           </w:p>
@@ -5806,6 +5720,7 @@
                 <w:sz w:val="22"/>
                 <w:szCs w:val="24"/>
               </w:rPr>
+              <w:lastRenderedPageBreak/>
               <w:t>{</w:t>
             </w:r>
           </w:p>
@@ -6050,6 +5965,7 @@
                 <w:sz w:val="22"/>
                 <w:szCs w:val="24"/>
               </w:rPr>
+              <w:lastRenderedPageBreak/>
               <w:t>minGuarantee: number,</w:t>
             </w:r>
           </w:p>
@@ -6107,6 +6023,7 @@
                 <w:sz w:val="22"/>
                 <w:szCs w:val="24"/>
               </w:rPr>
+              <w:lastRenderedPageBreak/>
               <w:t>{</w:t>
             </w:r>
           </w:p>
@@ -6192,16 +6109,7 @@
                 <w:sz w:val="22"/>
                 <w:szCs w:val="24"/>
               </w:rPr>
-              <w:t>desc</w:t>
-            </w:r>
-            <w:bookmarkStart w:id="0" w:name="_GoBack"/>
-            <w:bookmarkEnd w:id="0"/>
-            <w:r>
-              <w:rPr>
-                <w:sz w:val="22"/>
-                <w:szCs w:val="24"/>
-              </w:rPr>
-              <w:t>: string</w:t>
+              <w:t>desc: string</w:t>
             </w:r>
           </w:p>
           <w:p>
@@ -6229,10 +6137,263 @@
       <w:pPr>
         <w:bidi w:val="0"/>
         <w:ind w:firstLine="0"/>
+      </w:pPr>
+    </w:p>
+    <w:p>
+      <w:pPr>
+        <w:bidi w:val="0"/>
+        <w:ind w:firstLine="0"/>
+        <w:jc w:val="left"/>
+      </w:pPr>
+      <w:r>
+        <w:t>Part 2</w:t>
+      </w:r>
+      <w:r>
+        <w:t xml:space="preserve"> commit SHA: </w:t>
+      </w:r>
+      <w:r>
+        <w:rPr>
+          <w:rFonts w:ascii="Consolas" w:hAnsi="Consolas"/>
+          <w:color w:val="444D56"/>
+          <w:sz w:val="22"/>
+          <w:szCs w:val="22"/>
+          <w:shd w:val="clear" w:color="auto" w:fill="FFFFFF"/>
+        </w:rPr>
+        <w:t>a8f0ca010f2dab97cb8764c63475559167497947</w:t>
+      </w:r>
+    </w:p>
+    <w:p>
+      <w:pPr>
+        <w:pStyle w:val="Heading2"/>
+        <w:ind w:firstLine="0"/>
+        <w:rPr>
+          <w:rtl/>
+        </w:rPr>
+      </w:pPr>
+      <w:r>
         <w:rPr>
           <w:rFonts w:hint="cs"/>
-        </w:rPr>
-      </w:pPr>
+          <w:rtl/>
+        </w:rPr>
+        <w:t>بخش ۳</w:t>
+      </w:r>
+    </w:p>
+    <w:p>
+      <w:pPr>
+        <w:ind w:firstLine="0"/>
+        <w:rPr>
+          <w:rtl/>
+        </w:rPr>
+      </w:pPr>
+      <w:r>
+        <w:rPr>
+          <w:rFonts w:hint="cs"/>
+          <w:rtl/>
+        </w:rPr>
+        <w:t xml:space="preserve">در این مرحله و پس از نصب پکیج‌های </w:t>
+      </w:r>
+      <w:r>
+        <w:t>typeorm</w:t>
+      </w:r>
+      <w:r>
+        <w:rPr>
+          <w:rFonts w:hint="cs"/>
+          <w:rtl/>
+        </w:rPr>
+        <w:t xml:space="preserve"> و </w:t>
+      </w:r>
+      <w:r>
+        <w:t>sqlite</w:t>
+      </w:r>
+      <w:r>
+        <w:rPr>
+          <w:rFonts w:hint="cs"/>
+          <w:rtl/>
+        </w:rPr>
+        <w:t xml:space="preserve"> و همچنین طی کردن مراحل ذکر شده در لینک موجود در صورت پروژه</w:t>
+      </w:r>
+      <w:r>
+        <w:t xml:space="preserve"> </w:t>
+      </w:r>
+      <w:r>
+        <w:rPr>
+          <w:rFonts w:hint="cs"/>
+          <w:rtl/>
+        </w:rPr>
+        <w:t xml:space="preserve"> و رفع مشکلات نسبتا زیاد </w:t>
+      </w:r>
+      <w:r>
+        <w:t>routing</w:t>
+      </w:r>
+      <w:r>
+        <w:rPr>
+          <w:rFonts w:hint="cs"/>
+          <w:rtl/>
+        </w:rPr>
+        <w:t xml:space="preserve"> ها و سایر مواردی که در لینک وجود داشت، در نهایت اضافه شدن هر سه مولفه </w:t>
+      </w:r>
+      <w:r>
+        <w:t>user, genre</w:t>
+      </w:r>
+      <w:r>
+        <w:rPr>
+          <w:rFonts w:hint="cs"/>
+          <w:rtl/>
+        </w:rPr>
+        <w:t xml:space="preserve"> و </w:t>
+      </w:r>
+      <w:r>
+        <w:t>book</w:t>
+      </w:r>
+      <w:r>
+        <w:rPr>
+          <w:rFonts w:hint="cs"/>
+          <w:rtl/>
+        </w:rPr>
+        <w:t xml:space="preserve"> با موفقیت بررسی و در</w:t>
+      </w:r>
+      <w:r>
+        <w:t xml:space="preserve"> </w:t>
+      </w:r>
+      <w:r>
+        <w:rPr>
+          <w:rFonts w:hint="cs"/>
+          <w:rtl/>
+        </w:rPr>
+        <w:t xml:space="preserve"> </w:t>
+      </w:r>
+      <w:proofErr w:type="spellStart"/>
+      <w:r>
+        <w:t>DBeaver</w:t>
+      </w:r>
+      <w:proofErr w:type="spellEnd"/>
+      <w:r>
+        <w:rPr>
+          <w:rFonts w:hint="cs"/>
+          <w:rtl/>
+        </w:rPr>
+        <w:t xml:space="preserve"> نیز با ساخت یک پروژه جدید </w:t>
+      </w:r>
+      <w:r>
+        <w:t>sqlite</w:t>
+      </w:r>
+      <w:r>
+        <w:rPr>
+          <w:rFonts w:hint="cs"/>
+          <w:rtl/>
+        </w:rPr>
+        <w:t xml:space="preserve"> تست شد:</w:t>
+      </w:r>
+    </w:p>
+    <w:p>
+      <w:pPr>
+        <w:ind w:firstLine="0"/>
+        <w:jc w:val="center"/>
+      </w:pPr>
+      <w:r>
+        <w:rPr>
+          <w:rFonts w:hint="cs"/>
+          <w:noProof/>
+          <w:rtl/>
+          <w:lang w:bidi="ar-SA"/>
+        </w:rPr>
+        <w:drawing>
+          <wp:inline distT="0" distB="0" distL="0" distR="0" wp14:anchorId="08F8BFC4" wp14:editId="19D2E6F5">
+            <wp:extent cx="5565775" cy="2831465"/>
+            <wp:effectExtent l="0" t="0" r="0" b="6985"/>
+            <wp:docPr id="9" name="Picture 9"/>
+            <wp:cNvGraphicFramePr>
+              <a:graphicFrameLocks xmlns:a="http://schemas.openxmlformats.org/drawingml/2006/main" noChangeAspect="1"/>
+            </wp:cNvGraphicFramePr>
+            <a:graphic xmlns:a="http://schemas.openxmlformats.org/drawingml/2006/main">
+              <a:graphicData uri="http://schemas.openxmlformats.org/drawingml/2006/picture">
+                <pic:pic xmlns:pic="http://schemas.openxmlformats.org/drawingml/2006/picture">
+                  <pic:nvPicPr>
+                    <pic:cNvPr id="9" name="14.JPG"/>
+                    <pic:cNvPicPr/>
+                  </pic:nvPicPr>
+                  <pic:blipFill>
+                    <a:blip r:embed="rId14" cstate="print">
+                      <a:extLst>
+                        <a:ext uri="{28A0092B-C50C-407E-A947-70E740481C1C}">
+                          <a14:useLocalDpi xmlns:a14="http://schemas.microsoft.com/office/drawing/2010/main" val="0"/>
+                        </a:ext>
+                      </a:extLst>
+                    </a:blip>
+                    <a:stretch>
+                      <a:fillRect/>
+                    </a:stretch>
+                  </pic:blipFill>
+                  <pic:spPr>
+                    <a:xfrm>
+                      <a:off x="0" y="0"/>
+                      <a:ext cx="5565775" cy="2831465"/>
+                    </a:xfrm>
+                    <a:prstGeom prst="rect">
+                      <a:avLst/>
+                    </a:prstGeom>
+                  </pic:spPr>
+                </pic:pic>
+              </a:graphicData>
+            </a:graphic>
+          </wp:inline>
+        </w:drawing>
+      </w:r>
+    </w:p>
+    <w:p>
+      <w:pPr>
+        <w:ind w:firstLine="0"/>
+        <w:jc w:val="center"/>
+      </w:pPr>
+      <w:r>
+        <w:rPr>
+          <w:rFonts w:hint="cs"/>
+          <w:noProof/>
+          <w:rtl/>
+          <w:lang w:bidi="ar-SA"/>
+        </w:rPr>
+        <w:drawing>
+          <wp:inline distT="0" distB="0" distL="0" distR="0" wp14:anchorId="3A5FE2D7" wp14:editId="2089B568">
+            <wp:extent cx="5565775" cy="766445"/>
+            <wp:effectExtent l="0" t="0" r="0" b="0"/>
+            <wp:docPr id="10" name="Picture 10"/>
+            <wp:cNvGraphicFramePr>
+              <a:graphicFrameLocks xmlns:a="http://schemas.openxmlformats.org/drawingml/2006/main" noChangeAspect="1"/>
+            </wp:cNvGraphicFramePr>
+            <a:graphic xmlns:a="http://schemas.openxmlformats.org/drawingml/2006/main">
+              <a:graphicData uri="http://schemas.openxmlformats.org/drawingml/2006/picture">
+                <pic:pic xmlns:pic="http://schemas.openxmlformats.org/drawingml/2006/picture">
+                  <pic:nvPicPr>
+                    <pic:cNvPr id="10" name="15.JPG"/>
+                    <pic:cNvPicPr/>
+                  </pic:nvPicPr>
+                  <pic:blipFill>
+                    <a:blip r:embed="rId15">
+                      <a:extLst>
+                        <a:ext uri="{28A0092B-C50C-407E-A947-70E740481C1C}">
+                          <a14:useLocalDpi xmlns:a14="http://schemas.microsoft.com/office/drawing/2010/main" val="0"/>
+                        </a:ext>
+                      </a:extLst>
+                    </a:blip>
+                    <a:stretch>
+                      <a:fillRect/>
+                    </a:stretch>
+                  </pic:blipFill>
+                  <pic:spPr>
+                    <a:xfrm>
+                      <a:off x="0" y="0"/>
+                      <a:ext cx="5565775" cy="766445"/>
+                    </a:xfrm>
+                    <a:prstGeom prst="rect">
+                      <a:avLst/>
+                    </a:prstGeom>
+                  </pic:spPr>
+                </pic:pic>
+              </a:graphicData>
+            </a:graphic>
+          </wp:inline>
+        </w:drawing>
+      </w:r>
     </w:p>
     <w:p>
       <w:pPr>
@@ -6443,7 +6604,7 @@
             <w:noProof/>
             <w:rtl/>
           </w:rPr>
-          <w:t>8</w:t>
+          <w:t>7</w:t>
         </w:r>
         <w:r>
           <w:rPr>
@@ -9342,7 +9503,7 @@
   <w:style w:type="paragraph" w:default="1" w:styleId="Normal">
     <w:name w:val="Normal"/>
     <w:qFormat/>
-    <w:rsid w:val="00F4075B"/>
+    <w:rsid w:val="005E2A12"/>
     <w:pPr>
       <w:bidi/>
       <w:spacing w:after="120" w:line="240" w:lineRule="auto"/>
@@ -10497,7 +10658,7 @@
 </file>
 
 <file path=customXml/itemProps1.xml><?xml version="1.0" encoding="utf-8"?>
-<ds:datastoreItem xmlns:ds="http://schemas.openxmlformats.org/officeDocument/2006/customXml" ds:itemID="{7869AA00-2983-4860-92A5-35F709972A3B}">
+<ds:datastoreItem xmlns:ds="http://schemas.openxmlformats.org/officeDocument/2006/customXml" ds:itemID="{F586A630-EEA7-4404-BD17-7424D4F58547}">
   <ds:schemaRefs>
     <ds:schemaRef ds:uri="http://schemas.openxmlformats.org/officeDocument/2006/bibliography"/>
   </ds:schemaRefs>

</xml_diff>

<commit_message>
part4: postgre database configurations added, delete and update features for baseEntities implemented
</commit_message>
<xml_diff>
--- a/report.docx
+++ b/report.docx
@@ -491,7 +491,6 @@
         <w:pStyle w:val="Heading2"/>
         <w:ind w:firstLine="0"/>
         <w:rPr>
-          <w:rFonts w:hint="cs"/>
           <w:rtl/>
         </w:rPr>
       </w:pPr>
@@ -611,8 +610,6 @@
           </wp:inline>
         </w:drawing>
       </w:r>
-      <w:bookmarkStart w:id="0" w:name="_GoBack"/>
-      <w:bookmarkEnd w:id="0"/>
       <w:r>
         <w:rPr>
           <w:noProof/>
@@ -1637,7 +1634,6 @@
     <w:p>
       <w:pPr>
         <w:rPr>
-          <w:rFonts w:hint="cs"/>
           <w:rtl/>
         </w:rPr>
       </w:pPr>
@@ -2069,7 +2065,6 @@
               <w:jc w:val="center"/>
               <w:cnfStyle w:val="000000000000" w:firstRow="0" w:lastRow="0" w:firstColumn="0" w:lastColumn="0" w:oddVBand="0" w:evenVBand="0" w:oddHBand="0" w:evenHBand="0" w:firstRowFirstColumn="0" w:firstRowLastColumn="0" w:lastRowFirstColumn="0" w:lastRowLastColumn="0"/>
               <w:rPr>
-                <w:rFonts w:hint="cs"/>
                 <w:sz w:val="22"/>
                 <w:szCs w:val="24"/>
                 <w:rtl/>
@@ -2095,7 +2090,6 @@
               <w:jc w:val="center"/>
               <w:cnfStyle w:val="000000000000" w:firstRow="0" w:lastRow="0" w:firstColumn="0" w:lastColumn="0" w:oddVBand="0" w:evenVBand="0" w:oddHBand="0" w:evenHBand="0" w:firstRowFirstColumn="0" w:firstRowLastColumn="0" w:lastRowFirstColumn="0" w:lastRowLastColumn="0"/>
               <w:rPr>
-                <w:rFonts w:hint="cs"/>
                 <w:sz w:val="22"/>
                 <w:szCs w:val="24"/>
                 <w:rtl/>
@@ -2345,7 +2339,6 @@
               <w:jc w:val="center"/>
               <w:cnfStyle w:val="000000100000" w:firstRow="0" w:lastRow="0" w:firstColumn="0" w:lastColumn="0" w:oddVBand="0" w:evenVBand="0" w:oddHBand="1" w:evenHBand="0" w:firstRowFirstColumn="0" w:firstRowLastColumn="0" w:lastRowFirstColumn="0" w:lastRowLastColumn="0"/>
               <w:rPr>
-                <w:rFonts w:hint="cs"/>
                 <w:sz w:val="22"/>
                 <w:szCs w:val="24"/>
                 <w:rtl/>
@@ -2743,7 +2736,6 @@
               <w:jc w:val="center"/>
               <w:cnfStyle w:val="000000100000" w:firstRow="0" w:lastRow="0" w:firstColumn="0" w:lastColumn="0" w:oddVBand="0" w:evenVBand="0" w:oddHBand="1" w:evenHBand="0" w:firstRowFirstColumn="0" w:firstRowLastColumn="0" w:lastRowFirstColumn="0" w:lastRowLastColumn="0"/>
               <w:rPr>
-                <w:rFonts w:hint="cs"/>
                 <w:sz w:val="22"/>
                 <w:szCs w:val="24"/>
                 <w:rtl/>
@@ -3688,7 +3680,6 @@
               <w:jc w:val="center"/>
               <w:cnfStyle w:val="000000100000" w:firstRow="0" w:lastRow="0" w:firstColumn="0" w:lastColumn="0" w:oddVBand="0" w:evenVBand="0" w:oddHBand="1" w:evenHBand="0" w:firstRowFirstColumn="0" w:firstRowLastColumn="0" w:lastRowFirstColumn="0" w:lastRowLastColumn="0"/>
               <w:rPr>
-                <w:rFonts w:hint="cs"/>
                 <w:sz w:val="22"/>
                 <w:szCs w:val="24"/>
                 <w:rtl/>
@@ -4586,7 +4577,6 @@
               <w:jc w:val="center"/>
               <w:cnfStyle w:val="000000100000" w:firstRow="0" w:lastRow="0" w:firstColumn="0" w:lastColumn="0" w:oddVBand="0" w:evenVBand="0" w:oddHBand="1" w:evenHBand="0" w:firstRowFirstColumn="0" w:firstRowLastColumn="0" w:lastRowFirstColumn="0" w:lastRowLastColumn="0"/>
               <w:rPr>
-                <w:rFonts w:hint="cs"/>
                 <w:sz w:val="22"/>
                 <w:szCs w:val="24"/>
                 <w:rtl/>
@@ -5425,9 +5415,6 @@
               <w:bidi w:val="0"/>
               <w:ind w:firstLine="0"/>
               <w:jc w:val="center"/>
-              <w:rPr>
-                <w:rFonts w:hint="cs"/>
-              </w:rPr>
             </w:pPr>
             <w:r>
               <w:t>Freelancer</w:t>
@@ -5443,9 +5430,6 @@
               <w:bidi w:val="0"/>
               <w:ind w:firstLine="0"/>
               <w:jc w:val="center"/>
-              <w:rPr>
-                <w:rFonts w:hint="cs"/>
-              </w:rPr>
             </w:pPr>
             <w:r>
               <w:t>Withdraw</w:t>
@@ -5461,9 +5445,6 @@
               <w:bidi w:val="0"/>
               <w:ind w:firstLine="0"/>
               <w:jc w:val="center"/>
-              <w:rPr>
-                <w:rFonts w:hint="cs"/>
-              </w:rPr>
             </w:pPr>
             <w:r>
               <w:t>Order</w:t>
@@ -5479,9 +5460,6 @@
               <w:bidi w:val="0"/>
               <w:ind w:firstLine="0"/>
               <w:jc w:val="center"/>
-              <w:rPr>
-                <w:rFonts w:hint="cs"/>
-              </w:rPr>
             </w:pPr>
             <w:r>
               <w:t>Ticket</w:t>
@@ -5687,7 +5665,6 @@
               <w:bidi w:val="0"/>
               <w:ind w:firstLine="0"/>
               <w:rPr>
-                <w:rFonts w:hint="cs"/>
                 <w:sz w:val="22"/>
                 <w:szCs w:val="24"/>
               </w:rPr>
@@ -5797,7 +5774,6 @@
               <w:bidi w:val="0"/>
               <w:ind w:firstLine="0"/>
               <w:rPr>
-                <w:rFonts w:hint="cs"/>
                 <w:sz w:val="22"/>
                 <w:szCs w:val="24"/>
               </w:rPr>
@@ -5991,7 +5967,6 @@
               <w:bidi w:val="0"/>
               <w:ind w:firstLine="0"/>
               <w:rPr>
-                <w:rFonts w:hint="cs"/>
                 <w:sz w:val="22"/>
                 <w:szCs w:val="24"/>
               </w:rPr>
@@ -6117,7 +6092,6 @@
               <w:bidi w:val="0"/>
               <w:ind w:firstLine="0"/>
               <w:rPr>
-                <w:rFonts w:hint="cs"/>
                 <w:sz w:val="22"/>
                 <w:szCs w:val="24"/>
               </w:rPr>
@@ -6146,10 +6120,7 @@
         <w:jc w:val="left"/>
       </w:pPr>
       <w:r>
-        <w:t>Part 2</w:t>
-      </w:r>
-      <w:r>
-        <w:t xml:space="preserve"> commit SHA: </w:t>
+        <w:t xml:space="preserve">Part 2 commit SHA: </w:t>
       </w:r>
       <w:r>
         <w:rPr>
@@ -6192,9 +6163,11 @@
         </w:rPr>
         <w:t xml:space="preserve">در این مرحله و پس از نصب پکیج‌های </w:t>
       </w:r>
+      <w:proofErr w:type="spellStart"/>
       <w:r>
         <w:t>typeorm</w:t>
       </w:r>
+      <w:proofErr w:type="spellEnd"/>
       <w:r>
         <w:rPr>
           <w:rFonts w:hint="cs"/>
@@ -6202,9 +6175,11 @@
         </w:rPr>
         <w:t xml:space="preserve"> و </w:t>
       </w:r>
+      <w:proofErr w:type="spellStart"/>
       <w:r>
         <w:t>sqlite</w:t>
       </w:r>
+      <w:proofErr w:type="spellEnd"/>
       <w:r>
         <w:rPr>
           <w:rFonts w:hint="cs"/>
@@ -6274,9 +6249,11 @@
         </w:rPr>
         <w:t xml:space="preserve"> نیز با ساخت یک پروژه جدید </w:t>
       </w:r>
+      <w:proofErr w:type="spellStart"/>
       <w:r>
         <w:t>sqlite</w:t>
       </w:r>
+      <w:proofErr w:type="spellEnd"/>
       <w:r>
         <w:rPr>
           <w:rFonts w:hint="cs"/>
@@ -6397,6 +6374,390 @@
     </w:p>
     <w:p>
       <w:pPr>
+        <w:bidi w:val="0"/>
+        <w:ind w:firstLine="0"/>
+        <w:jc w:val="left"/>
+      </w:pPr>
+    </w:p>
+    <w:p>
+      <w:pPr>
+        <w:bidi w:val="0"/>
+        <w:ind w:firstLine="0"/>
+        <w:jc w:val="left"/>
+        <w:rPr>
+          <w:rFonts w:ascii="Consolas" w:hAnsi="Consolas"/>
+          <w:color w:val="444D56"/>
+          <w:sz w:val="22"/>
+          <w:szCs w:val="22"/>
+          <w:shd w:val="clear" w:color="auto" w:fill="FFFFFF"/>
+          <w:rtl/>
+        </w:rPr>
+      </w:pPr>
+      <w:r>
+        <w:t xml:space="preserve">Part 3 Commit SHA: </w:t>
+      </w:r>
+      <w:r>
+        <w:rPr>
+          <w:rFonts w:ascii="Consolas" w:hAnsi="Consolas"/>
+          <w:color w:val="444D56"/>
+          <w:sz w:val="22"/>
+          <w:szCs w:val="22"/>
+          <w:shd w:val="clear" w:color="auto" w:fill="FFFFFF"/>
+        </w:rPr>
+        <w:t>a905097df938e3e63d0e87c46eb5c66042de7b9c</w:t>
+      </w:r>
+    </w:p>
+    <w:p>
+      <w:pPr>
+        <w:bidi w:val="0"/>
+        <w:ind w:firstLine="0"/>
+        <w:jc w:val="left"/>
+        <w:rPr>
+          <w:rFonts w:ascii="Consolas" w:hAnsi="Consolas"/>
+          <w:color w:val="444D56"/>
+          <w:sz w:val="22"/>
+          <w:szCs w:val="22"/>
+          <w:shd w:val="clear" w:color="auto" w:fill="FFFFFF"/>
+          <w:rtl/>
+        </w:rPr>
+      </w:pPr>
+      <w:bookmarkStart w:id="0" w:name="_GoBack"/>
+      <w:bookmarkEnd w:id="0"/>
+    </w:p>
+    <w:p>
+      <w:pPr>
+        <w:pStyle w:val="Heading2"/>
+        <w:ind w:firstLine="0"/>
+        <w:rPr>
+          <w:shd w:val="clear" w:color="auto" w:fill="FFFFFF"/>
+          <w:rtl/>
+        </w:rPr>
+      </w:pPr>
+      <w:r>
+        <w:rPr>
+          <w:rFonts w:hint="cs"/>
+          <w:shd w:val="clear" w:color="auto" w:fill="FFFFFF"/>
+          <w:rtl/>
+        </w:rPr>
+        <w:t>بخش ۴</w:t>
+      </w:r>
+    </w:p>
+    <w:p>
+      <w:pPr>
+        <w:ind w:firstLine="0"/>
+        <w:rPr>
+          <w:rtl/>
+        </w:rPr>
+      </w:pPr>
+      <w:r>
+        <w:rPr>
+          <w:rFonts w:hint="cs"/>
+          <w:rtl/>
+        </w:rPr>
+        <w:t xml:space="preserve">در این بخش نیز پس از نصب پکیج مربوط به </w:t>
+      </w:r>
+      <w:proofErr w:type="spellStart"/>
+      <w:r>
+        <w:t>postgre</w:t>
+      </w:r>
+      <w:proofErr w:type="spellEnd"/>
+      <w:r>
+        <w:rPr>
+          <w:rFonts w:hint="cs"/>
+          <w:rtl/>
+        </w:rPr>
+        <w:t xml:space="preserve"> در </w:t>
+      </w:r>
+      <w:r>
+        <w:t>nest</w:t>
+      </w:r>
+      <w:r>
+        <w:rPr>
+          <w:rFonts w:hint="cs"/>
+          <w:rtl/>
+        </w:rPr>
+        <w:t xml:space="preserve"> و اعمال تغییرات لازم هم در فایل </w:t>
+      </w:r>
+      <w:proofErr w:type="spellStart"/>
+      <w:r>
+        <w:t>ormconfig.json</w:t>
+      </w:r>
+      <w:proofErr w:type="spellEnd"/>
+      <w:r>
+        <w:rPr>
+          <w:rFonts w:hint="cs"/>
+          <w:rtl/>
+        </w:rPr>
+        <w:t xml:space="preserve"> و همینطور افزودن قابلیت‌های حذف و آپدیت </w:t>
+      </w:r>
+      <w:r>
+        <w:rPr>
+          <w:rFonts w:hint="cs"/>
+          <w:rtl/>
+        </w:rPr>
+        <w:t xml:space="preserve">که به ترتیب با </w:t>
+      </w:r>
+      <w:r>
+        <w:t>http method</w:t>
+      </w:r>
+      <w:r>
+        <w:rPr>
+          <w:rFonts w:hint="cs"/>
+          <w:rtl/>
+        </w:rPr>
+        <w:t xml:space="preserve"> های </w:t>
+      </w:r>
+      <w:r>
+        <w:t>DELETE</w:t>
+      </w:r>
+      <w:r>
+        <w:rPr>
+          <w:rFonts w:hint="cs"/>
+          <w:rtl/>
+        </w:rPr>
+        <w:t xml:space="preserve"> و </w:t>
+      </w:r>
+      <w:r>
+        <w:t>PUT</w:t>
+      </w:r>
+      <w:r>
+        <w:rPr>
+          <w:rFonts w:hint="cs"/>
+          <w:rtl/>
+        </w:rPr>
+        <w:t xml:space="preserve"> انجام شد، و با استفاده از توابع </w:t>
+      </w:r>
+      <w:r>
+        <w:t>delete</w:t>
+      </w:r>
+      <w:r>
+        <w:rPr>
+          <w:rFonts w:hint="cs"/>
+          <w:rtl/>
+        </w:rPr>
+        <w:t xml:space="preserve"> و </w:t>
+      </w:r>
+      <w:r>
+        <w:t>update</w:t>
+      </w:r>
+      <w:r>
+        <w:rPr>
+          <w:rFonts w:hint="cs"/>
+          <w:rtl/>
+        </w:rPr>
+        <w:t xml:space="preserve"> کلاس </w:t>
+      </w:r>
+      <w:proofErr w:type="spellStart"/>
+      <w:r>
+        <w:t>BaseEntity</w:t>
+      </w:r>
+      <w:proofErr w:type="spellEnd"/>
+      <w:r>
+        <w:rPr>
+          <w:rFonts w:hint="cs"/>
+          <w:rtl/>
+        </w:rPr>
+        <w:t xml:space="preserve">، در نهایت قابلیت حذف و آپدیت نیز به هر سه مورد </w:t>
+      </w:r>
+      <w:r>
+        <w:t>book, user</w:t>
+      </w:r>
+      <w:r>
+        <w:rPr>
+          <w:rFonts w:hint="cs"/>
+          <w:rtl/>
+        </w:rPr>
+        <w:t xml:space="preserve"> و </w:t>
+      </w:r>
+      <w:r>
+        <w:t>genre</w:t>
+      </w:r>
+      <w:r>
+        <w:rPr>
+          <w:rFonts w:hint="cs"/>
+          <w:rtl/>
+        </w:rPr>
+        <w:t xml:space="preserve"> اضافه و تست شد. برای مثال در زیر مثال تست آپدیت برای </w:t>
+      </w:r>
+      <w:r>
+        <w:t>Book</w:t>
+      </w:r>
+      <w:r>
+        <w:rPr>
+          <w:rFonts w:hint="cs"/>
+          <w:rtl/>
+        </w:rPr>
+        <w:t xml:space="preserve"> را آورده ایم: (برای جلوگیری از طولانی شدن گزارش عکس پاک کردن کتاب را نمی‌گذاریم اما از طریق کامیت بخش ۴ قابل تست و دسترسی است)</w:t>
+      </w:r>
+    </w:p>
+    <w:p>
+      <w:pPr>
+        <w:ind w:firstLine="0"/>
+        <w:jc w:val="center"/>
+        <w:rPr>
+          <w:rFonts w:hint="cs"/>
+          <w:rtl/>
+        </w:rPr>
+      </w:pPr>
+      <w:r>
+        <w:rPr>
+          <w:rFonts w:hint="cs"/>
+          <w:noProof/>
+          <w:rtl/>
+          <w:lang w:bidi="ar-SA"/>
+        </w:rPr>
+        <w:lastRenderedPageBreak/>
+        <w:drawing>
+          <wp:inline distT="0" distB="0" distL="0" distR="0" wp14:anchorId="1B433BF3" wp14:editId="0E49EB8E">
+            <wp:extent cx="2537460" cy="678180"/>
+            <wp:effectExtent l="0" t="0" r="0" b="7620"/>
+            <wp:docPr id="4" name="Picture 4"/>
+            <wp:cNvGraphicFramePr>
+              <a:graphicFrameLocks xmlns:a="http://schemas.openxmlformats.org/drawingml/2006/main" noChangeAspect="1"/>
+            </wp:cNvGraphicFramePr>
+            <a:graphic xmlns:a="http://schemas.openxmlformats.org/drawingml/2006/main">
+              <a:graphicData uri="http://schemas.openxmlformats.org/drawingml/2006/picture">
+                <pic:pic xmlns:pic="http://schemas.openxmlformats.org/drawingml/2006/picture">
+                  <pic:nvPicPr>
+                    <pic:cNvPr id="4" name="24.JPG"/>
+                    <pic:cNvPicPr/>
+                  </pic:nvPicPr>
+                  <pic:blipFill>
+                    <a:blip r:embed="rId16">
+                      <a:extLst>
+                        <a:ext uri="{28A0092B-C50C-407E-A947-70E740481C1C}">
+                          <a14:useLocalDpi xmlns:a14="http://schemas.microsoft.com/office/drawing/2010/main" val="0"/>
+                        </a:ext>
+                      </a:extLst>
+                    </a:blip>
+                    <a:stretch>
+                      <a:fillRect/>
+                    </a:stretch>
+                  </pic:blipFill>
+                  <pic:spPr>
+                    <a:xfrm>
+                      <a:off x="0" y="0"/>
+                      <a:ext cx="2537460" cy="678180"/>
+                    </a:xfrm>
+                    <a:prstGeom prst="rect">
+                      <a:avLst/>
+                    </a:prstGeom>
+                  </pic:spPr>
+                </pic:pic>
+              </a:graphicData>
+            </a:graphic>
+          </wp:inline>
+        </w:drawing>
+      </w:r>
+      <w:r>
+        <w:rPr>
+          <w:rFonts w:hint="cs"/>
+          <w:noProof/>
+          <w:rtl/>
+          <w:lang w:bidi="ar-SA"/>
+        </w:rPr>
+        <w:drawing>
+          <wp:inline distT="0" distB="0" distL="0" distR="0" wp14:anchorId="08634A3C" wp14:editId="44DE6959">
+            <wp:extent cx="5565775" cy="1851025"/>
+            <wp:effectExtent l="0" t="0" r="0" b="0"/>
+            <wp:docPr id="6" name="Picture 6"/>
+            <wp:cNvGraphicFramePr>
+              <a:graphicFrameLocks xmlns:a="http://schemas.openxmlformats.org/drawingml/2006/main" noChangeAspect="1"/>
+            </wp:cNvGraphicFramePr>
+            <a:graphic xmlns:a="http://schemas.openxmlformats.org/drawingml/2006/main">
+              <a:graphicData uri="http://schemas.openxmlformats.org/drawingml/2006/picture">
+                <pic:pic xmlns:pic="http://schemas.openxmlformats.org/drawingml/2006/picture">
+                  <pic:nvPicPr>
+                    <pic:cNvPr id="6" name="25.JPG"/>
+                    <pic:cNvPicPr/>
+                  </pic:nvPicPr>
+                  <pic:blipFill>
+                    <a:blip r:embed="rId17">
+                      <a:extLst>
+                        <a:ext uri="{28A0092B-C50C-407E-A947-70E740481C1C}">
+                          <a14:useLocalDpi xmlns:a14="http://schemas.microsoft.com/office/drawing/2010/main" val="0"/>
+                        </a:ext>
+                      </a:extLst>
+                    </a:blip>
+                    <a:stretch>
+                      <a:fillRect/>
+                    </a:stretch>
+                  </pic:blipFill>
+                  <pic:spPr>
+                    <a:xfrm>
+                      <a:off x="0" y="0"/>
+                      <a:ext cx="5565775" cy="1851025"/>
+                    </a:xfrm>
+                    <a:prstGeom prst="rect">
+                      <a:avLst/>
+                    </a:prstGeom>
+                  </pic:spPr>
+                </pic:pic>
+              </a:graphicData>
+            </a:graphic>
+          </wp:inline>
+        </w:drawing>
+      </w:r>
+      <w:r>
+        <w:rPr>
+          <w:rFonts w:hint="cs"/>
+          <w:noProof/>
+          <w:rtl/>
+          <w:lang w:bidi="ar-SA"/>
+        </w:rPr>
+        <w:drawing>
+          <wp:inline distT="0" distB="0" distL="0" distR="0" wp14:anchorId="6CCC0B83" wp14:editId="12F9A55F">
+            <wp:extent cx="2308860" cy="693420"/>
+            <wp:effectExtent l="0" t="0" r="0" b="0"/>
+            <wp:docPr id="7" name="Picture 7"/>
+            <wp:cNvGraphicFramePr>
+              <a:graphicFrameLocks xmlns:a="http://schemas.openxmlformats.org/drawingml/2006/main" noChangeAspect="1"/>
+            </wp:cNvGraphicFramePr>
+            <a:graphic xmlns:a="http://schemas.openxmlformats.org/drawingml/2006/main">
+              <a:graphicData uri="http://schemas.openxmlformats.org/drawingml/2006/picture">
+                <pic:pic xmlns:pic="http://schemas.openxmlformats.org/drawingml/2006/picture">
+                  <pic:nvPicPr>
+                    <pic:cNvPr id="7" name="26.JPG"/>
+                    <pic:cNvPicPr/>
+                  </pic:nvPicPr>
+                  <pic:blipFill>
+                    <a:blip r:embed="rId18">
+                      <a:extLst>
+                        <a:ext uri="{28A0092B-C50C-407E-A947-70E740481C1C}">
+                          <a14:useLocalDpi xmlns:a14="http://schemas.microsoft.com/office/drawing/2010/main" val="0"/>
+                        </a:ext>
+                      </a:extLst>
+                    </a:blip>
+                    <a:stretch>
+                      <a:fillRect/>
+                    </a:stretch>
+                  </pic:blipFill>
+                  <pic:spPr>
+                    <a:xfrm>
+                      <a:off x="0" y="0"/>
+                      <a:ext cx="2308860" cy="693420"/>
+                    </a:xfrm>
+                    <a:prstGeom prst="rect">
+                      <a:avLst/>
+                    </a:prstGeom>
+                  </pic:spPr>
+                </pic:pic>
+              </a:graphicData>
+            </a:graphic>
+          </wp:inline>
+        </w:drawing>
+      </w:r>
+    </w:p>
+    <w:p>
+      <w:pPr>
+        <w:ind w:firstLine="0"/>
+        <w:rPr>
+          <w:rtl/>
+        </w:rPr>
+      </w:pPr>
+    </w:p>
+    <w:p>
+      <w:pPr>
         <w:pStyle w:val="ListParagraph"/>
         <w:numPr>
           <w:ilvl w:val="0"/>
@@ -6524,8 +6885,8 @@
       </w:r>
     </w:p>
     <w:sectPr>
-      <w:headerReference w:type="default" r:id="rId16"/>
-      <w:footerReference w:type="default" r:id="rId17"/>
+      <w:headerReference w:type="default" r:id="rId19"/>
+      <w:footerReference w:type="default" r:id="rId20"/>
       <w:footnotePr>
         <w:numRestart w:val="eachPage"/>
       </w:footnotePr>
@@ -6584,6 +6945,7 @@
         <w:docPartUnique/>
       </w:docPartObj>
     </w:sdtPr>
+    <w:sdtEndPr/>
     <w:sdtContent>
       <w:p>
         <w:pPr>
@@ -10658,7 +11020,7 @@
 </file>
 
 <file path=customXml/itemProps1.xml><?xml version="1.0" encoding="utf-8"?>
-<ds:datastoreItem xmlns:ds="http://schemas.openxmlformats.org/officeDocument/2006/customXml" ds:itemID="{F586A630-EEA7-4404-BD17-7424D4F58547}">
+<ds:datastoreItem xmlns:ds="http://schemas.openxmlformats.org/officeDocument/2006/customXml" ds:itemID="{D4354C01-E320-4027-828F-15C62D99EF25}">
   <ds:schemaRefs>
     <ds:schemaRef ds:uri="http://schemas.openxmlformats.org/officeDocument/2006/bibliography"/>
   </ds:schemaRefs>

</xml_diff>

<commit_message>
part7: report file in pdf and docx formats provided
</commit_message>
<xml_diff>
--- a/report.docx
+++ b/report.docx
@@ -1841,40 +1841,9 @@
                 <w:bCs w:val="0"/>
                 <w:sz w:val="22"/>
                 <w:szCs w:val="24"/>
-              </w:rPr>
-            </w:pPr>
-            <w:r>
-              <w:rPr>
-                <w:b w:val="0"/>
-                <w:bCs w:val="0"/>
-                <w:sz w:val="22"/>
-                <w:szCs w:val="24"/>
-              </w:rPr>
-              <w:t xml:space="preserve">405 </w:t>
-            </w:r>
-          </w:p>
-          <w:p>
-            <w:pPr>
-              <w:bidi w:val="0"/>
-              <w:ind w:firstLine="0"/>
-              <w:jc w:val="center"/>
-              <w:rPr>
-                <w:b w:val="0"/>
-                <w:bCs w:val="0"/>
-                <w:sz w:val="22"/>
-                <w:szCs w:val="24"/>
                 <w:rtl/>
               </w:rPr>
             </w:pPr>
-            <w:r>
-              <w:rPr>
-                <w:b w:val="0"/>
-                <w:bCs w:val="0"/>
-                <w:sz w:val="22"/>
-                <w:szCs w:val="24"/>
-              </w:rPr>
-              <w:t>invalid input</w:t>
-            </w:r>
           </w:p>
         </w:tc>
         <w:tc>
@@ -2043,15 +2012,6 @@
                 <w:rtl/>
               </w:rPr>
             </w:pPr>
-            <w:r>
-              <w:rPr>
-                <w:b w:val="0"/>
-                <w:bCs w:val="0"/>
-                <w:sz w:val="22"/>
-                <w:szCs w:val="24"/>
-              </w:rPr>
-              <w:t>404 Freelancer not found</w:t>
-            </w:r>
           </w:p>
         </w:tc>
         <w:tc>
@@ -2158,23 +2118,7 @@
                 <w:sz w:val="22"/>
                 <w:szCs w:val="24"/>
               </w:rPr>
-              <w:t>/{</w:t>
-            </w:r>
-            <w:proofErr w:type="spellStart"/>
-            <w:r>
-              <w:rPr>
-                <w:sz w:val="22"/>
-                <w:szCs w:val="24"/>
-              </w:rPr>
-              <w:t>freelancerId</w:t>
-            </w:r>
-            <w:proofErr w:type="spellEnd"/>
-            <w:r>
-              <w:rPr>
-                <w:sz w:val="22"/>
-                <w:szCs w:val="24"/>
-              </w:rPr>
-              <w:t>}</w:t>
+              <w:t>/{freelancerId}</w:t>
             </w:r>
           </w:p>
         </w:tc>
@@ -2244,37 +2188,6 @@
                 <w:szCs w:val="24"/>
               </w:rPr>
             </w:pPr>
-            <w:r>
-              <w:rPr>
-                <w:b w:val="0"/>
-                <w:bCs w:val="0"/>
-                <w:sz w:val="22"/>
-                <w:szCs w:val="24"/>
-              </w:rPr>
-              <w:t>404</w:t>
-            </w:r>
-          </w:p>
-          <w:p>
-            <w:pPr>
-              <w:bidi w:val="0"/>
-              <w:ind w:firstLine="0"/>
-              <w:jc w:val="center"/>
-              <w:rPr>
-                <w:b w:val="0"/>
-                <w:bCs w:val="0"/>
-                <w:sz w:val="22"/>
-                <w:szCs w:val="24"/>
-              </w:rPr>
-            </w:pPr>
-            <w:r>
-              <w:rPr>
-                <w:b w:val="0"/>
-                <w:bCs w:val="0"/>
-                <w:sz w:val="22"/>
-                <w:szCs w:val="24"/>
-              </w:rPr>
-              <w:t>Freelancer not found</w:t>
-            </w:r>
           </w:p>
         </w:tc>
         <w:tc>
@@ -2380,23 +2293,7 @@
                 <w:sz w:val="22"/>
                 <w:szCs w:val="24"/>
               </w:rPr>
-              <w:t>/{</w:t>
-            </w:r>
-            <w:proofErr w:type="spellStart"/>
-            <w:r>
-              <w:rPr>
-                <w:sz w:val="22"/>
-                <w:szCs w:val="24"/>
-              </w:rPr>
-              <w:t>freelancerId</w:t>
-            </w:r>
-            <w:proofErr w:type="spellEnd"/>
-            <w:r>
-              <w:rPr>
-                <w:sz w:val="22"/>
-                <w:szCs w:val="24"/>
-              </w:rPr>
-              <w:t>}</w:t>
+              <w:t>/{freelancerId}</w:t>
             </w:r>
           </w:p>
         </w:tc>
@@ -2461,40 +2358,9 @@
                 <w:bCs w:val="0"/>
                 <w:sz w:val="22"/>
                 <w:szCs w:val="24"/>
-              </w:rPr>
-            </w:pPr>
-            <w:r>
-              <w:rPr>
-                <w:b w:val="0"/>
-                <w:bCs w:val="0"/>
-                <w:sz w:val="22"/>
-                <w:szCs w:val="24"/>
-              </w:rPr>
-              <w:t>404</w:t>
-            </w:r>
-          </w:p>
-          <w:p>
-            <w:pPr>
-              <w:bidi w:val="0"/>
-              <w:ind w:firstLine="0"/>
-              <w:jc w:val="center"/>
-              <w:rPr>
-                <w:b w:val="0"/>
-                <w:bCs w:val="0"/>
-                <w:sz w:val="22"/>
-                <w:szCs w:val="24"/>
                 <w:rtl/>
               </w:rPr>
             </w:pPr>
-            <w:r>
-              <w:rPr>
-                <w:b w:val="0"/>
-                <w:bCs w:val="0"/>
-                <w:sz w:val="22"/>
-                <w:szCs w:val="24"/>
-              </w:rPr>
-              <w:t>Freelancer not found</w:t>
-            </w:r>
           </w:p>
         </w:tc>
         <w:tc>
@@ -2602,23 +2468,7 @@
                 <w:sz w:val="22"/>
                 <w:szCs w:val="24"/>
               </w:rPr>
-              <w:t>/{</w:t>
-            </w:r>
-            <w:proofErr w:type="spellStart"/>
-            <w:r>
-              <w:rPr>
-                <w:sz w:val="22"/>
-                <w:szCs w:val="24"/>
-              </w:rPr>
-              <w:t>freelancerId</w:t>
-            </w:r>
-            <w:proofErr w:type="spellEnd"/>
-            <w:r>
-              <w:rPr>
-                <w:sz w:val="22"/>
-                <w:szCs w:val="24"/>
-              </w:rPr>
-              <w:t>}</w:t>
+              <w:t>/{freelancerId}</w:t>
             </w:r>
           </w:p>
         </w:tc>
@@ -2664,6 +2514,7 @@
                 <w:bCs w:val="0"/>
                 <w:sz w:val="22"/>
                 <w:szCs w:val="24"/>
+                <w:rtl/>
               </w:rPr>
             </w:pPr>
             <w:r>
@@ -2673,30 +2524,7 @@
                 <w:sz w:val="22"/>
                 <w:szCs w:val="24"/>
               </w:rPr>
-              <w:t xml:space="preserve">405 </w:t>
-            </w:r>
-          </w:p>
-          <w:p>
-            <w:pPr>
-              <w:bidi w:val="0"/>
-              <w:ind w:firstLine="0"/>
-              <w:jc w:val="center"/>
-              <w:rPr>
-                <w:b w:val="0"/>
-                <w:bCs w:val="0"/>
-                <w:sz w:val="22"/>
-                <w:szCs w:val="24"/>
-                <w:rtl/>
-              </w:rPr>
-            </w:pPr>
-            <w:r>
-              <w:rPr>
-                <w:b w:val="0"/>
-                <w:bCs w:val="0"/>
-                <w:sz w:val="22"/>
-                <w:szCs w:val="24"/>
-              </w:rPr>
-              <w:t>invalid input</w:t>
+              <w:t>400 invalid Id/</w:t>
             </w:r>
           </w:p>
         </w:tc>
@@ -2804,23 +2632,7 @@
                 <w:sz w:val="22"/>
                 <w:szCs w:val="24"/>
               </w:rPr>
-              <w:t>/{</w:t>
-            </w:r>
-            <w:proofErr w:type="spellStart"/>
-            <w:r>
-              <w:rPr>
-                <w:sz w:val="22"/>
-                <w:szCs w:val="24"/>
-              </w:rPr>
-              <w:t>freelancerId</w:t>
-            </w:r>
-            <w:proofErr w:type="spellEnd"/>
-            <w:r>
-              <w:rPr>
-                <w:sz w:val="22"/>
-                <w:szCs w:val="24"/>
-              </w:rPr>
-              <w:t>}</w:t>
+              <w:t>/{freelancerId}</w:t>
             </w:r>
             <w:r>
               <w:rPr>
@@ -2879,6 +2691,7 @@
                 <w:bCs w:val="0"/>
                 <w:sz w:val="22"/>
                 <w:szCs w:val="24"/>
+                <w:rtl/>
               </w:rPr>
             </w:pPr>
             <w:r>
@@ -2889,30 +2702,6 @@
                 <w:szCs w:val="24"/>
               </w:rPr>
               <w:t>400 invalid Id/</w:t>
-            </w:r>
-          </w:p>
-          <w:p>
-            <w:pPr>
-              <w:bidi w:val="0"/>
-              <w:ind w:firstLine="0"/>
-              <w:jc w:val="center"/>
-              <w:rPr>
-                <w:b w:val="0"/>
-                <w:bCs w:val="0"/>
-                <w:sz w:val="22"/>
-                <w:szCs w:val="24"/>
-                <w:rtl/>
-              </w:rPr>
-            </w:pPr>
-            <w:r>
-              <w:rPr>
-                <w:b w:val="0"/>
-                <w:bCs w:val="0"/>
-                <w:sz w:val="22"/>
-                <w:szCs w:val="24"/>
-              </w:rPr>
-              <w:lastRenderedPageBreak/>
-              <w:t>404 Freelancer not found</w:t>
             </w:r>
           </w:p>
         </w:tc>
@@ -2937,7 +2726,6 @@
                 <w:sz w:val="22"/>
                 <w:szCs w:val="24"/>
               </w:rPr>
-              <w:lastRenderedPageBreak/>
               <w:t>Freelancer Id</w:t>
             </w:r>
           </w:p>
@@ -3022,23 +2810,7 @@
                 <w:sz w:val="22"/>
                 <w:szCs w:val="24"/>
               </w:rPr>
-              <w:t>/{</w:t>
-            </w:r>
-            <w:proofErr w:type="spellStart"/>
-            <w:r>
-              <w:rPr>
-                <w:sz w:val="22"/>
-                <w:szCs w:val="24"/>
-              </w:rPr>
-              <w:t>freelancerId</w:t>
-            </w:r>
-            <w:proofErr w:type="spellEnd"/>
-            <w:r>
-              <w:rPr>
-                <w:sz w:val="22"/>
-                <w:szCs w:val="24"/>
-              </w:rPr>
-              <w:t>}</w:t>
+              <w:t>/{freelancerId}</w:t>
             </w:r>
             <w:r>
               <w:rPr>
@@ -3087,7 +2859,6 @@
                 <w:sz w:val="22"/>
                 <w:szCs w:val="24"/>
               </w:rPr>
-              <w:lastRenderedPageBreak/>
               <w:t xml:space="preserve">200 successful/ </w:t>
             </w:r>
           </w:p>
@@ -3123,6 +2894,7 @@
                 <w:bCs w:val="0"/>
                 <w:sz w:val="22"/>
                 <w:szCs w:val="24"/>
+                <w:rtl/>
               </w:rPr>
             </w:pPr>
             <w:r>
@@ -3132,30 +2904,7 @@
                 <w:sz w:val="22"/>
                 <w:szCs w:val="24"/>
               </w:rPr>
-              <w:t>404</w:t>
-            </w:r>
-          </w:p>
-          <w:p>
-            <w:pPr>
-              <w:bidi w:val="0"/>
-              <w:ind w:firstLine="0"/>
-              <w:jc w:val="center"/>
-              <w:rPr>
-                <w:b w:val="0"/>
-                <w:bCs w:val="0"/>
-                <w:sz w:val="22"/>
-                <w:szCs w:val="24"/>
-                <w:rtl/>
-              </w:rPr>
-            </w:pPr>
-            <w:r>
-              <w:rPr>
-                <w:b w:val="0"/>
-                <w:bCs w:val="0"/>
-                <w:sz w:val="22"/>
-                <w:szCs w:val="24"/>
-              </w:rPr>
-              <w:t>Freelancer not found</w:t>
+              <w:t>403 forbidden</w:t>
             </w:r>
           </w:p>
         </w:tc>
@@ -3214,7 +2963,7 @@
                 <w:sz w:val="22"/>
                 <w:szCs w:val="24"/>
               </w:rPr>
-              <w:t>List of Withdraws*</w:t>
+              <w:t>Withdraw Id</w:t>
             </w:r>
           </w:p>
         </w:tc>
@@ -3297,23 +3046,7 @@
                 <w:sz w:val="22"/>
                 <w:szCs w:val="24"/>
               </w:rPr>
-              <w:t>/{</w:t>
-            </w:r>
-            <w:proofErr w:type="spellStart"/>
-            <w:r>
-              <w:rPr>
-                <w:sz w:val="22"/>
-                <w:szCs w:val="24"/>
-              </w:rPr>
-              <w:t>freelancerId</w:t>
-            </w:r>
-            <w:proofErr w:type="spellEnd"/>
-            <w:r>
-              <w:rPr>
-                <w:sz w:val="22"/>
-                <w:szCs w:val="24"/>
-              </w:rPr>
-              <w:t>}</w:t>
+              <w:t>/{freelancerId}</w:t>
             </w:r>
             <w:r>
               <w:rPr>
@@ -3330,6 +3063,13 @@
                 <w:szCs w:val="24"/>
               </w:rPr>
               <w:t>withdraws</w:t>
+            </w:r>
+            <w:r>
+              <w:rPr>
+                <w:sz w:val="22"/>
+                <w:szCs w:val="24"/>
+              </w:rPr>
+              <w:t>/{withdrawId}</w:t>
             </w:r>
           </w:p>
         </w:tc>
@@ -3381,6 +3121,7 @@
                 <w:sz w:val="22"/>
                 <w:szCs w:val="24"/>
               </w:rPr>
+              <w:lastRenderedPageBreak/>
               <w:t>400 invalid Id/</w:t>
             </w:r>
           </w:p>
@@ -3389,42 +3130,20 @@
               <w:bidi w:val="0"/>
               <w:ind w:firstLine="0"/>
               <w:jc w:val="center"/>
+              <w:rPr>
+                <w:sz w:val="22"/>
+                <w:szCs w:val="24"/>
+                <w:rtl/>
+              </w:rPr>
+            </w:pPr>
+            <w:r>
               <w:rPr>
                 <w:b w:val="0"/>
                 <w:bCs w:val="0"/>
                 <w:sz w:val="22"/>
                 <w:szCs w:val="24"/>
               </w:rPr>
-            </w:pPr>
-            <w:r>
-              <w:rPr>
-                <w:b w:val="0"/>
-                <w:bCs w:val="0"/>
-                <w:sz w:val="22"/>
-                <w:szCs w:val="24"/>
-              </w:rPr>
-              <w:t>404</w:t>
-            </w:r>
-          </w:p>
-          <w:p>
-            <w:pPr>
-              <w:bidi w:val="0"/>
-              <w:ind w:firstLine="0"/>
-              <w:jc w:val="center"/>
-              <w:rPr>
-                <w:sz w:val="22"/>
-                <w:szCs w:val="24"/>
-                <w:rtl/>
-              </w:rPr>
-            </w:pPr>
-            <w:r>
-              <w:rPr>
-                <w:b w:val="0"/>
-                <w:bCs w:val="0"/>
-                <w:sz w:val="22"/>
-                <w:szCs w:val="24"/>
-              </w:rPr>
-              <w:t>Freelancer not found</w:t>
+              <w:t>403 forbidden</w:t>
             </w:r>
           </w:p>
         </w:tc>
@@ -3441,6 +3160,33 @@
               <w:rPr>
                 <w:sz w:val="22"/>
                 <w:szCs w:val="24"/>
+              </w:rPr>
+            </w:pPr>
+            <w:r>
+              <w:rPr>
+                <w:sz w:val="22"/>
+                <w:szCs w:val="24"/>
+              </w:rPr>
+              <w:lastRenderedPageBreak/>
+              <w:t>Freelancer Id</w:t>
+            </w:r>
+            <w:r>
+              <w:rPr>
+                <w:sz w:val="22"/>
+                <w:szCs w:val="24"/>
+              </w:rPr>
+              <w:t>,</w:t>
+            </w:r>
+          </w:p>
+          <w:p>
+            <w:pPr>
+              <w:bidi w:val="0"/>
+              <w:ind w:firstLine="0"/>
+              <w:jc w:val="center"/>
+              <w:cnfStyle w:val="000000000000" w:firstRow="0" w:lastRow="0" w:firstColumn="0" w:lastColumn="0" w:oddVBand="0" w:evenVBand="0" w:oddHBand="0" w:evenHBand="0" w:firstRowFirstColumn="0" w:firstRowLastColumn="0" w:lastRowFirstColumn="0" w:lastRowLastColumn="0"/>
+              <w:rPr>
+                <w:sz w:val="22"/>
+                <w:szCs w:val="24"/>
                 <w:rtl/>
               </w:rPr>
             </w:pPr>
@@ -3449,7 +3195,7 @@
                 <w:sz w:val="22"/>
                 <w:szCs w:val="24"/>
               </w:rPr>
-              <w:t>Freelancer Id</w:t>
+              <w:t>Withdraw Id</w:t>
             </w:r>
           </w:p>
         </w:tc>
@@ -3476,7 +3222,16 @@
                 <w:szCs w:val="24"/>
                 <w:rtl/>
               </w:rPr>
-              <w:t>حذف اطلاعات درخواست‌های مالی</w:t>
+              <w:t>حذف اطلاعات درخواست‌</w:t>
+            </w:r>
+            <w:r>
+              <w:rPr>
+                <w:rFonts w:hint="cs"/>
+                <w:sz w:val="22"/>
+                <w:szCs w:val="24"/>
+                <w:rtl/>
+              </w:rPr>
+              <w:t xml:space="preserve"> مالی</w:t>
             </w:r>
           </w:p>
         </w:tc>
@@ -3532,23 +3287,7 @@
                 <w:sz w:val="22"/>
                 <w:szCs w:val="24"/>
               </w:rPr>
-              <w:t>/{</w:t>
-            </w:r>
-            <w:proofErr w:type="spellStart"/>
-            <w:r>
-              <w:rPr>
-                <w:sz w:val="22"/>
-                <w:szCs w:val="24"/>
-              </w:rPr>
-              <w:t>freelancerId</w:t>
-            </w:r>
-            <w:proofErr w:type="spellEnd"/>
-            <w:r>
-              <w:rPr>
-                <w:sz w:val="22"/>
-                <w:szCs w:val="24"/>
-              </w:rPr>
-              <w:t>}</w:t>
+              <w:t>/{freelancerId}</w:t>
             </w:r>
             <w:r>
               <w:rPr>
@@ -3565,6 +3304,13 @@
                 <w:szCs w:val="24"/>
               </w:rPr>
               <w:t>withdraws</w:t>
+            </w:r>
+            <w:r>
+              <w:rPr>
+                <w:sz w:val="22"/>
+                <w:szCs w:val="24"/>
+              </w:rPr>
+              <w:t>/{withdrawId}</w:t>
             </w:r>
           </w:p>
         </w:tc>
@@ -3597,6 +3343,7 @@
                 <w:sz w:val="22"/>
                 <w:szCs w:val="24"/>
               </w:rPr>
+              <w:lastRenderedPageBreak/>
               <w:t xml:space="preserve">200 successful/ </w:t>
             </w:r>
           </w:p>
@@ -3619,7 +3366,7 @@
                 <w:sz w:val="22"/>
                 <w:szCs w:val="24"/>
               </w:rPr>
-              <w:t xml:space="preserve">405 </w:t>
+              <w:t>400</w:t>
             </w:r>
           </w:p>
           <w:p>
@@ -3640,7 +3387,7 @@
                 <w:sz w:val="22"/>
                 <w:szCs w:val="24"/>
               </w:rPr>
-              <w:t>invalid input</w:t>
+              <w:t>Invalid Id</w:t>
             </w:r>
           </w:p>
         </w:tc>
@@ -3750,23 +3497,7 @@
                 <w:sz w:val="22"/>
                 <w:szCs w:val="24"/>
               </w:rPr>
-              <w:t>employers/{</w:t>
-            </w:r>
-            <w:proofErr w:type="spellStart"/>
-            <w:r>
-              <w:rPr>
-                <w:sz w:val="22"/>
-                <w:szCs w:val="24"/>
-              </w:rPr>
-              <w:t>employerId</w:t>
-            </w:r>
-            <w:proofErr w:type="spellEnd"/>
-            <w:r>
-              <w:rPr>
-                <w:sz w:val="22"/>
-                <w:szCs w:val="24"/>
-              </w:rPr>
-              <w:t>}/orders</w:t>
+              <w:t>employers/{employerId}/orders</w:t>
             </w:r>
           </w:p>
         </w:tc>
@@ -3839,7 +3570,7 @@
                 <w:sz w:val="22"/>
                 <w:szCs w:val="24"/>
               </w:rPr>
-              <w:t>404 Freelancer not found</w:t>
+              <w:t>403 Forbidden</w:t>
             </w:r>
           </w:p>
         </w:tc>
@@ -3949,39 +3680,7 @@
                 <w:sz w:val="22"/>
                 <w:szCs w:val="24"/>
               </w:rPr>
-              <w:t>employers/{</w:t>
-            </w:r>
-            <w:proofErr w:type="spellStart"/>
-            <w:r>
-              <w:rPr>
-                <w:sz w:val="22"/>
-                <w:szCs w:val="24"/>
-              </w:rPr>
-              <w:t>employerId</w:t>
-            </w:r>
-            <w:proofErr w:type="spellEnd"/>
-            <w:r>
-              <w:rPr>
-                <w:sz w:val="22"/>
-                <w:szCs w:val="24"/>
-              </w:rPr>
-              <w:t>}/orders/{</w:t>
-            </w:r>
-            <w:proofErr w:type="spellStart"/>
-            <w:r>
-              <w:rPr>
-                <w:sz w:val="22"/>
-                <w:szCs w:val="24"/>
-              </w:rPr>
-              <w:t>orderId</w:t>
-            </w:r>
-            <w:proofErr w:type="spellEnd"/>
-            <w:r>
-              <w:rPr>
-                <w:sz w:val="22"/>
-                <w:szCs w:val="24"/>
-              </w:rPr>
-              <w:t>}</w:t>
+              <w:t>employers/{employerId}/orders/{orderId}</w:t>
             </w:r>
           </w:p>
         </w:tc>
@@ -4045,41 +3744,19 @@
               <w:ind w:firstLine="0"/>
               <w:jc w:val="center"/>
               <w:rPr>
+                <w:sz w:val="22"/>
+                <w:szCs w:val="24"/>
+                <w:rtl/>
+              </w:rPr>
+            </w:pPr>
+            <w:r>
+              <w:rPr>
                 <w:b w:val="0"/>
                 <w:bCs w:val="0"/>
                 <w:sz w:val="22"/>
                 <w:szCs w:val="24"/>
               </w:rPr>
-            </w:pPr>
-            <w:r>
-              <w:rPr>
-                <w:b w:val="0"/>
-                <w:bCs w:val="0"/>
-                <w:sz w:val="22"/>
-                <w:szCs w:val="24"/>
-              </w:rPr>
-              <w:t>404</w:t>
-            </w:r>
-          </w:p>
-          <w:p>
-            <w:pPr>
-              <w:bidi w:val="0"/>
-              <w:ind w:firstLine="0"/>
-              <w:jc w:val="center"/>
-              <w:rPr>
-                <w:sz w:val="22"/>
-                <w:szCs w:val="24"/>
-                <w:rtl/>
-              </w:rPr>
-            </w:pPr>
-            <w:r>
-              <w:rPr>
-                <w:b w:val="0"/>
-                <w:bCs w:val="0"/>
-                <w:sz w:val="22"/>
-                <w:szCs w:val="24"/>
-              </w:rPr>
-              <w:t>Employer or order not found</w:t>
+              <w:t>403 Forbidden</w:t>
             </w:r>
           </w:p>
         </w:tc>
@@ -4189,39 +3866,7 @@
                 <w:sz w:val="22"/>
                 <w:szCs w:val="24"/>
               </w:rPr>
-              <w:t>employers/{</w:t>
-            </w:r>
-            <w:proofErr w:type="spellStart"/>
-            <w:r>
-              <w:rPr>
-                <w:sz w:val="22"/>
-                <w:szCs w:val="24"/>
-              </w:rPr>
-              <w:t>employerId</w:t>
-            </w:r>
-            <w:proofErr w:type="spellEnd"/>
-            <w:r>
-              <w:rPr>
-                <w:sz w:val="22"/>
-                <w:szCs w:val="24"/>
-              </w:rPr>
-              <w:t>}/orders/{</w:t>
-            </w:r>
-            <w:proofErr w:type="spellStart"/>
-            <w:r>
-              <w:rPr>
-                <w:sz w:val="22"/>
-                <w:szCs w:val="24"/>
-              </w:rPr>
-              <w:t>orderId</w:t>
-            </w:r>
-            <w:proofErr w:type="spellEnd"/>
-            <w:r>
-              <w:rPr>
-                <w:sz w:val="22"/>
-                <w:szCs w:val="24"/>
-              </w:rPr>
-              <w:t>}</w:t>
+              <w:t>employers/{employerId}/orders/{orderId}</w:t>
             </w:r>
           </w:p>
         </w:tc>
@@ -4282,42 +3927,19 @@
               <w:ind w:firstLine="0"/>
               <w:jc w:val="center"/>
               <w:rPr>
+                <w:sz w:val="22"/>
+                <w:szCs w:val="24"/>
+                <w:rtl/>
+              </w:rPr>
+            </w:pPr>
+            <w:r>
+              <w:rPr>
                 <w:b w:val="0"/>
                 <w:bCs w:val="0"/>
                 <w:sz w:val="22"/>
                 <w:szCs w:val="24"/>
               </w:rPr>
-            </w:pPr>
-            <w:r>
-              <w:rPr>
-                <w:b w:val="0"/>
-                <w:bCs w:val="0"/>
-                <w:sz w:val="22"/>
-                <w:szCs w:val="24"/>
-              </w:rPr>
-              <w:t>404</w:t>
-            </w:r>
-          </w:p>
-          <w:p>
-            <w:pPr>
-              <w:bidi w:val="0"/>
-              <w:ind w:firstLine="0"/>
-              <w:jc w:val="center"/>
-              <w:rPr>
-                <w:sz w:val="22"/>
-                <w:szCs w:val="24"/>
-                <w:rtl/>
-              </w:rPr>
-            </w:pPr>
-            <w:r>
-              <w:rPr>
-                <w:b w:val="0"/>
-                <w:bCs w:val="0"/>
-                <w:sz w:val="22"/>
-                <w:szCs w:val="24"/>
-              </w:rPr>
-              <w:lastRenderedPageBreak/>
-              <w:t>Employer or order not found</w:t>
+              <w:t>403 Forbidden</w:t>
             </w:r>
           </w:p>
         </w:tc>
@@ -4342,7 +3964,6 @@
                 <w:sz w:val="22"/>
                 <w:szCs w:val="24"/>
               </w:rPr>
-              <w:lastRenderedPageBreak/>
               <w:t>Employer Id, Order Id</w:t>
             </w:r>
           </w:p>
@@ -4428,39 +4049,7 @@
                 <w:sz w:val="22"/>
                 <w:szCs w:val="24"/>
               </w:rPr>
-              <w:t>employers/{</w:t>
-            </w:r>
-            <w:proofErr w:type="spellStart"/>
-            <w:r>
-              <w:rPr>
-                <w:sz w:val="22"/>
-                <w:szCs w:val="24"/>
-              </w:rPr>
-              <w:t>employerId</w:t>
-            </w:r>
-            <w:proofErr w:type="spellEnd"/>
-            <w:r>
-              <w:rPr>
-                <w:sz w:val="22"/>
-                <w:szCs w:val="24"/>
-              </w:rPr>
-              <w:t>}/orders/{</w:t>
-            </w:r>
-            <w:proofErr w:type="spellStart"/>
-            <w:r>
-              <w:rPr>
-                <w:sz w:val="22"/>
-                <w:szCs w:val="24"/>
-              </w:rPr>
-              <w:t>orderId</w:t>
-            </w:r>
-            <w:proofErr w:type="spellEnd"/>
-            <w:r>
-              <w:rPr>
-                <w:sz w:val="22"/>
-                <w:szCs w:val="24"/>
-              </w:rPr>
-              <w:t>}</w:t>
+              <w:t>employers/{employerId}/orders/{orderId}</w:t>
             </w:r>
           </w:p>
         </w:tc>
@@ -4493,7 +4082,6 @@
                 <w:sz w:val="22"/>
                 <w:szCs w:val="24"/>
               </w:rPr>
-              <w:lastRenderedPageBreak/>
               <w:t xml:space="preserve">200 successful/ </w:t>
             </w:r>
           </w:p>
@@ -4507,6 +4095,7 @@
                 <w:bCs w:val="0"/>
                 <w:sz w:val="22"/>
                 <w:szCs w:val="24"/>
+                <w:rtl/>
               </w:rPr>
             </w:pPr>
             <w:r>
@@ -4516,20 +4105,8 @@
                 <w:sz w:val="22"/>
                 <w:szCs w:val="24"/>
               </w:rPr>
-              <w:t xml:space="preserve">405 </w:t>
-            </w:r>
-          </w:p>
-          <w:p>
-            <w:pPr>
-              <w:bidi w:val="0"/>
-              <w:ind w:firstLine="0"/>
-              <w:jc w:val="center"/>
-              <w:rPr>
-                <w:sz w:val="22"/>
-                <w:szCs w:val="24"/>
-                <w:rtl/>
-              </w:rPr>
-            </w:pPr>
+              <w:t xml:space="preserve">400 invalid </w:t>
+            </w:r>
             <w:r>
               <w:rPr>
                 <w:b w:val="0"/>
@@ -4537,7 +4114,7 @@
                 <w:sz w:val="22"/>
                 <w:szCs w:val="24"/>
               </w:rPr>
-              <w:t>invalid input</w:t>
+              <w:t>Id</w:t>
             </w:r>
           </w:p>
         </w:tc>
@@ -4647,23 +4224,7 @@
                 <w:sz w:val="22"/>
                 <w:szCs w:val="24"/>
               </w:rPr>
-              <w:t>employers/{</w:t>
-            </w:r>
-            <w:proofErr w:type="spellStart"/>
-            <w:r>
-              <w:rPr>
-                <w:sz w:val="22"/>
-                <w:szCs w:val="24"/>
-              </w:rPr>
-              <w:t>employerId</w:t>
-            </w:r>
-            <w:proofErr w:type="spellEnd"/>
-            <w:r>
-              <w:rPr>
-                <w:sz w:val="22"/>
-                <w:szCs w:val="24"/>
-              </w:rPr>
-              <w:t>}</w:t>
+              <w:t>employers/{employerId}</w:t>
             </w:r>
             <w:r>
               <w:rPr>
@@ -4709,7 +4270,7 @@
                 <w:sz w:val="22"/>
                 <w:szCs w:val="24"/>
               </w:rPr>
-              <w:t>200 Ticket*/</w:t>
+              <w:t xml:space="preserve">200 successful/ </w:t>
             </w:r>
           </w:p>
           <w:p>
@@ -4740,20 +4301,13 @@
               <w:ind w:firstLine="0"/>
               <w:jc w:val="center"/>
               <w:rPr>
-                <w:sz w:val="22"/>
-                <w:szCs w:val="24"/>
-                <w:rtl/>
-              </w:rPr>
-            </w:pPr>
-            <w:r>
-              <w:rPr>
                 <w:b w:val="0"/>
                 <w:bCs w:val="0"/>
                 <w:sz w:val="22"/>
                 <w:szCs w:val="24"/>
-              </w:rPr>
-              <w:t xml:space="preserve">404 </w:t>
-            </w:r>
+                <w:rtl/>
+              </w:rPr>
+            </w:pPr>
             <w:r>
               <w:rPr>
                 <w:b w:val="0"/>
@@ -4761,16 +4315,7 @@
                 <w:sz w:val="22"/>
                 <w:szCs w:val="24"/>
               </w:rPr>
-              <w:t xml:space="preserve">Employer or ticket </w:t>
-            </w:r>
-            <w:r>
-              <w:rPr>
-                <w:b w:val="0"/>
-                <w:bCs w:val="0"/>
-                <w:sz w:val="22"/>
-                <w:szCs w:val="24"/>
-              </w:rPr>
-              <w:t>not found</w:t>
+              <w:t>403 Forbidden</w:t>
             </w:r>
           </w:p>
         </w:tc>
@@ -4871,39 +4416,7 @@
                 <w:sz w:val="22"/>
                 <w:szCs w:val="24"/>
               </w:rPr>
-              <w:t>/employers/{</w:t>
-            </w:r>
-            <w:proofErr w:type="spellStart"/>
-            <w:r>
-              <w:rPr>
-                <w:sz w:val="22"/>
-                <w:szCs w:val="24"/>
-              </w:rPr>
-              <w:t>employerId</w:t>
-            </w:r>
-            <w:proofErr w:type="spellEnd"/>
-            <w:r>
-              <w:rPr>
-                <w:sz w:val="22"/>
-                <w:szCs w:val="24"/>
-              </w:rPr>
-              <w:t>}/tickets/{</w:t>
-            </w:r>
-            <w:proofErr w:type="spellStart"/>
-            <w:r>
-              <w:rPr>
-                <w:sz w:val="22"/>
-                <w:szCs w:val="24"/>
-              </w:rPr>
-              <w:t>ticketId</w:t>
-            </w:r>
-            <w:proofErr w:type="spellEnd"/>
-            <w:r>
-              <w:rPr>
-                <w:sz w:val="22"/>
-                <w:szCs w:val="24"/>
-              </w:rPr>
-              <w:t>}</w:t>
+              <w:t>/employers/{employerId}/tickets/{ticketId}</w:t>
             </w:r>
           </w:p>
         </w:tc>
@@ -4967,59 +4480,19 @@
               <w:ind w:firstLine="0"/>
               <w:jc w:val="center"/>
               <w:rPr>
+                <w:sz w:val="22"/>
+                <w:szCs w:val="24"/>
+                <w:rtl/>
+              </w:rPr>
+            </w:pPr>
+            <w:r>
+              <w:rPr>
                 <w:b w:val="0"/>
                 <w:bCs w:val="0"/>
                 <w:sz w:val="22"/>
                 <w:szCs w:val="24"/>
               </w:rPr>
-            </w:pPr>
-            <w:r>
-              <w:rPr>
-                <w:b w:val="0"/>
-                <w:bCs w:val="0"/>
-                <w:sz w:val="22"/>
-                <w:szCs w:val="24"/>
-              </w:rPr>
-              <w:t>404</w:t>
-            </w:r>
-          </w:p>
-          <w:p>
-            <w:pPr>
-              <w:bidi w:val="0"/>
-              <w:ind w:firstLine="0"/>
-              <w:jc w:val="center"/>
-              <w:rPr>
-                <w:sz w:val="22"/>
-                <w:szCs w:val="24"/>
-                <w:rtl/>
-              </w:rPr>
-            </w:pPr>
-            <w:r>
-              <w:rPr>
-                <w:b w:val="0"/>
-                <w:bCs w:val="0"/>
-                <w:sz w:val="22"/>
-                <w:szCs w:val="24"/>
-              </w:rPr>
-              <w:t xml:space="preserve">Employer or </w:t>
-            </w:r>
-            <w:r>
-              <w:rPr>
-                <w:b w:val="0"/>
-                <w:bCs w:val="0"/>
-                <w:sz w:val="22"/>
-                <w:szCs w:val="24"/>
-              </w:rPr>
-              <w:t>ticket</w:t>
-            </w:r>
-            <w:r>
-              <w:rPr>
-                <w:b w:val="0"/>
-                <w:bCs w:val="0"/>
-                <w:sz w:val="22"/>
-                <w:szCs w:val="24"/>
-              </w:rPr>
-              <w:t xml:space="preserve"> not found</w:t>
+              <w:t>403 Forbidden</w:t>
             </w:r>
           </w:p>
         </w:tc>
@@ -5119,39 +4592,7 @@
                 <w:sz w:val="22"/>
                 <w:szCs w:val="24"/>
               </w:rPr>
-              <w:t>/employers/{</w:t>
-            </w:r>
-            <w:proofErr w:type="spellStart"/>
-            <w:r>
-              <w:rPr>
-                <w:sz w:val="22"/>
-                <w:szCs w:val="24"/>
-              </w:rPr>
-              <w:t>employerId</w:t>
-            </w:r>
-            <w:proofErr w:type="spellEnd"/>
-            <w:r>
-              <w:rPr>
-                <w:sz w:val="22"/>
-                <w:szCs w:val="24"/>
-              </w:rPr>
-              <w:t>}/tickets/{</w:t>
-            </w:r>
-            <w:proofErr w:type="spellStart"/>
-            <w:r>
-              <w:rPr>
-                <w:sz w:val="22"/>
-                <w:szCs w:val="24"/>
-              </w:rPr>
-              <w:t>ticketId</w:t>
-            </w:r>
-            <w:proofErr w:type="spellEnd"/>
-            <w:r>
-              <w:rPr>
-                <w:sz w:val="22"/>
-                <w:szCs w:val="24"/>
-              </w:rPr>
-              <w:t>}</w:t>
+              <w:t>/employers/{employerId}/tickets/{ticketId}</w:t>
             </w:r>
           </w:p>
         </w:tc>
@@ -5203,6 +4644,7 @@
                 <w:sz w:val="22"/>
                 <w:szCs w:val="24"/>
               </w:rPr>
+              <w:lastRenderedPageBreak/>
               <w:t>400 invalid Id/</w:t>
             </w:r>
           </w:p>
@@ -5211,42 +4653,20 @@
               <w:bidi w:val="0"/>
               <w:ind w:firstLine="0"/>
               <w:jc w:val="center"/>
+              <w:rPr>
+                <w:sz w:val="22"/>
+                <w:szCs w:val="24"/>
+                <w:rtl/>
+              </w:rPr>
+            </w:pPr>
+            <w:r>
               <w:rPr>
                 <w:b w:val="0"/>
                 <w:bCs w:val="0"/>
                 <w:sz w:val="22"/>
                 <w:szCs w:val="24"/>
               </w:rPr>
-            </w:pPr>
-            <w:r>
-              <w:rPr>
-                <w:b w:val="0"/>
-                <w:bCs w:val="0"/>
-                <w:sz w:val="22"/>
-                <w:szCs w:val="24"/>
-              </w:rPr>
-              <w:t>404</w:t>
-            </w:r>
-          </w:p>
-          <w:p>
-            <w:pPr>
-              <w:bidi w:val="0"/>
-              <w:ind w:firstLine="0"/>
-              <w:jc w:val="center"/>
-              <w:rPr>
-                <w:sz w:val="22"/>
-                <w:szCs w:val="24"/>
-                <w:rtl/>
-              </w:rPr>
-            </w:pPr>
-            <w:r>
-              <w:rPr>
-                <w:b w:val="0"/>
-                <w:bCs w:val="0"/>
-                <w:sz w:val="22"/>
-                <w:szCs w:val="24"/>
-              </w:rPr>
-              <w:t>Employer or ticket not found</w:t>
+              <w:t>403 Forbidden</w:t>
             </w:r>
           </w:p>
         </w:tc>
@@ -5271,6 +4691,7 @@
                 <w:sz w:val="22"/>
                 <w:szCs w:val="24"/>
               </w:rPr>
+              <w:lastRenderedPageBreak/>
               <w:t>Employer Id, Ticket Id</w:t>
             </w:r>
           </w:p>
@@ -5347,39 +4768,7 @@
                 <w:sz w:val="22"/>
                 <w:szCs w:val="24"/>
               </w:rPr>
-              <w:t>/employers/{</w:t>
-            </w:r>
-            <w:proofErr w:type="spellStart"/>
-            <w:r>
-              <w:rPr>
-                <w:sz w:val="22"/>
-                <w:szCs w:val="24"/>
-              </w:rPr>
-              <w:t>employerId</w:t>
-            </w:r>
-            <w:proofErr w:type="spellEnd"/>
-            <w:r>
-              <w:rPr>
-                <w:sz w:val="22"/>
-                <w:szCs w:val="24"/>
-              </w:rPr>
-              <w:t>}/tickets/{</w:t>
-            </w:r>
-            <w:proofErr w:type="spellStart"/>
-            <w:r>
-              <w:rPr>
-                <w:sz w:val="22"/>
-                <w:szCs w:val="24"/>
-              </w:rPr>
-              <w:t>ticketId</w:t>
-            </w:r>
-            <w:proofErr w:type="spellEnd"/>
-            <w:r>
-              <w:rPr>
-                <w:sz w:val="22"/>
-                <w:szCs w:val="24"/>
-              </w:rPr>
-              <w:t>}</w:t>
+              <w:t>/employers/{employerId}/tickets/{ticketId}</w:t>
             </w:r>
           </w:p>
         </w:tc>
@@ -5674,7 +5063,6 @@
                 <w:sz w:val="22"/>
                 <w:szCs w:val="24"/>
               </w:rPr>
-              <w:lastRenderedPageBreak/>
               <w:t>}</w:t>
             </w:r>
           </w:p>
@@ -5697,7 +5085,6 @@
                 <w:sz w:val="22"/>
                 <w:szCs w:val="24"/>
               </w:rPr>
-              <w:lastRenderedPageBreak/>
               <w:t>{</w:t>
             </w:r>
           </w:p>
@@ -5941,7 +5328,6 @@
                 <w:sz w:val="22"/>
                 <w:szCs w:val="24"/>
               </w:rPr>
-              <w:lastRenderedPageBreak/>
               <w:t>minGuarantee: number,</w:t>
             </w:r>
           </w:p>
@@ -5998,7 +5384,6 @@
                 <w:sz w:val="22"/>
                 <w:szCs w:val="24"/>
               </w:rPr>
-              <w:lastRenderedPageBreak/>
               <w:t>{</w:t>
             </w:r>
           </w:p>
@@ -6112,6 +5497,39 @@
         <w:bidi w:val="0"/>
         <w:ind w:firstLine="0"/>
       </w:pPr>
+    </w:p>
+    <w:p>
+      <w:pPr>
+        <w:ind w:firstLine="0"/>
+        <w:jc w:val="left"/>
+      </w:pPr>
+      <w:r>
+        <w:rPr>
+          <w:rFonts w:hint="cs"/>
+          <w:rtl/>
+        </w:rPr>
+        <w:t xml:space="preserve">البته لازم به ذکر است که در بخش ۶، علاوه بر این </w:t>
+      </w:r>
+      <w:r>
+        <w:t>api</w:t>
+      </w:r>
+      <w:r>
+        <w:rPr>
+          <w:rFonts w:hint="cs"/>
+          <w:rtl/>
+        </w:rPr>
+        <w:t xml:space="preserve"> ها که لازمه اصلی هستند، یک سری </w:t>
+      </w:r>
+      <w:r>
+        <w:t>api</w:t>
+      </w:r>
+      <w:r>
+        <w:rPr>
+          <w:rFonts w:hint="cs"/>
+          <w:rtl/>
+        </w:rPr>
+        <w:t xml:space="preserve"> های دیگر نیز برای سهولت کار در نظر گرفته شده است.</w:t>
+      </w:r>
     </w:p>
     <w:p>
       <w:pPr>
@@ -6163,11 +5581,9 @@
         </w:rPr>
         <w:t xml:space="preserve">در این مرحله و پس از نصب پکیج‌های </w:t>
       </w:r>
-      <w:proofErr w:type="spellStart"/>
       <w:r>
         <w:t>typeorm</w:t>
       </w:r>
-      <w:proofErr w:type="spellEnd"/>
       <w:r>
         <w:rPr>
           <w:rFonts w:hint="cs"/>
@@ -6175,11 +5591,9 @@
         </w:rPr>
         <w:t xml:space="preserve"> و </w:t>
       </w:r>
-      <w:proofErr w:type="spellStart"/>
       <w:r>
         <w:t>sqlite</w:t>
       </w:r>
-      <w:proofErr w:type="spellEnd"/>
       <w:r>
         <w:rPr>
           <w:rFonts w:hint="cs"/>
@@ -6237,11 +5651,9 @@
         </w:rPr>
         <w:t xml:space="preserve"> </w:t>
       </w:r>
-      <w:proofErr w:type="spellStart"/>
       <w:r>
         <w:t>DBeaver</w:t>
       </w:r>
-      <w:proofErr w:type="spellEnd"/>
       <w:r>
         <w:rPr>
           <w:rFonts w:hint="cs"/>
@@ -6249,11 +5661,9 @@
         </w:rPr>
         <w:t xml:space="preserve"> نیز با ساخت یک پروژه جدید </w:t>
       </w:r>
-      <w:proofErr w:type="spellStart"/>
       <w:r>
         <w:t>sqlite</w:t>
       </w:r>
-      <w:proofErr w:type="spellEnd"/>
       <w:r>
         <w:rPr>
           <w:rFonts w:hint="cs"/>
@@ -6274,6 +5684,7 @@
           <w:rtl/>
           <w:lang w:bidi="ar-SA"/>
         </w:rPr>
+        <w:lastRenderedPageBreak/>
         <w:drawing>
           <wp:inline distT="0" distB="0" distL="0" distR="0" wp14:anchorId="08F8BFC4" wp14:editId="19D2E6F5">
             <wp:extent cx="5565775" cy="2831465"/>
@@ -6418,11 +5829,8 @@
           <w:sz w:val="22"/>
           <w:szCs w:val="22"/>
           <w:shd w:val="clear" w:color="auto" w:fill="FFFFFF"/>
-          <w:rtl/>
-        </w:rPr>
-      </w:pPr>
-      <w:bookmarkStart w:id="0" w:name="_GoBack"/>
-      <w:bookmarkEnd w:id="0"/>
+        </w:rPr>
+      </w:pPr>
     </w:p>
     <w:p>
       <w:pPr>
@@ -6456,11 +5864,9 @@
         </w:rPr>
         <w:t xml:space="preserve">در این بخش نیز پس از نصب پکیج مربوط به </w:t>
       </w:r>
-      <w:proofErr w:type="spellStart"/>
       <w:r>
         <w:t>postgre</w:t>
       </w:r>
-      <w:proofErr w:type="spellEnd"/>
       <w:r>
         <w:rPr>
           <w:rFonts w:hint="cs"/>
@@ -6478,11 +5884,9 @@
         </w:rPr>
         <w:t xml:space="preserve"> و اعمال تغییرات لازم هم در فایل </w:t>
       </w:r>
-      <w:proofErr w:type="spellStart"/>
       <w:r>
         <w:t>ormconfig.json</w:t>
       </w:r>
-      <w:proofErr w:type="spellEnd"/>
       <w:r>
         <w:rPr>
           <w:rFonts w:hint="cs"/>
@@ -6547,11 +5951,9 @@
         </w:rPr>
         <w:t xml:space="preserve"> کلاس </w:t>
       </w:r>
-      <w:proofErr w:type="spellStart"/>
       <w:r>
         <w:t>BaseEntity</w:t>
       </w:r>
-      <w:proofErr w:type="spellEnd"/>
       <w:r>
         <w:rPr>
           <w:rFonts w:hint="cs"/>
@@ -6594,10 +5996,6 @@
       <w:pPr>
         <w:ind w:firstLine="0"/>
         <w:jc w:val="center"/>
-        <w:rPr>
-          <w:rFonts w:hint="cs"/>
-          <w:rtl/>
-        </w:rPr>
       </w:pPr>
       <w:r>
         <w:rPr>
@@ -6750,6 +6148,473 @@
     </w:p>
     <w:p>
       <w:pPr>
+        <w:bidi w:val="0"/>
+        <w:ind w:firstLine="0"/>
+        <w:jc w:val="left"/>
+      </w:pPr>
+    </w:p>
+    <w:p>
+      <w:pPr>
+        <w:bidi w:val="0"/>
+        <w:ind w:firstLine="0"/>
+        <w:jc w:val="left"/>
+        <w:rPr>
+          <w:rFonts w:ascii="Consolas" w:hAnsi="Consolas"/>
+          <w:color w:val="444D56"/>
+          <w:sz w:val="22"/>
+          <w:szCs w:val="22"/>
+          <w:shd w:val="clear" w:color="auto" w:fill="FFFFFF"/>
+        </w:rPr>
+      </w:pPr>
+      <w:r>
+        <w:t>Part 4</w:t>
+      </w:r>
+      <w:r>
+        <w:t xml:space="preserve"> Commit SHA: </w:t>
+      </w:r>
+      <w:r>
+        <w:rPr>
+          <w:rFonts w:ascii="Consolas" w:hAnsi="Consolas"/>
+          <w:color w:val="444D56"/>
+          <w:sz w:val="22"/>
+          <w:szCs w:val="22"/>
+          <w:shd w:val="clear" w:color="auto" w:fill="FFFFFF"/>
+        </w:rPr>
+        <w:t>91a514912e7fb7f939452504314b7f1411a678b6</w:t>
+      </w:r>
+    </w:p>
+    <w:p>
+      <w:pPr>
+        <w:bidi w:val="0"/>
+        <w:ind w:firstLine="0"/>
+        <w:jc w:val="left"/>
+        <w:rPr>
+          <w:rFonts w:ascii="Consolas" w:hAnsi="Consolas"/>
+          <w:color w:val="444D56"/>
+          <w:sz w:val="22"/>
+          <w:szCs w:val="22"/>
+          <w:shd w:val="clear" w:color="auto" w:fill="FFFFFF"/>
+        </w:rPr>
+      </w:pPr>
+    </w:p>
+    <w:p>
+      <w:pPr>
+        <w:pStyle w:val="Heading2"/>
+        <w:ind w:firstLine="0"/>
+        <w:rPr>
+          <w:rFonts w:asciiTheme="minorHAnsi" w:hAnsiTheme="minorHAnsi"/>
+          <w:shd w:val="clear" w:color="auto" w:fill="FFFFFF"/>
+          <w:rtl/>
+        </w:rPr>
+      </w:pPr>
+      <w:r>
+        <w:rPr>
+          <w:rFonts w:hint="cs"/>
+          <w:shd w:val="clear" w:color="auto" w:fill="FFFFFF"/>
+          <w:rtl/>
+        </w:rPr>
+        <w:t>بخش ۵: امتیازی (</w:t>
+      </w:r>
+      <w:r>
+        <w:rPr>
+          <w:rFonts w:asciiTheme="minorHAnsi" w:hAnsiTheme="minorHAnsi"/>
+          <w:shd w:val="clear" w:color="auto" w:fill="FFFFFF"/>
+        </w:rPr>
+        <w:t>jwt</w:t>
+      </w:r>
+      <w:r>
+        <w:rPr>
+          <w:rFonts w:asciiTheme="minorHAnsi" w:hAnsiTheme="minorHAnsi" w:hint="cs"/>
+          <w:shd w:val="clear" w:color="auto" w:fill="FFFFFF"/>
+          <w:rtl/>
+        </w:rPr>
+        <w:t>)</w:t>
+      </w:r>
+    </w:p>
+    <w:p>
+      <w:pPr>
+        <w:pStyle w:val="Heading2"/>
+        <w:ind w:firstLine="0"/>
+        <w:rPr>
+          <w:rtl/>
+        </w:rPr>
+      </w:pPr>
+      <w:r>
+        <w:rPr>
+          <w:rFonts w:hint="cs"/>
+          <w:rtl/>
+        </w:rPr>
+        <w:t>بخش ۶</w:t>
+      </w:r>
+    </w:p>
+    <w:p>
+      <w:pPr>
+        <w:ind w:firstLine="0"/>
+        <w:rPr>
+          <w:rFonts w:hint="cs"/>
+          <w:shd w:val="clear" w:color="auto" w:fill="FFFFFF"/>
+          <w:rtl/>
+        </w:rPr>
+      </w:pPr>
+      <w:r>
+        <w:rPr>
+          <w:rFonts w:hint="cs"/>
+          <w:shd w:val="clear" w:color="auto" w:fill="FFFFFF"/>
+          <w:rtl/>
+        </w:rPr>
+        <w:t xml:space="preserve">در این بخش پس از ساخت کلاس‌های </w:t>
+      </w:r>
+      <w:r>
+        <w:rPr>
+          <w:shd w:val="clear" w:color="auto" w:fill="FFFFFF"/>
+        </w:rPr>
+        <w:t>dto</w:t>
+      </w:r>
+      <w:r>
+        <w:rPr>
+          <w:rFonts w:hint="cs"/>
+          <w:shd w:val="clear" w:color="auto" w:fill="FFFFFF"/>
+          <w:rtl/>
+        </w:rPr>
+        <w:t xml:space="preserve"> و همینطور </w:t>
+      </w:r>
+      <w:r>
+        <w:rPr>
+          <w:shd w:val="clear" w:color="auto" w:fill="FFFFFF"/>
+        </w:rPr>
+        <w:t>BaseEntity</w:t>
+      </w:r>
+      <w:r>
+        <w:rPr>
+          <w:rFonts w:hint="cs"/>
+          <w:shd w:val="clear" w:color="auto" w:fill="FFFFFF"/>
+          <w:rtl/>
+        </w:rPr>
+        <w:t xml:space="preserve"> برای </w:t>
+      </w:r>
+      <w:r>
+        <w:rPr>
+          <w:shd w:val="clear" w:color="auto" w:fill="FFFFFF"/>
+        </w:rPr>
+        <w:t>entity</w:t>
+      </w:r>
+      <w:r>
+        <w:rPr>
+          <w:rFonts w:hint="cs"/>
+          <w:shd w:val="clear" w:color="auto" w:fill="FFFFFF"/>
+          <w:rtl/>
+        </w:rPr>
+        <w:t xml:space="preserve"> های لازم و برقراری </w:t>
+      </w:r>
+      <w:r>
+        <w:rPr>
+          <w:shd w:val="clear" w:color="auto" w:fill="FFFFFF"/>
+        </w:rPr>
+        <w:t>relation</w:t>
+      </w:r>
+      <w:r>
+        <w:rPr>
+          <w:rFonts w:hint="cs"/>
+          <w:shd w:val="clear" w:color="auto" w:fill="FFFFFF"/>
+          <w:rtl/>
+        </w:rPr>
+        <w:t xml:space="preserve"> ها مطابق با طراحی‌های آزمایش شماره ۱، در دو </w:t>
+      </w:r>
+      <w:r>
+        <w:rPr>
+          <w:shd w:val="clear" w:color="auto" w:fill="FFFFFF"/>
+        </w:rPr>
+        <w:t>commit</w:t>
+      </w:r>
+      <w:r>
+        <w:rPr>
+          <w:rFonts w:hint="cs"/>
+          <w:shd w:val="clear" w:color="auto" w:fill="FFFFFF"/>
+          <w:rtl/>
+        </w:rPr>
+        <w:t xml:space="preserve"> یکی برای </w:t>
+      </w:r>
+      <w:r>
+        <w:rPr>
+          <w:shd w:val="clear" w:color="auto" w:fill="FFFFFF"/>
+        </w:rPr>
+        <w:t>api</w:t>
+      </w:r>
+      <w:r>
+        <w:rPr>
+          <w:rFonts w:hint="cs"/>
+          <w:shd w:val="clear" w:color="auto" w:fill="FFFFFF"/>
+          <w:rtl/>
+        </w:rPr>
+        <w:t xml:space="preserve"> های </w:t>
+      </w:r>
+      <w:r>
+        <w:rPr>
+          <w:shd w:val="clear" w:color="auto" w:fill="FFFFFF"/>
+        </w:rPr>
+        <w:t>freelancers</w:t>
+      </w:r>
+      <w:r>
+        <w:rPr>
+          <w:rFonts w:hint="cs"/>
+          <w:shd w:val="clear" w:color="auto" w:fill="FFFFFF"/>
+          <w:rtl/>
+        </w:rPr>
+        <w:t xml:space="preserve"> و دیگری برای </w:t>
+      </w:r>
+      <w:r>
+        <w:rPr>
+          <w:shd w:val="clear" w:color="auto" w:fill="FFFFFF"/>
+        </w:rPr>
+        <w:t>api</w:t>
+      </w:r>
+      <w:r>
+        <w:rPr>
+          <w:rFonts w:hint="cs"/>
+          <w:shd w:val="clear" w:color="auto" w:fill="FFFFFF"/>
+          <w:rtl/>
+        </w:rPr>
+        <w:t xml:space="preserve"> های </w:t>
+      </w:r>
+      <w:r>
+        <w:rPr>
+          <w:shd w:val="clear" w:color="auto" w:fill="FFFFFF"/>
+        </w:rPr>
+        <w:t>employers</w:t>
+      </w:r>
+      <w:r>
+        <w:rPr>
+          <w:rFonts w:hint="cs"/>
+          <w:shd w:val="clear" w:color="auto" w:fill="FFFFFF"/>
+          <w:rtl/>
+        </w:rPr>
+        <w:t xml:space="preserve"> ماژول‌ها را تعریف کردیم.</w:t>
+      </w:r>
+    </w:p>
+    <w:p>
+      <w:pPr>
+        <w:ind w:firstLine="0"/>
+        <w:rPr>
+          <w:rFonts w:hint="cs"/>
+          <w:shd w:val="clear" w:color="auto" w:fill="FFFFFF"/>
+          <w:rtl/>
+        </w:rPr>
+      </w:pPr>
+      <w:r>
+        <w:rPr>
+          <w:rFonts w:hint="cs"/>
+          <w:shd w:val="clear" w:color="auto" w:fill="FFFFFF"/>
+          <w:rtl/>
+        </w:rPr>
+        <w:t xml:space="preserve">همچنین با مشخص کردن </w:t>
+      </w:r>
+      <w:r>
+        <w:rPr>
+          <w:shd w:val="clear" w:color="auto" w:fill="FFFFFF"/>
+        </w:rPr>
+        <w:t>error code</w:t>
+      </w:r>
+      <w:r>
+        <w:rPr>
+          <w:rFonts w:hint="cs"/>
+          <w:shd w:val="clear" w:color="auto" w:fill="FFFFFF"/>
+          <w:rtl/>
+        </w:rPr>
+        <w:t xml:space="preserve"> ها و نحوه ورودی در </w:t>
+      </w:r>
+      <w:r>
+        <w:rPr>
+          <w:shd w:val="clear" w:color="auto" w:fill="FFFFFF"/>
+        </w:rPr>
+        <w:t>swagger</w:t>
+      </w:r>
+      <w:r>
+        <w:rPr>
+          <w:rFonts w:hint="cs"/>
+          <w:shd w:val="clear" w:color="auto" w:fill="FFFFFF"/>
+          <w:rtl/>
+        </w:rPr>
+        <w:t xml:space="preserve"> نیز، امکان تست آن نیزبه سادگی وجود دارد.</w:t>
+      </w:r>
+    </w:p>
+    <w:p>
+      <w:pPr>
+        <w:ind w:firstLine="0"/>
+        <w:rPr>
+          <w:rFonts w:hint="cs"/>
+          <w:shd w:val="clear" w:color="auto" w:fill="FFFFFF"/>
+          <w:rtl/>
+        </w:rPr>
+      </w:pPr>
+      <w:r>
+        <w:rPr>
+          <w:rFonts w:hint="cs"/>
+          <w:shd w:val="clear" w:color="auto" w:fill="FFFFFF"/>
+          <w:rtl/>
+        </w:rPr>
+        <w:t xml:space="preserve">همچنین در یک فایل با نام </w:t>
+      </w:r>
+      <w:r>
+        <w:rPr>
+          <w:shd w:val="clear" w:color="auto" w:fill="FFFFFF"/>
+        </w:rPr>
+        <w:t>temp.txt</w:t>
+      </w:r>
+      <w:r>
+        <w:rPr>
+          <w:rFonts w:hint="cs"/>
+          <w:shd w:val="clear" w:color="auto" w:fill="FFFFFF"/>
+          <w:rtl/>
+        </w:rPr>
+        <w:t xml:space="preserve"> نمونه‌هایی از داده‌ها برای ساخت محتوا نیز قرار داده شده است.</w:t>
+      </w:r>
+    </w:p>
+    <w:p>
+      <w:pPr>
+        <w:ind w:firstLine="0"/>
+        <w:rPr>
+          <w:shd w:val="clear" w:color="auto" w:fill="FFFFFF"/>
+          <w:rtl/>
+        </w:rPr>
+      </w:pPr>
+      <w:r>
+        <w:rPr>
+          <w:rFonts w:hint="cs"/>
+          <w:shd w:val="clear" w:color="auto" w:fill="FFFFFF"/>
+          <w:rtl/>
+        </w:rPr>
+        <w:t xml:space="preserve">پس از تعریف دقیق </w:t>
+      </w:r>
+      <w:r>
+        <w:rPr>
+          <w:shd w:val="clear" w:color="auto" w:fill="FFFFFF"/>
+        </w:rPr>
+        <w:t>api</w:t>
+      </w:r>
+      <w:r>
+        <w:rPr>
+          <w:rFonts w:hint="cs"/>
+          <w:shd w:val="clear" w:color="auto" w:fill="FFFFFF"/>
+          <w:rtl/>
+        </w:rPr>
+        <w:t xml:space="preserve"> ها و تست صحت همگی آن‌ها، در نهایت خروجی در دو کامیت زیر در دسترس است:</w:t>
+      </w:r>
+    </w:p>
+    <w:p>
+      <w:pPr>
+        <w:bidi w:val="0"/>
+        <w:ind w:firstLine="0"/>
+        <w:rPr>
+          <w:rFonts w:ascii="Consolas" w:hAnsi="Consolas"/>
+          <w:color w:val="444D56"/>
+          <w:sz w:val="22"/>
+          <w:szCs w:val="22"/>
+          <w:shd w:val="clear" w:color="auto" w:fill="FFFFFF"/>
+        </w:rPr>
+      </w:pPr>
+      <w:r>
+        <w:rPr>
+          <w:shd w:val="clear" w:color="auto" w:fill="FFFFFF"/>
+        </w:rPr>
+        <w:t xml:space="preserve">Part 6.1 (freelancers) Commit SHA: </w:t>
+      </w:r>
+      <w:r>
+        <w:rPr>
+          <w:rFonts w:ascii="Consolas" w:hAnsi="Consolas"/>
+          <w:color w:val="444D56"/>
+          <w:sz w:val="22"/>
+          <w:szCs w:val="22"/>
+          <w:shd w:val="clear" w:color="auto" w:fill="FFFFFF"/>
+        </w:rPr>
+        <w:t>23d51fc6f077d5fe72bb9887bd88e26ce521c7b7</w:t>
+      </w:r>
+    </w:p>
+    <w:p>
+      <w:pPr>
+        <w:bidi w:val="0"/>
+        <w:ind w:firstLine="0"/>
+        <w:rPr>
+          <w:rFonts w:ascii="Consolas" w:hAnsi="Consolas"/>
+          <w:color w:val="444D56"/>
+          <w:sz w:val="22"/>
+          <w:szCs w:val="22"/>
+          <w:shd w:val="clear" w:color="auto" w:fill="FFFFFF"/>
+        </w:rPr>
+      </w:pPr>
+      <w:r>
+        <w:rPr>
+          <w:shd w:val="clear" w:color="auto" w:fill="FFFFFF"/>
+        </w:rPr>
+        <w:t>Part 6</w:t>
+      </w:r>
+      <w:r>
+        <w:rPr>
+          <w:shd w:val="clear" w:color="auto" w:fill="FFFFFF"/>
+        </w:rPr>
+        <w:t>.2</w:t>
+      </w:r>
+      <w:r>
+        <w:rPr>
+          <w:shd w:val="clear" w:color="auto" w:fill="FFFFFF"/>
+        </w:rPr>
+        <w:t xml:space="preserve"> (</w:t>
+      </w:r>
+      <w:r>
+        <w:rPr>
+          <w:shd w:val="clear" w:color="auto" w:fill="FFFFFF"/>
+        </w:rPr>
+        <w:t>employers</w:t>
+      </w:r>
+      <w:r>
+        <w:rPr>
+          <w:shd w:val="clear" w:color="auto" w:fill="FFFFFF"/>
+        </w:rPr>
+        <w:t xml:space="preserve">) Commit SHA: </w:t>
+      </w:r>
+      <w:r>
+        <w:rPr>
+          <w:rFonts w:ascii="Consolas" w:hAnsi="Consolas"/>
+          <w:color w:val="444D56"/>
+          <w:sz w:val="22"/>
+          <w:szCs w:val="22"/>
+          <w:shd w:val="clear" w:color="auto" w:fill="FFFFFF"/>
+        </w:rPr>
+        <w:t>28628ad0c22f3e55c5b7160ab48dada81284088f</w:t>
+      </w:r>
+    </w:p>
+    <w:p>
+      <w:pPr>
+        <w:bidi w:val="0"/>
+        <w:ind w:firstLine="0"/>
+        <w:rPr>
+          <w:rFonts w:ascii="Consolas" w:hAnsi="Consolas"/>
+          <w:color w:val="444D56"/>
+          <w:sz w:val="22"/>
+          <w:szCs w:val="22"/>
+          <w:shd w:val="clear" w:color="auto" w:fill="FFFFFF"/>
+        </w:rPr>
+      </w:pPr>
+    </w:p>
+    <w:p>
+      <w:pPr>
+        <w:bidi w:val="0"/>
+        <w:ind w:firstLine="0"/>
+        <w:rPr>
+          <w:shd w:val="clear" w:color="auto" w:fill="FFFFFF"/>
+        </w:rPr>
+      </w:pPr>
+    </w:p>
+    <w:p>
+      <w:pPr>
+        <w:ind w:firstLine="0"/>
+        <w:jc w:val="right"/>
+        <w:rPr>
+          <w:rtl/>
+        </w:rPr>
+      </w:pPr>
+    </w:p>
+    <w:p>
+      <w:pPr>
         <w:ind w:firstLine="0"/>
         <w:rPr>
           <w:rtl/>
@@ -6805,11 +6670,38 @@
           <w:rFonts w:hint="cs"/>
           <w:rtl/>
         </w:rPr>
-        <w:t xml:space="preserve">اگر در کار با نرم افزار دچار مشکل شده بودید و وقت زیادی از شما گرفته شد و یا توضیحات دستورالعمل، ناقص و یا مبهم بود در این قسمت، آنها را ذکر کنید که هم در تصحیح گزارش کار مد نظر قرار گیرد و هم برای ادامه کار، تا حد امکان، این مسایل جانبی به حداقل برسد. </w:t>
+        <w:t>یکی از منابع که در مرحله مقدمه وجود داشت دارای کد با مشکلات زیادی بود که زمانی صرف رفع ارور‌</w:t>
+      </w:r>
+      <w:r>
+        <w:rPr>
+          <w:rFonts w:hint="cs"/>
+          <w:rtl/>
+        </w:rPr>
+        <w:t xml:space="preserve">های این مرحله شد. </w:t>
+      </w:r>
+      <w:r>
+        <w:rPr>
+          <w:rFonts w:hint="cs"/>
+          <w:rtl/>
+        </w:rPr>
+        <w:t xml:space="preserve">(بخش </w:t>
+      </w:r>
+      <w:r>
+        <w:t>books, users,, genres</w:t>
+      </w:r>
+      <w:r>
+        <w:rPr>
+          <w:rFonts w:hint="cs"/>
+          <w:rtl/>
+        </w:rPr>
+        <w:t xml:space="preserve">) </w:t>
       </w:r>
     </w:p>
     <w:p>
       <w:pPr>
+        <w:pStyle w:val="Heading1"/>
+        <w:shd w:val="clear" w:color="auto" w:fill="F2F2F2" w:themeFill="background1" w:themeFillShade="F2"/>
+        <w:ind w:firstLine="0"/>
         <w:rPr>
           <w:rtl/>
         </w:rPr>
@@ -6819,8 +6711,198 @@
           <w:rFonts w:hint="cs"/>
           <w:rtl/>
         </w:rPr>
-        <w:t xml:space="preserve">این بخش، اختیاری است و در صورت لزوم، آنرا پر کنید. </w:t>
-      </w:r>
+        <w:t xml:space="preserve">آنچه آموختم </w:t>
+      </w:r>
+    </w:p>
+    <w:p>
+      <w:pPr>
+        <w:pStyle w:val="ListParagraph"/>
+        <w:numPr>
+          <w:ilvl w:val="0"/>
+          <w:numId w:val="36"/>
+        </w:numPr>
+      </w:pPr>
+      <w:r>
+        <w:rPr>
+          <w:rFonts w:hint="cs"/>
+          <w:rtl/>
+        </w:rPr>
+        <w:t xml:space="preserve">آشنایی و یادگیری کار با فریم ورک </w:t>
+      </w:r>
+      <w:r>
+        <w:t>nest.js</w:t>
+      </w:r>
+      <w:r>
+        <w:rPr>
+          <w:rFonts w:hint="cs"/>
+          <w:rtl/>
+        </w:rPr>
+        <w:t xml:space="preserve"> و آشنایی با ساختار </w:t>
+      </w:r>
+      <w:r>
+        <w:t>module, component, service</w:t>
+      </w:r>
+      <w:r>
+        <w:rPr>
+          <w:rFonts w:hint="cs"/>
+          <w:rtl/>
+        </w:rPr>
+        <w:t xml:space="preserve"> و ... که شباهت زیادی به فریم ورک سمت کلایتن </w:t>
+      </w:r>
+      <w:r>
+        <w:t>angular</w:t>
+      </w:r>
+      <w:r>
+        <w:rPr>
+          <w:rFonts w:hint="cs"/>
+          <w:rtl/>
+        </w:rPr>
+        <w:t xml:space="preserve"> دارد.</w:t>
+      </w:r>
+    </w:p>
+    <w:p>
+      <w:pPr>
+        <w:pStyle w:val="ListParagraph"/>
+        <w:numPr>
+          <w:ilvl w:val="0"/>
+          <w:numId w:val="36"/>
+        </w:numPr>
+        <w:rPr>
+          <w:rFonts w:hint="cs"/>
+        </w:rPr>
+      </w:pPr>
+      <w:r>
+        <w:rPr>
+          <w:rFonts w:hint="cs"/>
+          <w:rtl/>
+        </w:rPr>
+        <w:t xml:space="preserve">نحوه تعامل کد سمت سرور با پایگاه داده و نحوه تست و ارزیابی آن به واسطه ابزار‌هایی نظیر </w:t>
+      </w:r>
+      <w:r>
+        <w:t>swagger</w:t>
+      </w:r>
+      <w:r>
+        <w:rPr>
+          <w:rFonts w:hint="cs"/>
+          <w:rtl/>
+        </w:rPr>
+        <w:t xml:space="preserve"> و </w:t>
+      </w:r>
+      <w:r>
+        <w:t>postman</w:t>
+      </w:r>
+      <w:r>
+        <w:rPr>
+          <w:rFonts w:hint="cs"/>
+          <w:rtl/>
+        </w:rPr>
+        <w:t>.</w:t>
+      </w:r>
+    </w:p>
+    <w:p>
+      <w:pPr>
+        <w:pStyle w:val="ListParagraph"/>
+        <w:numPr>
+          <w:ilvl w:val="0"/>
+          <w:numId w:val="36"/>
+        </w:numPr>
+      </w:pPr>
+      <w:r>
+        <w:rPr>
+          <w:rFonts w:hint="cs"/>
+          <w:rtl/>
+        </w:rPr>
+        <w:t xml:space="preserve">فرایند طراحی </w:t>
+      </w:r>
+      <w:r>
+        <w:t>api</w:t>
+      </w:r>
+      <w:r>
+        <w:rPr>
+          <w:rFonts w:hint="cs"/>
+          <w:rtl/>
+        </w:rPr>
+        <w:t xml:space="preserve"> و </w:t>
+      </w:r>
+      <w:r>
+        <w:t>design</w:t>
+      </w:r>
+      <w:r>
+        <w:rPr>
+          <w:rFonts w:hint="cs"/>
+          <w:rtl/>
+        </w:rPr>
+        <w:t xml:space="preserve"> آن و پیاده سازی در ساختار کد </w:t>
+      </w:r>
+      <w:r>
+        <w:rPr>
+          <w:rFonts w:hint="cs"/>
+          <w:rtl/>
+        </w:rPr>
+        <w:t>سمت سرور</w:t>
+      </w:r>
+      <w:r>
+        <w:rPr>
+          <w:rFonts w:hint="cs"/>
+          <w:rtl/>
+        </w:rPr>
+        <w:t xml:space="preserve"> با ابزار </w:t>
+      </w:r>
+      <w:r>
+        <w:t>typeorm</w:t>
+      </w:r>
+      <w:r>
+        <w:rPr>
+          <w:rFonts w:hint="cs"/>
+          <w:rtl/>
+        </w:rPr>
+        <w:t>.</w:t>
+      </w:r>
+    </w:p>
+    <w:p>
+      <w:pPr>
+        <w:pStyle w:val="ListParagraph"/>
+        <w:numPr>
+          <w:ilvl w:val="0"/>
+          <w:numId w:val="36"/>
+        </w:numPr>
+        <w:rPr>
+          <w:rFonts w:hint="cs"/>
+          <w:rtl/>
+        </w:rPr>
+      </w:pPr>
+      <w:r>
+        <w:rPr>
+          <w:rFonts w:hint="cs"/>
+          <w:rtl/>
+        </w:rPr>
+        <w:t xml:space="preserve">در آزمایش ۱ و ۲ یک روال منطقی از طراحی پایگاه داده تا پیاده سازی </w:t>
+      </w:r>
+      <w:r>
+        <w:t>Api</w:t>
+      </w:r>
+      <w:r>
+        <w:rPr>
+          <w:rFonts w:hint="cs"/>
+          <w:rtl/>
+        </w:rPr>
+        <w:t>های لازم را یاد گرفتیم.</w:t>
+      </w:r>
+    </w:p>
+    <w:p>
+      <w:pPr>
+        <w:rPr>
+          <w:rFonts w:hint="cs"/>
+          <w:rtl/>
+        </w:rPr>
+      </w:pPr>
+    </w:p>
+    <w:p>
+      <w:pPr>
+        <w:rPr>
+          <w:rtl/>
+        </w:rPr>
+      </w:pPr>
     </w:p>
     <w:p>
       <w:pPr>
@@ -6828,61 +6910,9 @@
         <w:spacing w:after="200" w:line="276" w:lineRule="auto"/>
         <w:ind w:firstLine="0"/>
         <w:jc w:val="left"/>
-        <w:rPr>
-          <w:rtl/>
-        </w:rPr>
-      </w:pPr>
-      <w:r>
-        <w:rPr>
-          <w:rtl/>
-        </w:rPr>
-        <w:br w:type="page"/>
-      </w:r>
-    </w:p>
-    <w:p>
-      <w:pPr>
-        <w:pStyle w:val="Heading1"/>
-        <w:shd w:val="clear" w:color="auto" w:fill="F2F2F2" w:themeFill="background1" w:themeFillShade="F2"/>
-        <w:rPr>
-          <w:rtl/>
-        </w:rPr>
-      </w:pPr>
-      <w:r>
-        <w:rPr>
-          <w:rFonts w:hint="cs"/>
-          <w:rtl/>
-        </w:rPr>
-        <w:lastRenderedPageBreak/>
-        <w:t xml:space="preserve">آنچه آموختم </w:t>
-      </w:r>
-    </w:p>
-    <w:p>
-      <w:pPr>
-        <w:rPr>
-          <w:rtl/>
-        </w:rPr>
-      </w:pPr>
-      <w:r>
-        <w:rPr>
-          <w:rFonts w:hint="cs"/>
-          <w:rtl/>
-        </w:rPr>
-        <w:t xml:space="preserve">در این بخش که البته مانند بخش قبل، اختیاری است مهم‌ترین مطلبی که از دستورکار جاری یاد گرفته اید را می توانید ذکر کنید. </w:t>
-      </w:r>
-    </w:p>
-    <w:p>
-      <w:pPr>
-        <w:rPr>
-          <w:rtl/>
-        </w:rPr>
-      </w:pPr>
-      <w:r>
-        <w:rPr>
-          <w:rFonts w:hint="cs"/>
-          <w:rtl/>
-        </w:rPr>
-        <w:t xml:space="preserve">این مساله باعث میشود که فیدبک مناسبی از کیفیت و کارآیی دستورالعمل ها داشته باشیم. </w:t>
-      </w:r>
+      </w:pPr>
+      <w:bookmarkStart w:id="0" w:name="_GoBack"/>
+      <w:bookmarkEnd w:id="0"/>
     </w:p>
     <w:sectPr>
       <w:headerReference w:type="default" r:id="rId19"/>
@@ -6966,7 +6996,7 @@
             <w:noProof/>
             <w:rtl/>
           </w:rPr>
-          <w:t>7</w:t>
+          <w:t>8</w:t>
         </w:r>
         <w:r>
           <w:rPr>
@@ -7917,6 +7947,92 @@
     </w:lvl>
   </w:abstractNum>
   <w:abstractNum w:abstractNumId="9" w15:restartNumberingAfterBreak="0">
+    <w:nsid w:val="27994078"/>
+    <w:multiLevelType w:val="hybridMultilevel"/>
+    <w:tmpl w:val="06D8D408"/>
+    <w:lvl w:ilvl="0" w:tplc="0409000F">
+      <w:start w:val="1"/>
+      <w:numFmt w:val="decimal"/>
+      <w:lvlText w:val="%1."/>
+      <w:lvlJc w:val="left"/>
+      <w:pPr>
+        <w:ind w:left="1008" w:hanging="360"/>
+      </w:pPr>
+    </w:lvl>
+    <w:lvl w:ilvl="1" w:tplc="04090019" w:tentative="1">
+      <w:start w:val="1"/>
+      <w:numFmt w:val="lowerLetter"/>
+      <w:lvlText w:val="%2."/>
+      <w:lvlJc w:val="left"/>
+      <w:pPr>
+        <w:ind w:left="1728" w:hanging="360"/>
+      </w:pPr>
+    </w:lvl>
+    <w:lvl w:ilvl="2" w:tplc="0409001B" w:tentative="1">
+      <w:start w:val="1"/>
+      <w:numFmt w:val="lowerRoman"/>
+      <w:lvlText w:val="%3."/>
+      <w:lvlJc w:val="right"/>
+      <w:pPr>
+        <w:ind w:left="2448" w:hanging="180"/>
+      </w:pPr>
+    </w:lvl>
+    <w:lvl w:ilvl="3" w:tplc="0409000F" w:tentative="1">
+      <w:start w:val="1"/>
+      <w:numFmt w:val="decimal"/>
+      <w:lvlText w:val="%4."/>
+      <w:lvlJc w:val="left"/>
+      <w:pPr>
+        <w:ind w:left="3168" w:hanging="360"/>
+      </w:pPr>
+    </w:lvl>
+    <w:lvl w:ilvl="4" w:tplc="04090019" w:tentative="1">
+      <w:start w:val="1"/>
+      <w:numFmt w:val="lowerLetter"/>
+      <w:lvlText w:val="%5."/>
+      <w:lvlJc w:val="left"/>
+      <w:pPr>
+        <w:ind w:left="3888" w:hanging="360"/>
+      </w:pPr>
+    </w:lvl>
+    <w:lvl w:ilvl="5" w:tplc="0409001B" w:tentative="1">
+      <w:start w:val="1"/>
+      <w:numFmt w:val="lowerRoman"/>
+      <w:lvlText w:val="%6."/>
+      <w:lvlJc w:val="right"/>
+      <w:pPr>
+        <w:ind w:left="4608" w:hanging="180"/>
+      </w:pPr>
+    </w:lvl>
+    <w:lvl w:ilvl="6" w:tplc="0409000F" w:tentative="1">
+      <w:start w:val="1"/>
+      <w:numFmt w:val="decimal"/>
+      <w:lvlText w:val="%7."/>
+      <w:lvlJc w:val="left"/>
+      <w:pPr>
+        <w:ind w:left="5328" w:hanging="360"/>
+      </w:pPr>
+    </w:lvl>
+    <w:lvl w:ilvl="7" w:tplc="04090019" w:tentative="1">
+      <w:start w:val="1"/>
+      <w:numFmt w:val="lowerLetter"/>
+      <w:lvlText w:val="%8."/>
+      <w:lvlJc w:val="left"/>
+      <w:pPr>
+        <w:ind w:left="6048" w:hanging="360"/>
+      </w:pPr>
+    </w:lvl>
+    <w:lvl w:ilvl="8" w:tplc="0409001B" w:tentative="1">
+      <w:start w:val="1"/>
+      <w:numFmt w:val="lowerRoman"/>
+      <w:lvlText w:val="%9."/>
+      <w:lvlJc w:val="right"/>
+      <w:pPr>
+        <w:ind w:left="6768" w:hanging="180"/>
+      </w:pPr>
+    </w:lvl>
+  </w:abstractNum>
+  <w:abstractNum w:abstractNumId="10" w15:restartNumberingAfterBreak="0">
     <w:nsid w:val="2F1148F7"/>
     <w:multiLevelType w:val="hybridMultilevel"/>
     <w:tmpl w:val="00BA5FD6"/>
@@ -8002,7 +8118,7 @@
       </w:pPr>
     </w:lvl>
   </w:abstractNum>
-  <w:abstractNum w:abstractNumId="10" w15:restartNumberingAfterBreak="0">
+  <w:abstractNum w:abstractNumId="11" w15:restartNumberingAfterBreak="0">
     <w:nsid w:val="317E6E5F"/>
     <w:multiLevelType w:val="hybridMultilevel"/>
     <w:tmpl w:val="10527196"/>
@@ -8088,7 +8204,7 @@
       </w:pPr>
     </w:lvl>
   </w:abstractNum>
-  <w:abstractNum w:abstractNumId="11" w15:restartNumberingAfterBreak="0">
+  <w:abstractNum w:abstractNumId="12" w15:restartNumberingAfterBreak="0">
     <w:nsid w:val="40745BD8"/>
     <w:multiLevelType w:val="hybridMultilevel"/>
     <w:tmpl w:val="FAAA1312"/>
@@ -8201,7 +8317,7 @@
       </w:rPr>
     </w:lvl>
   </w:abstractNum>
-  <w:abstractNum w:abstractNumId="12" w15:restartNumberingAfterBreak="0">
+  <w:abstractNum w:abstractNumId="13" w15:restartNumberingAfterBreak="0">
     <w:nsid w:val="454355DE"/>
     <w:multiLevelType w:val="hybridMultilevel"/>
     <w:tmpl w:val="2B4A1338"/>
@@ -8290,7 +8406,7 @@
       </w:pPr>
     </w:lvl>
   </w:abstractNum>
-  <w:abstractNum w:abstractNumId="13" w15:restartNumberingAfterBreak="0">
+  <w:abstractNum w:abstractNumId="14" w15:restartNumberingAfterBreak="0">
     <w:nsid w:val="4B385F8D"/>
     <w:multiLevelType w:val="hybridMultilevel"/>
     <w:tmpl w:val="BD7E2E18"/>
@@ -8383,7 +8499,7 @@
       </w:pPr>
     </w:lvl>
   </w:abstractNum>
-  <w:abstractNum w:abstractNumId="14" w15:restartNumberingAfterBreak="0">
+  <w:abstractNum w:abstractNumId="15" w15:restartNumberingAfterBreak="0">
     <w:nsid w:val="521C48A8"/>
     <w:multiLevelType w:val="hybridMultilevel"/>
     <w:tmpl w:val="14A67DCE"/>
@@ -8496,7 +8612,7 @@
       </w:rPr>
     </w:lvl>
   </w:abstractNum>
-  <w:abstractNum w:abstractNumId="15" w15:restartNumberingAfterBreak="0">
+  <w:abstractNum w:abstractNumId="16" w15:restartNumberingAfterBreak="0">
     <w:nsid w:val="5CF5788B"/>
     <w:multiLevelType w:val="hybridMultilevel"/>
     <w:tmpl w:val="7BE8E99A"/>
@@ -8586,7 +8702,7 @@
       </w:pPr>
     </w:lvl>
   </w:abstractNum>
-  <w:abstractNum w:abstractNumId="16" w15:restartNumberingAfterBreak="0">
+  <w:abstractNum w:abstractNumId="17" w15:restartNumberingAfterBreak="0">
     <w:nsid w:val="5CFC0815"/>
     <w:multiLevelType w:val="hybridMultilevel"/>
     <w:tmpl w:val="5E0C5B2E"/>
@@ -8699,7 +8815,7 @@
       </w:rPr>
     </w:lvl>
   </w:abstractNum>
-  <w:abstractNum w:abstractNumId="17" w15:restartNumberingAfterBreak="0">
+  <w:abstractNum w:abstractNumId="18" w15:restartNumberingAfterBreak="0">
     <w:nsid w:val="67F15B32"/>
     <w:multiLevelType w:val="hybridMultilevel"/>
     <w:tmpl w:val="22AC7BAE"/>
@@ -8788,7 +8904,96 @@
       </w:pPr>
     </w:lvl>
   </w:abstractNum>
-  <w:abstractNum w:abstractNumId="18" w15:restartNumberingAfterBreak="0">
+  <w:abstractNum w:abstractNumId="19" w15:restartNumberingAfterBreak="0">
+    <w:nsid w:val="68857E70"/>
+    <w:multiLevelType w:val="hybridMultilevel"/>
+    <w:tmpl w:val="8B606DE0"/>
+    <w:lvl w:ilvl="0" w:tplc="91363A80">
+      <w:start w:val="1"/>
+      <w:numFmt w:val="decimalFullWidth"/>
+      <w:lvlText w:val="%1."/>
+      <w:lvlJc w:val="left"/>
+      <w:pPr>
+        <w:ind w:left="648" w:hanging="360"/>
+      </w:pPr>
+      <w:rPr>
+        <w:rFonts w:hint="default"/>
+      </w:rPr>
+    </w:lvl>
+    <w:lvl w:ilvl="1" w:tplc="04090019" w:tentative="1">
+      <w:start w:val="1"/>
+      <w:numFmt w:val="lowerLetter"/>
+      <w:lvlText w:val="%2."/>
+      <w:lvlJc w:val="left"/>
+      <w:pPr>
+        <w:ind w:left="1368" w:hanging="360"/>
+      </w:pPr>
+    </w:lvl>
+    <w:lvl w:ilvl="2" w:tplc="0409001B" w:tentative="1">
+      <w:start w:val="1"/>
+      <w:numFmt w:val="lowerRoman"/>
+      <w:lvlText w:val="%3."/>
+      <w:lvlJc w:val="right"/>
+      <w:pPr>
+        <w:ind w:left="2088" w:hanging="180"/>
+      </w:pPr>
+    </w:lvl>
+    <w:lvl w:ilvl="3" w:tplc="0409000F" w:tentative="1">
+      <w:start w:val="1"/>
+      <w:numFmt w:val="decimal"/>
+      <w:lvlText w:val="%4."/>
+      <w:lvlJc w:val="left"/>
+      <w:pPr>
+        <w:ind w:left="2808" w:hanging="360"/>
+      </w:pPr>
+    </w:lvl>
+    <w:lvl w:ilvl="4" w:tplc="04090019" w:tentative="1">
+      <w:start w:val="1"/>
+      <w:numFmt w:val="lowerLetter"/>
+      <w:lvlText w:val="%5."/>
+      <w:lvlJc w:val="left"/>
+      <w:pPr>
+        <w:ind w:left="3528" w:hanging="360"/>
+      </w:pPr>
+    </w:lvl>
+    <w:lvl w:ilvl="5" w:tplc="0409001B" w:tentative="1">
+      <w:start w:val="1"/>
+      <w:numFmt w:val="lowerRoman"/>
+      <w:lvlText w:val="%6."/>
+      <w:lvlJc w:val="right"/>
+      <w:pPr>
+        <w:ind w:left="4248" w:hanging="180"/>
+      </w:pPr>
+    </w:lvl>
+    <w:lvl w:ilvl="6" w:tplc="0409000F" w:tentative="1">
+      <w:start w:val="1"/>
+      <w:numFmt w:val="decimal"/>
+      <w:lvlText w:val="%7."/>
+      <w:lvlJc w:val="left"/>
+      <w:pPr>
+        <w:ind w:left="4968" w:hanging="360"/>
+      </w:pPr>
+    </w:lvl>
+    <w:lvl w:ilvl="7" w:tplc="04090019" w:tentative="1">
+      <w:start w:val="1"/>
+      <w:numFmt w:val="lowerLetter"/>
+      <w:lvlText w:val="%8."/>
+      <w:lvlJc w:val="left"/>
+      <w:pPr>
+        <w:ind w:left="5688" w:hanging="360"/>
+      </w:pPr>
+    </w:lvl>
+    <w:lvl w:ilvl="8" w:tplc="0409001B" w:tentative="1">
+      <w:start w:val="1"/>
+      <w:numFmt w:val="lowerRoman"/>
+      <w:lvlText w:val="%9."/>
+      <w:lvlJc w:val="right"/>
+      <w:pPr>
+        <w:ind w:left="6408" w:hanging="180"/>
+      </w:pPr>
+    </w:lvl>
+  </w:abstractNum>
+  <w:abstractNum w:abstractNumId="20" w15:restartNumberingAfterBreak="0">
     <w:nsid w:val="6BF90DAB"/>
     <w:multiLevelType w:val="hybridMultilevel"/>
     <w:tmpl w:val="3368AA1C"/>
@@ -8874,7 +9079,7 @@
       </w:pPr>
     </w:lvl>
   </w:abstractNum>
-  <w:abstractNum w:abstractNumId="19" w15:restartNumberingAfterBreak="0">
+  <w:abstractNum w:abstractNumId="21" w15:restartNumberingAfterBreak="0">
     <w:nsid w:val="6D6E6154"/>
     <w:multiLevelType w:val="hybridMultilevel"/>
     <w:tmpl w:val="03763510"/>
@@ -8987,7 +9192,7 @@
       </w:rPr>
     </w:lvl>
   </w:abstractNum>
-  <w:abstractNum w:abstractNumId="20" w15:restartNumberingAfterBreak="0">
+  <w:abstractNum w:abstractNumId="22" w15:restartNumberingAfterBreak="0">
     <w:nsid w:val="6F1D7B21"/>
     <w:multiLevelType w:val="hybridMultilevel"/>
     <w:tmpl w:val="ECC49E02"/>
@@ -9073,7 +9278,7 @@
       </w:pPr>
     </w:lvl>
   </w:abstractNum>
-  <w:abstractNum w:abstractNumId="21" w15:restartNumberingAfterBreak="0">
+  <w:abstractNum w:abstractNumId="23" w15:restartNumberingAfterBreak="0">
     <w:nsid w:val="74095849"/>
     <w:multiLevelType w:val="hybridMultilevel"/>
     <w:tmpl w:val="46F494F6"/>
@@ -9162,7 +9367,7 @@
       </w:pPr>
     </w:lvl>
   </w:abstractNum>
-  <w:abstractNum w:abstractNumId="22" w15:restartNumberingAfterBreak="0">
+  <w:abstractNum w:abstractNumId="24" w15:restartNumberingAfterBreak="0">
     <w:nsid w:val="75D23DA8"/>
     <w:multiLevelType w:val="hybridMultilevel"/>
     <w:tmpl w:val="22C406E4"/>
@@ -9248,7 +9453,7 @@
       </w:pPr>
     </w:lvl>
   </w:abstractNum>
-  <w:abstractNum w:abstractNumId="23" w15:restartNumberingAfterBreak="0">
+  <w:abstractNum w:abstractNumId="25" w15:restartNumberingAfterBreak="0">
     <w:nsid w:val="7A59038F"/>
     <w:multiLevelType w:val="hybridMultilevel"/>
     <w:tmpl w:val="22AC7BAE"/>
@@ -9338,28 +9543,28 @@
     </w:lvl>
   </w:abstractNum>
   <w:num w:numId="1">
+    <w:abstractNumId w:val="25"/>
+  </w:num>
+  <w:num w:numId="2">
+    <w:abstractNumId w:val="18"/>
+  </w:num>
+  <w:num w:numId="3">
     <w:abstractNumId w:val="23"/>
   </w:num>
-  <w:num w:numId="2">
-    <w:abstractNumId w:val="17"/>
-  </w:num>
-  <w:num w:numId="3">
-    <w:abstractNumId w:val="21"/>
-  </w:num>
   <w:num w:numId="4">
-    <w:abstractNumId w:val="15"/>
+    <w:abstractNumId w:val="16"/>
   </w:num>
   <w:num w:numId="5">
-    <w:abstractNumId w:val="15"/>
+    <w:abstractNumId w:val="16"/>
     <w:lvlOverride w:ilvl="0">
       <w:startOverride w:val="1"/>
     </w:lvlOverride>
   </w:num>
   <w:num w:numId="6">
-    <w:abstractNumId w:val="13"/>
+    <w:abstractNumId w:val="14"/>
   </w:num>
   <w:num w:numId="7">
-    <w:abstractNumId w:val="15"/>
+    <w:abstractNumId w:val="16"/>
     <w:lvlOverride w:ilvl="0">
       <w:startOverride w:val="1"/>
     </w:lvlOverride>
@@ -9392,10 +9597,10 @@
     <w:abstractNumId w:val="3"/>
   </w:num>
   <w:num w:numId="9">
-    <w:abstractNumId w:val="10"/>
+    <w:abstractNumId w:val="11"/>
   </w:num>
   <w:num w:numId="10">
-    <w:abstractNumId w:val="12"/>
+    <w:abstractNumId w:val="13"/>
   </w:num>
   <w:num w:numId="11">
     <w:abstractNumId w:val="1"/>
@@ -9407,28 +9612,28 @@
     <w:abstractNumId w:val="7"/>
   </w:num>
   <w:num w:numId="14">
-    <w:abstractNumId w:val="18"/>
+    <w:abstractNumId w:val="20"/>
   </w:num>
   <w:num w:numId="15">
-    <w:abstractNumId w:val="15"/>
+    <w:abstractNumId w:val="16"/>
   </w:num>
   <w:num w:numId="16">
-    <w:abstractNumId w:val="15"/>
+    <w:abstractNumId w:val="16"/>
   </w:num>
   <w:num w:numId="17">
-    <w:abstractNumId w:val="11"/>
+    <w:abstractNumId w:val="12"/>
   </w:num>
   <w:num w:numId="18">
-    <w:abstractNumId w:val="15"/>
+    <w:abstractNumId w:val="16"/>
   </w:num>
   <w:num w:numId="19">
-    <w:abstractNumId w:val="19"/>
+    <w:abstractNumId w:val="21"/>
   </w:num>
   <w:num w:numId="20">
-    <w:abstractNumId w:val="15"/>
+    <w:abstractNumId w:val="16"/>
   </w:num>
   <w:num w:numId="21">
-    <w:abstractNumId w:val="15"/>
+    <w:abstractNumId w:val="16"/>
   </w:num>
   <w:num w:numId="22">
     <w:abstractNumId w:val="6"/>
@@ -9437,13 +9642,13 @@
     <w:abstractNumId w:val="0"/>
   </w:num>
   <w:num w:numId="24">
-    <w:abstractNumId w:val="22"/>
+    <w:abstractNumId w:val="24"/>
   </w:num>
   <w:num w:numId="25">
-    <w:abstractNumId w:val="15"/>
+    <w:abstractNumId w:val="16"/>
   </w:num>
   <w:num w:numId="26">
-    <w:abstractNumId w:val="15"/>
+    <w:abstractNumId w:val="16"/>
   </w:num>
   <w:num w:numId="27">
     <w:abstractNumId w:val="5"/>
@@ -9452,22 +9657,28 @@
     <w:abstractNumId w:val="8"/>
   </w:num>
   <w:num w:numId="29">
-    <w:abstractNumId w:val="15"/>
+    <w:abstractNumId w:val="16"/>
   </w:num>
   <w:num w:numId="30">
     <w:abstractNumId w:val="4"/>
   </w:num>
   <w:num w:numId="31">
+    <w:abstractNumId w:val="10"/>
+  </w:num>
+  <w:num w:numId="32">
+    <w:abstractNumId w:val="15"/>
+  </w:num>
+  <w:num w:numId="33">
+    <w:abstractNumId w:val="22"/>
+  </w:num>
+  <w:num w:numId="34">
+    <w:abstractNumId w:val="17"/>
+  </w:num>
+  <w:num w:numId="35">
     <w:abstractNumId w:val="9"/>
   </w:num>
-  <w:num w:numId="32">
-    <w:abstractNumId w:val="14"/>
-  </w:num>
-  <w:num w:numId="33">
-    <w:abstractNumId w:val="20"/>
-  </w:num>
-  <w:num w:numId="34">
-    <w:abstractNumId w:val="16"/>
+  <w:num w:numId="36">
+    <w:abstractNumId w:val="19"/>
   </w:num>
 </w:numbering>
 </file>
@@ -9865,7 +10076,7 @@
   <w:style w:type="paragraph" w:default="1" w:styleId="Normal">
     <w:name w:val="Normal"/>
     <w:qFormat/>
-    <w:rsid w:val="005E2A12"/>
+    <w:rsid w:val="00D950F8"/>
     <w:pPr>
       <w:bidi/>
       <w:spacing w:after="120" w:line="240" w:lineRule="auto"/>
@@ -11020,7 +11231,7 @@
 </file>
 
 <file path=customXml/itemProps1.xml><?xml version="1.0" encoding="utf-8"?>
-<ds:datastoreItem xmlns:ds="http://schemas.openxmlformats.org/officeDocument/2006/customXml" ds:itemID="{D4354C01-E320-4027-828F-15C62D99EF25}">
+<ds:datastoreItem xmlns:ds="http://schemas.openxmlformats.org/officeDocument/2006/customXml" ds:itemID="{ECAE65AC-DCDD-4151-A020-4DA5B6610059}">
   <ds:schemaRefs>
     <ds:schemaRef ds:uri="http://schemas.openxmlformats.org/officeDocument/2006/bibliography"/>
   </ds:schemaRefs>

</xml_diff>

<commit_message>
part7.2: report content improved
</commit_message>
<xml_diff>
--- a/report.docx
+++ b/report.docx
@@ -2118,7 +2118,23 @@
                 <w:sz w:val="22"/>
                 <w:szCs w:val="24"/>
               </w:rPr>
-              <w:t>/{freelancerId}</w:t>
+              <w:t>/{</w:t>
+            </w:r>
+            <w:proofErr w:type="spellStart"/>
+            <w:r>
+              <w:rPr>
+                <w:sz w:val="22"/>
+                <w:szCs w:val="24"/>
+              </w:rPr>
+              <w:t>freelancerId</w:t>
+            </w:r>
+            <w:proofErr w:type="spellEnd"/>
+            <w:r>
+              <w:rPr>
+                <w:sz w:val="22"/>
+                <w:szCs w:val="24"/>
+              </w:rPr>
+              <w:t>}</w:t>
             </w:r>
           </w:p>
         </w:tc>
@@ -2293,7 +2309,23 @@
                 <w:sz w:val="22"/>
                 <w:szCs w:val="24"/>
               </w:rPr>
-              <w:t>/{freelancerId}</w:t>
+              <w:t>/{</w:t>
+            </w:r>
+            <w:proofErr w:type="spellStart"/>
+            <w:r>
+              <w:rPr>
+                <w:sz w:val="22"/>
+                <w:szCs w:val="24"/>
+              </w:rPr>
+              <w:t>freelancerId</w:t>
+            </w:r>
+            <w:proofErr w:type="spellEnd"/>
+            <w:r>
+              <w:rPr>
+                <w:sz w:val="22"/>
+                <w:szCs w:val="24"/>
+              </w:rPr>
+              <w:t>}</w:t>
             </w:r>
           </w:p>
         </w:tc>
@@ -2468,7 +2500,23 @@
                 <w:sz w:val="22"/>
                 <w:szCs w:val="24"/>
               </w:rPr>
-              <w:t>/{freelancerId}</w:t>
+              <w:t>/{</w:t>
+            </w:r>
+            <w:proofErr w:type="spellStart"/>
+            <w:r>
+              <w:rPr>
+                <w:sz w:val="22"/>
+                <w:szCs w:val="24"/>
+              </w:rPr>
+              <w:t>freelancerId</w:t>
+            </w:r>
+            <w:proofErr w:type="spellEnd"/>
+            <w:r>
+              <w:rPr>
+                <w:sz w:val="22"/>
+                <w:szCs w:val="24"/>
+              </w:rPr>
+              <w:t>}</w:t>
             </w:r>
           </w:p>
         </w:tc>
@@ -2632,7 +2680,23 @@
                 <w:sz w:val="22"/>
                 <w:szCs w:val="24"/>
               </w:rPr>
-              <w:t>/{freelancerId}</w:t>
+              <w:t>/{</w:t>
+            </w:r>
+            <w:proofErr w:type="spellStart"/>
+            <w:r>
+              <w:rPr>
+                <w:sz w:val="22"/>
+                <w:szCs w:val="24"/>
+              </w:rPr>
+              <w:t>freelancerId</w:t>
+            </w:r>
+            <w:proofErr w:type="spellEnd"/>
+            <w:r>
+              <w:rPr>
+                <w:sz w:val="22"/>
+                <w:szCs w:val="24"/>
+              </w:rPr>
+              <w:t>}</w:t>
             </w:r>
             <w:r>
               <w:rPr>
@@ -2810,7 +2874,23 @@
                 <w:sz w:val="22"/>
                 <w:szCs w:val="24"/>
               </w:rPr>
-              <w:t>/{freelancerId}</w:t>
+              <w:t>/{</w:t>
+            </w:r>
+            <w:proofErr w:type="spellStart"/>
+            <w:r>
+              <w:rPr>
+                <w:sz w:val="22"/>
+                <w:szCs w:val="24"/>
+              </w:rPr>
+              <w:t>freelancerId</w:t>
+            </w:r>
+            <w:proofErr w:type="spellEnd"/>
+            <w:r>
+              <w:rPr>
+                <w:sz w:val="22"/>
+                <w:szCs w:val="24"/>
+              </w:rPr>
+              <w:t>}</w:t>
             </w:r>
             <w:r>
               <w:rPr>
@@ -3046,7 +3126,23 @@
                 <w:sz w:val="22"/>
                 <w:szCs w:val="24"/>
               </w:rPr>
-              <w:t>/{freelancerId}</w:t>
+              <w:t>/{</w:t>
+            </w:r>
+            <w:proofErr w:type="spellStart"/>
+            <w:r>
+              <w:rPr>
+                <w:sz w:val="22"/>
+                <w:szCs w:val="24"/>
+              </w:rPr>
+              <w:t>freelancerId</w:t>
+            </w:r>
+            <w:proofErr w:type="spellEnd"/>
+            <w:r>
+              <w:rPr>
+                <w:sz w:val="22"/>
+                <w:szCs w:val="24"/>
+              </w:rPr>
+              <w:t>}</w:t>
             </w:r>
             <w:r>
               <w:rPr>
@@ -3069,7 +3165,23 @@
                 <w:sz w:val="22"/>
                 <w:szCs w:val="24"/>
               </w:rPr>
-              <w:t>/{withdrawId}</w:t>
+              <w:t>/{</w:t>
+            </w:r>
+            <w:proofErr w:type="spellStart"/>
+            <w:r>
+              <w:rPr>
+                <w:sz w:val="22"/>
+                <w:szCs w:val="24"/>
+              </w:rPr>
+              <w:t>withdrawId</w:t>
+            </w:r>
+            <w:proofErr w:type="spellEnd"/>
+            <w:r>
+              <w:rPr>
+                <w:sz w:val="22"/>
+                <w:szCs w:val="24"/>
+              </w:rPr>
+              <w:t>}</w:t>
             </w:r>
           </w:p>
         </w:tc>
@@ -3287,7 +3399,23 @@
                 <w:sz w:val="22"/>
                 <w:szCs w:val="24"/>
               </w:rPr>
-              <w:t>/{freelancerId}</w:t>
+              <w:t>/{</w:t>
+            </w:r>
+            <w:proofErr w:type="spellStart"/>
+            <w:r>
+              <w:rPr>
+                <w:sz w:val="22"/>
+                <w:szCs w:val="24"/>
+              </w:rPr>
+              <w:t>freelancerId</w:t>
+            </w:r>
+            <w:proofErr w:type="spellEnd"/>
+            <w:r>
+              <w:rPr>
+                <w:sz w:val="22"/>
+                <w:szCs w:val="24"/>
+              </w:rPr>
+              <w:t>}</w:t>
             </w:r>
             <w:r>
               <w:rPr>
@@ -3310,7 +3438,23 @@
                 <w:sz w:val="22"/>
                 <w:szCs w:val="24"/>
               </w:rPr>
-              <w:t>/{withdrawId}</w:t>
+              <w:t>/{</w:t>
+            </w:r>
+            <w:proofErr w:type="spellStart"/>
+            <w:r>
+              <w:rPr>
+                <w:sz w:val="22"/>
+                <w:szCs w:val="24"/>
+              </w:rPr>
+              <w:t>withdrawId</w:t>
+            </w:r>
+            <w:proofErr w:type="spellEnd"/>
+            <w:r>
+              <w:rPr>
+                <w:sz w:val="22"/>
+                <w:szCs w:val="24"/>
+              </w:rPr>
+              <w:t>}</w:t>
             </w:r>
           </w:p>
         </w:tc>
@@ -3497,7 +3641,23 @@
                 <w:sz w:val="22"/>
                 <w:szCs w:val="24"/>
               </w:rPr>
-              <w:t>employers/{employerId}/orders</w:t>
+              <w:t>employers/{</w:t>
+            </w:r>
+            <w:proofErr w:type="spellStart"/>
+            <w:r>
+              <w:rPr>
+                <w:sz w:val="22"/>
+                <w:szCs w:val="24"/>
+              </w:rPr>
+              <w:t>employerId</w:t>
+            </w:r>
+            <w:proofErr w:type="spellEnd"/>
+            <w:r>
+              <w:rPr>
+                <w:sz w:val="22"/>
+                <w:szCs w:val="24"/>
+              </w:rPr>
+              <w:t>}/orders</w:t>
             </w:r>
           </w:p>
         </w:tc>
@@ -3680,7 +3840,39 @@
                 <w:sz w:val="22"/>
                 <w:szCs w:val="24"/>
               </w:rPr>
-              <w:t>employers/{employerId}/orders/{orderId}</w:t>
+              <w:t>employers/{</w:t>
+            </w:r>
+            <w:proofErr w:type="spellStart"/>
+            <w:r>
+              <w:rPr>
+                <w:sz w:val="22"/>
+                <w:szCs w:val="24"/>
+              </w:rPr>
+              <w:t>employerId</w:t>
+            </w:r>
+            <w:proofErr w:type="spellEnd"/>
+            <w:r>
+              <w:rPr>
+                <w:sz w:val="22"/>
+                <w:szCs w:val="24"/>
+              </w:rPr>
+              <w:t>}/orders/{</w:t>
+            </w:r>
+            <w:proofErr w:type="spellStart"/>
+            <w:r>
+              <w:rPr>
+                <w:sz w:val="22"/>
+                <w:szCs w:val="24"/>
+              </w:rPr>
+              <w:t>orderId</w:t>
+            </w:r>
+            <w:proofErr w:type="spellEnd"/>
+            <w:r>
+              <w:rPr>
+                <w:sz w:val="22"/>
+                <w:szCs w:val="24"/>
+              </w:rPr>
+              <w:t>}</w:t>
             </w:r>
           </w:p>
         </w:tc>
@@ -3866,7 +4058,39 @@
                 <w:sz w:val="22"/>
                 <w:szCs w:val="24"/>
               </w:rPr>
-              <w:t>employers/{employerId}/orders/{orderId}</w:t>
+              <w:t>employers/{</w:t>
+            </w:r>
+            <w:proofErr w:type="spellStart"/>
+            <w:r>
+              <w:rPr>
+                <w:sz w:val="22"/>
+                <w:szCs w:val="24"/>
+              </w:rPr>
+              <w:t>employerId</w:t>
+            </w:r>
+            <w:proofErr w:type="spellEnd"/>
+            <w:r>
+              <w:rPr>
+                <w:sz w:val="22"/>
+                <w:szCs w:val="24"/>
+              </w:rPr>
+              <w:t>}/orders/{</w:t>
+            </w:r>
+            <w:proofErr w:type="spellStart"/>
+            <w:r>
+              <w:rPr>
+                <w:sz w:val="22"/>
+                <w:szCs w:val="24"/>
+              </w:rPr>
+              <w:t>orderId</w:t>
+            </w:r>
+            <w:proofErr w:type="spellEnd"/>
+            <w:r>
+              <w:rPr>
+                <w:sz w:val="22"/>
+                <w:szCs w:val="24"/>
+              </w:rPr>
+              <w:t>}</w:t>
             </w:r>
           </w:p>
         </w:tc>
@@ -4049,7 +4273,39 @@
                 <w:sz w:val="22"/>
                 <w:szCs w:val="24"/>
               </w:rPr>
-              <w:t>employers/{employerId}/orders/{orderId}</w:t>
+              <w:t>employers/{</w:t>
+            </w:r>
+            <w:proofErr w:type="spellStart"/>
+            <w:r>
+              <w:rPr>
+                <w:sz w:val="22"/>
+                <w:szCs w:val="24"/>
+              </w:rPr>
+              <w:t>employerId</w:t>
+            </w:r>
+            <w:proofErr w:type="spellEnd"/>
+            <w:r>
+              <w:rPr>
+                <w:sz w:val="22"/>
+                <w:szCs w:val="24"/>
+              </w:rPr>
+              <w:t>}/orders/{</w:t>
+            </w:r>
+            <w:proofErr w:type="spellStart"/>
+            <w:r>
+              <w:rPr>
+                <w:sz w:val="22"/>
+                <w:szCs w:val="24"/>
+              </w:rPr>
+              <w:t>orderId</w:t>
+            </w:r>
+            <w:proofErr w:type="spellEnd"/>
+            <w:r>
+              <w:rPr>
+                <w:sz w:val="22"/>
+                <w:szCs w:val="24"/>
+              </w:rPr>
+              <w:t>}</w:t>
             </w:r>
           </w:p>
         </w:tc>
@@ -4105,16 +4361,7 @@
                 <w:sz w:val="22"/>
                 <w:szCs w:val="24"/>
               </w:rPr>
-              <w:t xml:space="preserve">400 invalid </w:t>
-            </w:r>
-            <w:r>
-              <w:rPr>
-                <w:b w:val="0"/>
-                <w:bCs w:val="0"/>
-                <w:sz w:val="22"/>
-                <w:szCs w:val="24"/>
-              </w:rPr>
-              <w:t>Id</w:t>
+              <w:t>400 invalid Id</w:t>
             </w:r>
           </w:p>
         </w:tc>
@@ -4224,7 +4471,23 @@
                 <w:sz w:val="22"/>
                 <w:szCs w:val="24"/>
               </w:rPr>
-              <w:t>employers/{employerId}</w:t>
+              <w:t>employers/{</w:t>
+            </w:r>
+            <w:proofErr w:type="spellStart"/>
+            <w:r>
+              <w:rPr>
+                <w:sz w:val="22"/>
+                <w:szCs w:val="24"/>
+              </w:rPr>
+              <w:t>employerId</w:t>
+            </w:r>
+            <w:proofErr w:type="spellEnd"/>
+            <w:r>
+              <w:rPr>
+                <w:sz w:val="22"/>
+                <w:szCs w:val="24"/>
+              </w:rPr>
+              <w:t>}</w:t>
             </w:r>
             <w:r>
               <w:rPr>
@@ -4416,7 +4679,39 @@
                 <w:sz w:val="22"/>
                 <w:szCs w:val="24"/>
               </w:rPr>
-              <w:t>/employers/{employerId}/tickets/{ticketId}</w:t>
+              <w:t>/employers/{</w:t>
+            </w:r>
+            <w:proofErr w:type="spellStart"/>
+            <w:r>
+              <w:rPr>
+                <w:sz w:val="22"/>
+                <w:szCs w:val="24"/>
+              </w:rPr>
+              <w:t>employerId</w:t>
+            </w:r>
+            <w:proofErr w:type="spellEnd"/>
+            <w:r>
+              <w:rPr>
+                <w:sz w:val="22"/>
+                <w:szCs w:val="24"/>
+              </w:rPr>
+              <w:t>}/tickets/{</w:t>
+            </w:r>
+            <w:proofErr w:type="spellStart"/>
+            <w:r>
+              <w:rPr>
+                <w:sz w:val="22"/>
+                <w:szCs w:val="24"/>
+              </w:rPr>
+              <w:t>ticketId</w:t>
+            </w:r>
+            <w:proofErr w:type="spellEnd"/>
+            <w:r>
+              <w:rPr>
+                <w:sz w:val="22"/>
+                <w:szCs w:val="24"/>
+              </w:rPr>
+              <w:t>}</w:t>
             </w:r>
           </w:p>
         </w:tc>
@@ -4592,7 +4887,39 @@
                 <w:sz w:val="22"/>
                 <w:szCs w:val="24"/>
               </w:rPr>
-              <w:t>/employers/{employerId}/tickets/{ticketId}</w:t>
+              <w:t>/employers/{</w:t>
+            </w:r>
+            <w:proofErr w:type="spellStart"/>
+            <w:r>
+              <w:rPr>
+                <w:sz w:val="22"/>
+                <w:szCs w:val="24"/>
+              </w:rPr>
+              <w:t>employerId</w:t>
+            </w:r>
+            <w:proofErr w:type="spellEnd"/>
+            <w:r>
+              <w:rPr>
+                <w:sz w:val="22"/>
+                <w:szCs w:val="24"/>
+              </w:rPr>
+              <w:t>}/tickets/{</w:t>
+            </w:r>
+            <w:proofErr w:type="spellStart"/>
+            <w:r>
+              <w:rPr>
+                <w:sz w:val="22"/>
+                <w:szCs w:val="24"/>
+              </w:rPr>
+              <w:t>ticketId</w:t>
+            </w:r>
+            <w:proofErr w:type="spellEnd"/>
+            <w:r>
+              <w:rPr>
+                <w:sz w:val="22"/>
+                <w:szCs w:val="24"/>
+              </w:rPr>
+              <w:t>}</w:t>
             </w:r>
           </w:p>
         </w:tc>
@@ -4768,7 +5095,39 @@
                 <w:sz w:val="22"/>
                 <w:szCs w:val="24"/>
               </w:rPr>
-              <w:t>/employers/{employerId}/tickets/{ticketId}</w:t>
+              <w:t>/employers/{</w:t>
+            </w:r>
+            <w:proofErr w:type="spellStart"/>
+            <w:r>
+              <w:rPr>
+                <w:sz w:val="22"/>
+                <w:szCs w:val="24"/>
+              </w:rPr>
+              <w:t>employerId</w:t>
+            </w:r>
+            <w:proofErr w:type="spellEnd"/>
+            <w:r>
+              <w:rPr>
+                <w:sz w:val="22"/>
+                <w:szCs w:val="24"/>
+              </w:rPr>
+              <w:t>}/tickets/{</w:t>
+            </w:r>
+            <w:proofErr w:type="spellStart"/>
+            <w:r>
+              <w:rPr>
+                <w:sz w:val="22"/>
+                <w:szCs w:val="24"/>
+              </w:rPr>
+              <w:t>ticketId</w:t>
+            </w:r>
+            <w:proofErr w:type="spellEnd"/>
+            <w:r>
+              <w:rPr>
+                <w:sz w:val="22"/>
+                <w:szCs w:val="24"/>
+              </w:rPr>
+              <w:t>}</w:t>
             </w:r>
           </w:p>
         </w:tc>
@@ -4935,12 +5294,21 @@
                 <w:szCs w:val="24"/>
               </w:rPr>
             </w:pPr>
-            <w:r>
-              <w:rPr>
-                <w:sz w:val="22"/>
-                <w:szCs w:val="24"/>
-              </w:rPr>
-              <w:t>phoneNumber:</w:t>
+            <w:proofErr w:type="spellStart"/>
+            <w:r>
+              <w:rPr>
+                <w:sz w:val="22"/>
+                <w:szCs w:val="24"/>
+              </w:rPr>
+              <w:t>phoneNumber</w:t>
+            </w:r>
+            <w:proofErr w:type="spellEnd"/>
+            <w:r>
+              <w:rPr>
+                <w:sz w:val="22"/>
+                <w:szCs w:val="24"/>
+              </w:rPr>
+              <w:t>:</w:t>
             </w:r>
             <w:r>
               <w:rPr>
@@ -5012,41 +5380,89 @@
                 <w:sz w:val="22"/>
                 <w:szCs w:val="24"/>
               </w:rPr>
-              <w:t xml:space="preserve">degrees: json, </w:t>
-            </w:r>
-          </w:p>
-          <w:p>
-            <w:pPr>
-              <w:bidi w:val="0"/>
-              <w:ind w:firstLine="0"/>
-              <w:rPr>
-                <w:sz w:val="22"/>
-                <w:szCs w:val="24"/>
-              </w:rPr>
-            </w:pPr>
-            <w:r>
-              <w:rPr>
-                <w:sz w:val="22"/>
-                <w:szCs w:val="24"/>
-              </w:rPr>
-              <w:t>experiences: json,</w:t>
-            </w:r>
-          </w:p>
-          <w:p>
-            <w:pPr>
-              <w:bidi w:val="0"/>
-              <w:ind w:firstLine="0"/>
-              <w:rPr>
-                <w:sz w:val="22"/>
-                <w:szCs w:val="24"/>
-              </w:rPr>
-            </w:pPr>
-            <w:r>
-              <w:rPr>
-                <w:sz w:val="22"/>
-                <w:szCs w:val="24"/>
-              </w:rPr>
-              <w:t>skills: json,</w:t>
+              <w:t xml:space="preserve">degrees: </w:t>
+            </w:r>
+            <w:proofErr w:type="spellStart"/>
+            <w:r>
+              <w:rPr>
+                <w:sz w:val="22"/>
+                <w:szCs w:val="24"/>
+              </w:rPr>
+              <w:t>json</w:t>
+            </w:r>
+            <w:proofErr w:type="spellEnd"/>
+            <w:r>
+              <w:rPr>
+                <w:sz w:val="22"/>
+                <w:szCs w:val="24"/>
+              </w:rPr>
+              <w:t xml:space="preserve">, </w:t>
+            </w:r>
+          </w:p>
+          <w:p>
+            <w:pPr>
+              <w:bidi w:val="0"/>
+              <w:ind w:firstLine="0"/>
+              <w:rPr>
+                <w:sz w:val="22"/>
+                <w:szCs w:val="24"/>
+              </w:rPr>
+            </w:pPr>
+            <w:r>
+              <w:rPr>
+                <w:sz w:val="22"/>
+                <w:szCs w:val="24"/>
+              </w:rPr>
+              <w:t xml:space="preserve">experiences: </w:t>
+            </w:r>
+            <w:proofErr w:type="spellStart"/>
+            <w:r>
+              <w:rPr>
+                <w:sz w:val="22"/>
+                <w:szCs w:val="24"/>
+              </w:rPr>
+              <w:t>json</w:t>
+            </w:r>
+            <w:proofErr w:type="spellEnd"/>
+            <w:r>
+              <w:rPr>
+                <w:sz w:val="22"/>
+                <w:szCs w:val="24"/>
+              </w:rPr>
+              <w:t>,</w:t>
+            </w:r>
+          </w:p>
+          <w:p>
+            <w:pPr>
+              <w:bidi w:val="0"/>
+              <w:ind w:firstLine="0"/>
+              <w:rPr>
+                <w:sz w:val="22"/>
+                <w:szCs w:val="24"/>
+              </w:rPr>
+            </w:pPr>
+            <w:r>
+              <w:rPr>
+                <w:sz w:val="22"/>
+                <w:szCs w:val="24"/>
+              </w:rPr>
+              <w:t xml:space="preserve">skills: </w:t>
+            </w:r>
+            <w:proofErr w:type="spellStart"/>
+            <w:r>
+              <w:rPr>
+                <w:sz w:val="22"/>
+                <w:szCs w:val="24"/>
+              </w:rPr>
+              <w:t>json</w:t>
+            </w:r>
+            <w:proofErr w:type="spellEnd"/>
+            <w:r>
+              <w:rPr>
+                <w:sz w:val="22"/>
+                <w:szCs w:val="24"/>
+              </w:rPr>
+              <w:t>,</w:t>
             </w:r>
           </w:p>
           <w:p>
@@ -5097,29 +5513,47 @@
                 <w:szCs w:val="24"/>
               </w:rPr>
             </w:pPr>
-            <w:r>
-              <w:rPr>
-                <w:sz w:val="22"/>
-                <w:szCs w:val="24"/>
-              </w:rPr>
-              <w:t>withdrawTime: date,</w:t>
-            </w:r>
-          </w:p>
-          <w:p>
-            <w:pPr>
-              <w:bidi w:val="0"/>
-              <w:ind w:firstLine="0"/>
-              <w:rPr>
-                <w:sz w:val="22"/>
-                <w:szCs w:val="24"/>
-              </w:rPr>
-            </w:pPr>
-            <w:r>
-              <w:rPr>
-                <w:sz w:val="22"/>
-                <w:szCs w:val="24"/>
-              </w:rPr>
-              <w:t xml:space="preserve">wNum: number, </w:t>
+            <w:proofErr w:type="spellStart"/>
+            <w:r>
+              <w:rPr>
+                <w:sz w:val="22"/>
+                <w:szCs w:val="24"/>
+              </w:rPr>
+              <w:t>withdrawTime</w:t>
+            </w:r>
+            <w:proofErr w:type="spellEnd"/>
+            <w:r>
+              <w:rPr>
+                <w:sz w:val="22"/>
+                <w:szCs w:val="24"/>
+              </w:rPr>
+              <w:t>: date,</w:t>
+            </w:r>
+          </w:p>
+          <w:p>
+            <w:pPr>
+              <w:bidi w:val="0"/>
+              <w:ind w:firstLine="0"/>
+              <w:rPr>
+                <w:sz w:val="22"/>
+                <w:szCs w:val="24"/>
+              </w:rPr>
+            </w:pPr>
+            <w:proofErr w:type="spellStart"/>
+            <w:r>
+              <w:rPr>
+                <w:sz w:val="22"/>
+                <w:szCs w:val="24"/>
+              </w:rPr>
+              <w:t>wNum</w:t>
+            </w:r>
+            <w:proofErr w:type="spellEnd"/>
+            <w:r>
+              <w:rPr>
+                <w:sz w:val="22"/>
+                <w:szCs w:val="24"/>
+              </w:rPr>
+              <w:t xml:space="preserve">: number, </w:t>
             </w:r>
           </w:p>
           <w:p>
@@ -5221,12 +5655,21 @@
                 <w:szCs w:val="24"/>
               </w:rPr>
             </w:pPr>
-            <w:r>
-              <w:rPr>
-                <w:sz w:val="22"/>
-                <w:szCs w:val="24"/>
-              </w:rPr>
-              <w:t>descText: string,</w:t>
+            <w:proofErr w:type="spellStart"/>
+            <w:r>
+              <w:rPr>
+                <w:sz w:val="22"/>
+                <w:szCs w:val="24"/>
+              </w:rPr>
+              <w:t>descText</w:t>
+            </w:r>
+            <w:proofErr w:type="spellEnd"/>
+            <w:r>
+              <w:rPr>
+                <w:sz w:val="22"/>
+                <w:szCs w:val="24"/>
+              </w:rPr>
+              <w:t>: string,</w:t>
             </w:r>
           </w:p>
           <w:p>
@@ -5255,12 +5698,37 @@
                 <w:szCs w:val="24"/>
               </w:rPr>
             </w:pPr>
-            <w:r>
-              <w:rPr>
-                <w:sz w:val="22"/>
-                <w:szCs w:val="24"/>
-              </w:rPr>
-              <w:t>neededSkills: json,</w:t>
+            <w:proofErr w:type="spellStart"/>
+            <w:r>
+              <w:rPr>
+                <w:sz w:val="22"/>
+                <w:szCs w:val="24"/>
+              </w:rPr>
+              <w:t>neededSkills</w:t>
+            </w:r>
+            <w:proofErr w:type="spellEnd"/>
+            <w:r>
+              <w:rPr>
+                <w:sz w:val="22"/>
+                <w:szCs w:val="24"/>
+              </w:rPr>
+              <w:t xml:space="preserve">: </w:t>
+            </w:r>
+            <w:proofErr w:type="spellStart"/>
+            <w:r>
+              <w:rPr>
+                <w:sz w:val="22"/>
+                <w:szCs w:val="24"/>
+              </w:rPr>
+              <w:t>json</w:t>
+            </w:r>
+            <w:proofErr w:type="spellEnd"/>
+            <w:r>
+              <w:rPr>
+                <w:sz w:val="22"/>
+                <w:szCs w:val="24"/>
+              </w:rPr>
+              <w:t>,</w:t>
             </w:r>
           </w:p>
           <w:p>
@@ -5289,12 +5757,21 @@
                 <w:szCs w:val="24"/>
               </w:rPr>
             </w:pPr>
-            <w:r>
-              <w:rPr>
-                <w:sz w:val="22"/>
-                <w:szCs w:val="24"/>
-              </w:rPr>
-              <w:t>dueDate: date,</w:t>
+            <w:proofErr w:type="spellStart"/>
+            <w:r>
+              <w:rPr>
+                <w:sz w:val="22"/>
+                <w:szCs w:val="24"/>
+              </w:rPr>
+              <w:t>dueDate</w:t>
+            </w:r>
+            <w:proofErr w:type="spellEnd"/>
+            <w:r>
+              <w:rPr>
+                <w:sz w:val="22"/>
+                <w:szCs w:val="24"/>
+              </w:rPr>
+              <w:t>: date,</w:t>
             </w:r>
           </w:p>
           <w:p>
@@ -5323,30 +5800,57 @@
                 <w:szCs w:val="24"/>
               </w:rPr>
             </w:pPr>
-            <w:r>
-              <w:rPr>
-                <w:sz w:val="22"/>
-                <w:szCs w:val="24"/>
-              </w:rPr>
-              <w:t>minGuarantee: number,</w:t>
-            </w:r>
-          </w:p>
-          <w:p>
-            <w:pPr>
-              <w:bidi w:val="0"/>
-              <w:ind w:firstLine="0"/>
-              <w:rPr>
-                <w:sz w:val="22"/>
-                <w:szCs w:val="24"/>
-              </w:rPr>
-            </w:pPr>
-            <w:r>
-              <w:rPr>
-                <w:sz w:val="22"/>
-                <w:szCs w:val="24"/>
-              </w:rPr>
-              <w:t>descFile: json</w:t>
-            </w:r>
+            <w:proofErr w:type="spellStart"/>
+            <w:r>
+              <w:rPr>
+                <w:sz w:val="22"/>
+                <w:szCs w:val="24"/>
+              </w:rPr>
+              <w:t>minGuarantee</w:t>
+            </w:r>
+            <w:proofErr w:type="spellEnd"/>
+            <w:r>
+              <w:rPr>
+                <w:sz w:val="22"/>
+                <w:szCs w:val="24"/>
+              </w:rPr>
+              <w:t>: number,</w:t>
+            </w:r>
+          </w:p>
+          <w:p>
+            <w:pPr>
+              <w:bidi w:val="0"/>
+              <w:ind w:firstLine="0"/>
+              <w:rPr>
+                <w:sz w:val="22"/>
+                <w:szCs w:val="24"/>
+              </w:rPr>
+            </w:pPr>
+            <w:proofErr w:type="spellStart"/>
+            <w:r>
+              <w:rPr>
+                <w:sz w:val="22"/>
+                <w:szCs w:val="24"/>
+              </w:rPr>
+              <w:t>descFile</w:t>
+            </w:r>
+            <w:proofErr w:type="spellEnd"/>
+            <w:r>
+              <w:rPr>
+                <w:sz w:val="22"/>
+                <w:szCs w:val="24"/>
+              </w:rPr>
+              <w:t xml:space="preserve">: </w:t>
+            </w:r>
+            <w:proofErr w:type="spellStart"/>
+            <w:r>
+              <w:rPr>
+                <w:sz w:val="22"/>
+                <w:szCs w:val="24"/>
+              </w:rPr>
+              <w:t>json</w:t>
+            </w:r>
+            <w:proofErr w:type="spellEnd"/>
           </w:p>
           <w:p>
             <w:pPr>
@@ -5396,29 +5900,47 @@
                 <w:szCs w:val="24"/>
               </w:rPr>
             </w:pPr>
-            <w:r>
-              <w:rPr>
-                <w:sz w:val="22"/>
-                <w:szCs w:val="24"/>
-              </w:rPr>
-              <w:t>creationTime: date,</w:t>
-            </w:r>
-          </w:p>
-          <w:p>
-            <w:pPr>
-              <w:bidi w:val="0"/>
-              <w:ind w:firstLine="0"/>
-              <w:rPr>
-                <w:sz w:val="22"/>
-                <w:szCs w:val="24"/>
-              </w:rPr>
-            </w:pPr>
-            <w:r>
-              <w:rPr>
-                <w:sz w:val="22"/>
-                <w:szCs w:val="24"/>
-              </w:rPr>
-              <w:t>ticketNum: number,</w:t>
+            <w:proofErr w:type="spellStart"/>
+            <w:r>
+              <w:rPr>
+                <w:sz w:val="22"/>
+                <w:szCs w:val="24"/>
+              </w:rPr>
+              <w:t>creationTime</w:t>
+            </w:r>
+            <w:proofErr w:type="spellEnd"/>
+            <w:r>
+              <w:rPr>
+                <w:sz w:val="22"/>
+                <w:szCs w:val="24"/>
+              </w:rPr>
+              <w:t>: date,</w:t>
+            </w:r>
+          </w:p>
+          <w:p>
+            <w:pPr>
+              <w:bidi w:val="0"/>
+              <w:ind w:firstLine="0"/>
+              <w:rPr>
+                <w:sz w:val="22"/>
+                <w:szCs w:val="24"/>
+              </w:rPr>
+            </w:pPr>
+            <w:proofErr w:type="spellStart"/>
+            <w:r>
+              <w:rPr>
+                <w:sz w:val="22"/>
+                <w:szCs w:val="24"/>
+              </w:rPr>
+              <w:t>ticketNum</w:t>
+            </w:r>
+            <w:proofErr w:type="spellEnd"/>
+            <w:r>
+              <w:rPr>
+                <w:sz w:val="22"/>
+                <w:szCs w:val="24"/>
+              </w:rPr>
+              <w:t>: number,</w:t>
             </w:r>
           </w:p>
           <w:p>
@@ -5464,12 +5986,21 @@
                 <w:szCs w:val="24"/>
               </w:rPr>
             </w:pPr>
-            <w:r>
-              <w:rPr>
-                <w:sz w:val="22"/>
-                <w:szCs w:val="24"/>
-              </w:rPr>
-              <w:t>desc: string</w:t>
+            <w:proofErr w:type="spellStart"/>
+            <w:r>
+              <w:rPr>
+                <w:sz w:val="22"/>
+                <w:szCs w:val="24"/>
+              </w:rPr>
+              <w:t>desc</w:t>
+            </w:r>
+            <w:proofErr w:type="spellEnd"/>
+            <w:r>
+              <w:rPr>
+                <w:sz w:val="22"/>
+                <w:szCs w:val="24"/>
+              </w:rPr>
+              <w:t>: string</w:t>
             </w:r>
           </w:p>
           <w:p>
@@ -5510,9 +6041,11 @@
         </w:rPr>
         <w:t xml:space="preserve">البته لازم به ذکر است که در بخش ۶، علاوه بر این </w:t>
       </w:r>
+      <w:proofErr w:type="spellStart"/>
       <w:r>
         <w:t>api</w:t>
       </w:r>
+      <w:proofErr w:type="spellEnd"/>
       <w:r>
         <w:rPr>
           <w:rFonts w:hint="cs"/>
@@ -5520,9 +6053,11 @@
         </w:rPr>
         <w:t xml:space="preserve"> ها که لازمه اصلی هستند، یک سری </w:t>
       </w:r>
+      <w:proofErr w:type="spellStart"/>
       <w:r>
         <w:t>api</w:t>
       </w:r>
+      <w:proofErr w:type="spellEnd"/>
       <w:r>
         <w:rPr>
           <w:rFonts w:hint="cs"/>
@@ -5581,9 +6116,11 @@
         </w:rPr>
         <w:t xml:space="preserve">در این مرحله و پس از نصب پکیج‌های </w:t>
       </w:r>
+      <w:proofErr w:type="spellStart"/>
       <w:r>
         <w:t>typeorm</w:t>
       </w:r>
+      <w:proofErr w:type="spellEnd"/>
       <w:r>
         <w:rPr>
           <w:rFonts w:hint="cs"/>
@@ -5591,9 +6128,11 @@
         </w:rPr>
         <w:t xml:space="preserve"> و </w:t>
       </w:r>
+      <w:proofErr w:type="spellStart"/>
       <w:r>
         <w:t>sqlite</w:t>
       </w:r>
+      <w:proofErr w:type="spellEnd"/>
       <w:r>
         <w:rPr>
           <w:rFonts w:hint="cs"/>
@@ -5651,9 +6190,11 @@
         </w:rPr>
         <w:t xml:space="preserve"> </w:t>
       </w:r>
+      <w:proofErr w:type="spellStart"/>
       <w:r>
         <w:t>DBeaver</w:t>
       </w:r>
+      <w:proofErr w:type="spellEnd"/>
       <w:r>
         <w:rPr>
           <w:rFonts w:hint="cs"/>
@@ -5661,9 +6202,11 @@
         </w:rPr>
         <w:t xml:space="preserve"> نیز با ساخت یک پروژه جدید </w:t>
       </w:r>
+      <w:proofErr w:type="spellStart"/>
       <w:r>
         <w:t>sqlite</w:t>
       </w:r>
+      <w:proofErr w:type="spellEnd"/>
       <w:r>
         <w:rPr>
           <w:rFonts w:hint="cs"/>
@@ -5864,9 +6407,11 @@
         </w:rPr>
         <w:t xml:space="preserve">در این بخش نیز پس از نصب پکیج مربوط به </w:t>
       </w:r>
+      <w:proofErr w:type="spellStart"/>
       <w:r>
         <w:t>postgre</w:t>
       </w:r>
+      <w:proofErr w:type="spellEnd"/>
       <w:r>
         <w:rPr>
           <w:rFonts w:hint="cs"/>
@@ -5884,9 +6429,11 @@
         </w:rPr>
         <w:t xml:space="preserve"> و اعمال تغییرات لازم هم در فایل </w:t>
       </w:r>
+      <w:proofErr w:type="spellStart"/>
       <w:r>
         <w:t>ormconfig.json</w:t>
       </w:r>
+      <w:proofErr w:type="spellEnd"/>
       <w:r>
         <w:rPr>
           <w:rFonts w:hint="cs"/>
@@ -5951,9 +6498,11 @@
         </w:rPr>
         <w:t xml:space="preserve"> کلاس </w:t>
       </w:r>
+      <w:proofErr w:type="spellStart"/>
       <w:r>
         <w:t>BaseEntity</w:t>
       </w:r>
+      <w:proofErr w:type="spellEnd"/>
       <w:r>
         <w:rPr>
           <w:rFonts w:hint="cs"/>
@@ -6215,6 +6764,7 @@
         </w:rPr>
         <w:t>بخش ۵: امتیازی (</w:t>
       </w:r>
+      <w:proofErr w:type="spellStart"/>
       <w:r>
         <w:rPr>
           <w:rFonts w:asciiTheme="minorHAnsi" w:hAnsiTheme="minorHAnsi"/>
@@ -6222,6 +6772,7 @@
         </w:rPr>
         <w:t>jwt</w:t>
       </w:r>
+      <w:proofErr w:type="spellEnd"/>
       <w:r>
         <w:rPr>
           <w:rFonts w:asciiTheme="minorHAnsi" w:hAnsiTheme="minorHAnsi" w:hint="cs"/>
@@ -6251,38 +6802,55 @@
       <w:pPr>
         <w:ind w:firstLine="0"/>
         <w:rPr>
+          <w:shd w:val="clear" w:color="auto" w:fill="FFFFFF"/>
+          <w:rtl/>
+        </w:rPr>
+      </w:pPr>
+      <w:r>
+        <w:rPr>
           <w:rFonts w:hint="cs"/>
           <w:shd w:val="clear" w:color="auto" w:fill="FFFFFF"/>
           <w:rtl/>
         </w:rPr>
-      </w:pPr>
+        <w:t xml:space="preserve">در این بخش پس از ساخت کلاس‌های </w:t>
+      </w:r>
+      <w:proofErr w:type="spellStart"/>
+      <w:r>
+        <w:rPr>
+          <w:shd w:val="clear" w:color="auto" w:fill="FFFFFF"/>
+        </w:rPr>
+        <w:t>dto</w:t>
+      </w:r>
+      <w:proofErr w:type="spellEnd"/>
       <w:r>
         <w:rPr>
           <w:rFonts w:hint="cs"/>
           <w:shd w:val="clear" w:color="auto" w:fill="FFFFFF"/>
           <w:rtl/>
         </w:rPr>
-        <w:t xml:space="preserve">در این بخش پس از ساخت کلاس‌های </w:t>
-      </w:r>
+        <w:t xml:space="preserve"> و همینطور </w:t>
+      </w:r>
+      <w:proofErr w:type="spellStart"/>
       <w:r>
         <w:rPr>
           <w:shd w:val="clear" w:color="auto" w:fill="FFFFFF"/>
         </w:rPr>
-        <w:t>dto</w:t>
-      </w:r>
+        <w:t>BaseEntity</w:t>
+      </w:r>
+      <w:proofErr w:type="spellEnd"/>
       <w:r>
         <w:rPr>
           <w:rFonts w:hint="cs"/>
           <w:shd w:val="clear" w:color="auto" w:fill="FFFFFF"/>
           <w:rtl/>
         </w:rPr>
-        <w:t xml:space="preserve"> و همینطور </w:t>
+        <w:t xml:space="preserve"> برای </w:t>
       </w:r>
       <w:r>
         <w:rPr>
           <w:shd w:val="clear" w:color="auto" w:fill="FFFFFF"/>
         </w:rPr>
-        <w:t>BaseEntity</w:t>
+        <w:t>entity</w:t>
       </w:r>
       <w:r>
         <w:rPr>
@@ -6290,13 +6858,13 @@
           <w:shd w:val="clear" w:color="auto" w:fill="FFFFFF"/>
           <w:rtl/>
         </w:rPr>
-        <w:t xml:space="preserve"> برای </w:t>
+        <w:t xml:space="preserve"> های لازم و برقراری </w:t>
       </w:r>
       <w:r>
         <w:rPr>
           <w:shd w:val="clear" w:color="auto" w:fill="FFFFFF"/>
         </w:rPr>
-        <w:t>entity</w:t>
+        <w:t>relation</w:t>
       </w:r>
       <w:r>
         <w:rPr>
@@ -6304,13 +6872,13 @@
           <w:shd w:val="clear" w:color="auto" w:fill="FFFFFF"/>
           <w:rtl/>
         </w:rPr>
-        <w:t xml:space="preserve"> های لازم و برقراری </w:t>
+        <w:t xml:space="preserve"> ها مطابق با طراحی‌های آزمایش شماره ۱، در دو </w:t>
       </w:r>
       <w:r>
         <w:rPr>
           <w:shd w:val="clear" w:color="auto" w:fill="FFFFFF"/>
         </w:rPr>
-        <w:t>relation</w:t>
+        <w:t>commit</w:t>
       </w:r>
       <w:r>
         <w:rPr>
@@ -6318,27 +6886,29 @@
           <w:shd w:val="clear" w:color="auto" w:fill="FFFFFF"/>
           <w:rtl/>
         </w:rPr>
-        <w:t xml:space="preserve"> ها مطابق با طراحی‌های آزمایش شماره ۱، در دو </w:t>
-      </w:r>
+        <w:t xml:space="preserve"> یکی برای </w:t>
+      </w:r>
+      <w:proofErr w:type="spellStart"/>
       <w:r>
         <w:rPr>
           <w:shd w:val="clear" w:color="auto" w:fill="FFFFFF"/>
         </w:rPr>
-        <w:t>commit</w:t>
-      </w:r>
+        <w:t>api</w:t>
+      </w:r>
+      <w:proofErr w:type="spellEnd"/>
       <w:r>
         <w:rPr>
           <w:rFonts w:hint="cs"/>
           <w:shd w:val="clear" w:color="auto" w:fill="FFFFFF"/>
           <w:rtl/>
         </w:rPr>
-        <w:t xml:space="preserve"> یکی برای </w:t>
+        <w:t xml:space="preserve"> های </w:t>
       </w:r>
       <w:r>
         <w:rPr>
           <w:shd w:val="clear" w:color="auto" w:fill="FFFFFF"/>
         </w:rPr>
-        <w:t>api</w:t>
+        <w:t>freelancers</w:t>
       </w:r>
       <w:r>
         <w:rPr>
@@ -6346,27 +6916,29 @@
           <w:shd w:val="clear" w:color="auto" w:fill="FFFFFF"/>
           <w:rtl/>
         </w:rPr>
-        <w:t xml:space="preserve"> های </w:t>
-      </w:r>
+        <w:t xml:space="preserve"> و دیگری برای </w:t>
+      </w:r>
+      <w:proofErr w:type="spellStart"/>
       <w:r>
         <w:rPr>
           <w:shd w:val="clear" w:color="auto" w:fill="FFFFFF"/>
         </w:rPr>
-        <w:t>freelancers</w:t>
-      </w:r>
+        <w:t>api</w:t>
+      </w:r>
+      <w:proofErr w:type="spellEnd"/>
       <w:r>
         <w:rPr>
           <w:rFonts w:hint="cs"/>
           <w:shd w:val="clear" w:color="auto" w:fill="FFFFFF"/>
           <w:rtl/>
         </w:rPr>
-        <w:t xml:space="preserve"> و دیگری برای </w:t>
+        <w:t xml:space="preserve"> های </w:t>
       </w:r>
       <w:r>
         <w:rPr>
           <w:shd w:val="clear" w:color="auto" w:fill="FFFFFF"/>
         </w:rPr>
-        <w:t>api</w:t>
+        <w:t>employers</w:t>
       </w:r>
       <w:r>
         <w:rPr>
@@ -6374,123 +6946,109 @@
           <w:shd w:val="clear" w:color="auto" w:fill="FFFFFF"/>
           <w:rtl/>
         </w:rPr>
-        <w:t xml:space="preserve"> های </w:t>
-      </w:r>
-      <w:r>
+        <w:t xml:space="preserve"> ماژول‌ها را تعریف کردیم.</w:t>
+      </w:r>
+    </w:p>
+    <w:p>
+      <w:pPr>
+        <w:ind w:firstLine="0"/>
         <w:rPr>
           <w:shd w:val="clear" w:color="auto" w:fill="FFFFFF"/>
-        </w:rPr>
-        <w:t>employers</w:t>
-      </w:r>
+          <w:rtl/>
+        </w:rPr>
+      </w:pPr>
       <w:r>
         <w:rPr>
           <w:rFonts w:hint="cs"/>
           <w:shd w:val="clear" w:color="auto" w:fill="FFFFFF"/>
           <w:rtl/>
         </w:rPr>
-        <w:t xml:space="preserve"> ماژول‌ها را تعریف کردیم.</w:t>
+        <w:t xml:space="preserve">همچنین با مشخص کردن </w:t>
+      </w:r>
+      <w:r>
+        <w:rPr>
+          <w:shd w:val="clear" w:color="auto" w:fill="FFFFFF"/>
+        </w:rPr>
+        <w:t>error code</w:t>
+      </w:r>
+      <w:r>
+        <w:rPr>
+          <w:rFonts w:hint="cs"/>
+          <w:shd w:val="clear" w:color="auto" w:fill="FFFFFF"/>
+          <w:rtl/>
+        </w:rPr>
+        <w:t xml:space="preserve"> ها و نحوه ورودی در </w:t>
+      </w:r>
+      <w:r>
+        <w:rPr>
+          <w:shd w:val="clear" w:color="auto" w:fill="FFFFFF"/>
+        </w:rPr>
+        <w:t>swagger</w:t>
+      </w:r>
+      <w:r>
+        <w:rPr>
+          <w:rFonts w:hint="cs"/>
+          <w:shd w:val="clear" w:color="auto" w:fill="FFFFFF"/>
+          <w:rtl/>
+        </w:rPr>
+        <w:t xml:space="preserve"> نیز، امکان تست آن نیزبه سادگی وجود دارد.</w:t>
       </w:r>
     </w:p>
     <w:p>
       <w:pPr>
         <w:ind w:firstLine="0"/>
         <w:rPr>
+          <w:shd w:val="clear" w:color="auto" w:fill="FFFFFF"/>
+          <w:rtl/>
+        </w:rPr>
+      </w:pPr>
+      <w:r>
+        <w:rPr>
           <w:rFonts w:hint="cs"/>
           <w:shd w:val="clear" w:color="auto" w:fill="FFFFFF"/>
           <w:rtl/>
         </w:rPr>
-      </w:pPr>
+        <w:t xml:space="preserve">همچنین در یک فایل با نام </w:t>
+      </w:r>
+      <w:r>
+        <w:rPr>
+          <w:shd w:val="clear" w:color="auto" w:fill="FFFFFF"/>
+        </w:rPr>
+        <w:t>temp.txt</w:t>
+      </w:r>
       <w:r>
         <w:rPr>
           <w:rFonts w:hint="cs"/>
           <w:shd w:val="clear" w:color="auto" w:fill="FFFFFF"/>
           <w:rtl/>
         </w:rPr>
-        <w:t xml:space="preserve">همچنین با مشخص کردن </w:t>
-      </w:r>
-      <w:r>
+        <w:t xml:space="preserve"> نمونه‌هایی از داده‌ها برای ساخت محتوا نیز قرار داده شده است.</w:t>
+      </w:r>
+    </w:p>
+    <w:p>
+      <w:pPr>
+        <w:ind w:firstLine="0"/>
         <w:rPr>
           <w:shd w:val="clear" w:color="auto" w:fill="FFFFFF"/>
-        </w:rPr>
-        <w:t>error code</w:t>
-      </w:r>
+          <w:rtl/>
+        </w:rPr>
+      </w:pPr>
       <w:r>
         <w:rPr>
           <w:rFonts w:hint="cs"/>
           <w:shd w:val="clear" w:color="auto" w:fill="FFFFFF"/>
           <w:rtl/>
         </w:rPr>
-        <w:t xml:space="preserve"> ها و نحوه ورودی در </w:t>
-      </w:r>
+        <w:t xml:space="preserve">پس از تعریف دقیق </w:t>
+      </w:r>
+      <w:proofErr w:type="spellStart"/>
       <w:r>
         <w:rPr>
           <w:shd w:val="clear" w:color="auto" w:fill="FFFFFF"/>
         </w:rPr>
-        <w:t>swagger</w:t>
-      </w:r>
-      <w:r>
-        <w:rPr>
-          <w:rFonts w:hint="cs"/>
-          <w:shd w:val="clear" w:color="auto" w:fill="FFFFFF"/>
-          <w:rtl/>
-        </w:rPr>
-        <w:t xml:space="preserve"> نیز، امکان تست آن نیزبه سادگی وجود دارد.</w:t>
-      </w:r>
-    </w:p>
-    <w:p>
-      <w:pPr>
-        <w:ind w:firstLine="0"/>
-        <w:rPr>
-          <w:rFonts w:hint="cs"/>
-          <w:shd w:val="clear" w:color="auto" w:fill="FFFFFF"/>
-          <w:rtl/>
-        </w:rPr>
-      </w:pPr>
-      <w:r>
-        <w:rPr>
-          <w:rFonts w:hint="cs"/>
-          <w:shd w:val="clear" w:color="auto" w:fill="FFFFFF"/>
-          <w:rtl/>
-        </w:rPr>
-        <w:t xml:space="preserve">همچنین در یک فایل با نام </w:t>
-      </w:r>
-      <w:r>
-        <w:rPr>
-          <w:shd w:val="clear" w:color="auto" w:fill="FFFFFF"/>
-        </w:rPr>
-        <w:t>temp.txt</w:t>
-      </w:r>
-      <w:r>
-        <w:rPr>
-          <w:rFonts w:hint="cs"/>
-          <w:shd w:val="clear" w:color="auto" w:fill="FFFFFF"/>
-          <w:rtl/>
-        </w:rPr>
-        <w:t xml:space="preserve"> نمونه‌هایی از داده‌ها برای ساخت محتوا نیز قرار داده شده است.</w:t>
-      </w:r>
-    </w:p>
-    <w:p>
-      <w:pPr>
-        <w:ind w:firstLine="0"/>
-        <w:rPr>
-          <w:shd w:val="clear" w:color="auto" w:fill="FFFFFF"/>
-          <w:rtl/>
-        </w:rPr>
-      </w:pPr>
-      <w:r>
-        <w:rPr>
-          <w:rFonts w:hint="cs"/>
-          <w:shd w:val="clear" w:color="auto" w:fill="FFFFFF"/>
-          <w:rtl/>
-        </w:rPr>
-        <w:t xml:space="preserve">پس از تعریف دقیق </w:t>
-      </w:r>
-      <w:r>
-        <w:rPr>
-          <w:shd w:val="clear" w:color="auto" w:fill="FFFFFF"/>
-        </w:rPr>
         <w:t>api</w:t>
       </w:r>
+      <w:proofErr w:type="spellEnd"/>
       <w:r>
         <w:rPr>
           <w:rFonts w:hint="cs"/>
@@ -6545,31 +7103,7 @@
         <w:rPr>
           <w:shd w:val="clear" w:color="auto" w:fill="FFFFFF"/>
         </w:rPr>
-        <w:t>Part 6</w:t>
-      </w:r>
-      <w:r>
-        <w:rPr>
-          <w:shd w:val="clear" w:color="auto" w:fill="FFFFFF"/>
-        </w:rPr>
-        <w:t>.2</w:t>
-      </w:r>
-      <w:r>
-        <w:rPr>
-          <w:shd w:val="clear" w:color="auto" w:fill="FFFFFF"/>
-        </w:rPr>
-        <w:t xml:space="preserve"> (</w:t>
-      </w:r>
-      <w:r>
-        <w:rPr>
-          <w:shd w:val="clear" w:color="auto" w:fill="FFFFFF"/>
-        </w:rPr>
-        <w:t>employers</w:t>
-      </w:r>
-      <w:r>
-        <w:rPr>
-          <w:shd w:val="clear" w:color="auto" w:fill="FFFFFF"/>
-        </w:rPr>
-        <w:t xml:space="preserve">) Commit SHA: </w:t>
+        <w:t xml:space="preserve">Part 6.2 (employers) Commit SHA: </w:t>
       </w:r>
       <w:r>
         <w:rPr>
@@ -6581,6 +7115,64 @@
         </w:rPr>
         <w:t>28628ad0c22f3e55c5b7160ab48dada81284088f</w:t>
       </w:r>
+    </w:p>
+    <w:p>
+      <w:pPr>
+        <w:bidi w:val="0"/>
+        <w:ind w:firstLine="0"/>
+        <w:jc w:val="center"/>
+        <w:rPr>
+          <w:rFonts w:ascii="Consolas" w:hAnsi="Consolas"/>
+          <w:color w:val="444D56"/>
+          <w:sz w:val="22"/>
+          <w:szCs w:val="22"/>
+          <w:shd w:val="clear" w:color="auto" w:fill="FFFFFF"/>
+        </w:rPr>
+      </w:pPr>
+      <w:r>
+        <w:rPr>
+          <w:noProof/>
+          <w:lang w:bidi="ar-SA"/>
+        </w:rPr>
+        <w:lastRenderedPageBreak/>
+        <w:drawing>
+          <wp:inline distT="0" distB="0" distL="0" distR="0" wp14:anchorId="1C106DBC" wp14:editId="7C8AE3DF">
+            <wp:extent cx="5565775" cy="5114290"/>
+            <wp:effectExtent l="0" t="0" r="0" b="0"/>
+            <wp:docPr id="11" name="Picture 11"/>
+            <wp:cNvGraphicFramePr>
+              <a:graphicFrameLocks xmlns:a="http://schemas.openxmlformats.org/drawingml/2006/main" noChangeAspect="1"/>
+            </wp:cNvGraphicFramePr>
+            <a:graphic xmlns:a="http://schemas.openxmlformats.org/drawingml/2006/main">
+              <a:graphicData uri="http://schemas.openxmlformats.org/drawingml/2006/picture">
+                <pic:pic xmlns:pic="http://schemas.openxmlformats.org/drawingml/2006/picture">
+                  <pic:nvPicPr>
+                    <pic:cNvPr id="1" name=""/>
+                    <pic:cNvPicPr/>
+                  </pic:nvPicPr>
+                  <pic:blipFill>
+                    <a:blip r:embed="rId19"/>
+                    <a:stretch>
+                      <a:fillRect/>
+                    </a:stretch>
+                  </pic:blipFill>
+                  <pic:spPr>
+                    <a:xfrm>
+                      <a:off x="0" y="0"/>
+                      <a:ext cx="5565775" cy="5114290"/>
+                    </a:xfrm>
+                    <a:prstGeom prst="rect">
+                      <a:avLst/>
+                    </a:prstGeom>
+                  </pic:spPr>
+                </pic:pic>
+              </a:graphicData>
+            </a:graphic>
+          </wp:inline>
+        </w:drawing>
+      </w:r>
+      <w:bookmarkStart w:id="0" w:name="_GoBack"/>
+      <w:bookmarkEnd w:id="0"/>
     </w:p>
     <w:p>
       <w:pPr>
@@ -6767,9 +7359,6 @@
           <w:ilvl w:val="0"/>
           <w:numId w:val="36"/>
         </w:numPr>
-        <w:rPr>
-          <w:rFonts w:hint="cs"/>
-        </w:rPr>
       </w:pPr>
       <w:r>
         <w:rPr>
@@ -6814,9 +7403,11 @@
         </w:rPr>
         <w:t xml:space="preserve">فرایند طراحی </w:t>
       </w:r>
+      <w:proofErr w:type="spellStart"/>
       <w:r>
         <w:t>api</w:t>
       </w:r>
+      <w:proofErr w:type="spellEnd"/>
       <w:r>
         <w:rPr>
           <w:rFonts w:hint="cs"/>
@@ -6848,9 +7439,11 @@
         </w:rPr>
         <w:t xml:space="preserve"> با ابزار </w:t>
       </w:r>
+      <w:proofErr w:type="spellStart"/>
       <w:r>
         <w:t>typeorm</w:t>
       </w:r>
+      <w:proofErr w:type="spellEnd"/>
       <w:r>
         <w:rPr>
           <w:rFonts w:hint="cs"/>
@@ -6867,20 +7460,21 @@
           <w:numId w:val="36"/>
         </w:numPr>
         <w:rPr>
+          <w:rtl/>
+        </w:rPr>
+      </w:pPr>
+      <w:r>
+        <w:rPr>
           <w:rFonts w:hint="cs"/>
           <w:rtl/>
         </w:rPr>
-      </w:pPr>
-      <w:r>
-        <w:rPr>
-          <w:rFonts w:hint="cs"/>
-          <w:rtl/>
-        </w:rPr>
         <w:t xml:space="preserve">در آزمایش ۱ و ۲ یک روال منطقی از طراحی پایگاه داده تا پیاده سازی </w:t>
       </w:r>
+      <w:proofErr w:type="spellStart"/>
       <w:r>
         <w:t>Api</w:t>
       </w:r>
+      <w:proofErr w:type="spellEnd"/>
       <w:r>
         <w:rPr>
           <w:rFonts w:hint="cs"/>
@@ -6892,7 +7486,6 @@
     <w:p>
       <w:pPr>
         <w:rPr>
-          <w:rFonts w:hint="cs"/>
           <w:rtl/>
         </w:rPr>
       </w:pPr>
@@ -6911,12 +7504,10 @@
         <w:ind w:firstLine="0"/>
         <w:jc w:val="left"/>
       </w:pPr>
-      <w:bookmarkStart w:id="0" w:name="_GoBack"/>
-      <w:bookmarkEnd w:id="0"/>
     </w:p>
     <w:sectPr>
-      <w:headerReference w:type="default" r:id="rId19"/>
-      <w:footerReference w:type="default" r:id="rId20"/>
+      <w:headerReference w:type="default" r:id="rId20"/>
+      <w:footerReference w:type="default" r:id="rId21"/>
       <w:footnotePr>
         <w:numRestart w:val="eachPage"/>
       </w:footnotePr>
@@ -11231,7 +11822,7 @@
 </file>
 
 <file path=customXml/itemProps1.xml><?xml version="1.0" encoding="utf-8"?>
-<ds:datastoreItem xmlns:ds="http://schemas.openxmlformats.org/officeDocument/2006/customXml" ds:itemID="{ECAE65AC-DCDD-4151-A020-4DA5B6610059}">
+<ds:datastoreItem xmlns:ds="http://schemas.openxmlformats.org/officeDocument/2006/customXml" ds:itemID="{4CC9267A-1FFF-40E2-AD85-88CAD4D28206}">
   <ds:schemaRefs>
     <ds:schemaRef ds:uri="http://schemas.openxmlformats.org/officeDocument/2006/bibliography"/>
   </ds:schemaRefs>

</xml_diff>